<commit_message>
Works on the paper
</commit_message>
<xml_diff>
--- a/_documents/szakdolgozat/O.K. szakdolgozat.docx
+++ b/_documents/szakdolgozat/O.K. szakdolgozat.docx
@@ -7239,117 +7239,7 @@
     </w:p>
     <w:p>
       <w:pPr>
-        <w:spacing w:line="259" w:lineRule="auto"/>
-        <w:jc w:val="left"/>
-      </w:pPr>
-      <w:r>
-        <w:rPr>
-          <w:noProof/>
-          <w:lang w:eastAsia="hu-HU"/>
-        </w:rPr>
-        <w:drawing>
-          <wp:anchor distT="180340" distB="180340" distL="114300" distR="114300" simplePos="0" relativeHeight="251662336" behindDoc="0" locked="0" layoutInCell="1" allowOverlap="1" wp14:anchorId="782177A5" wp14:editId="36F7E2A3">
-            <wp:simplePos x="0" y="0"/>
-            <wp:positionH relativeFrom="margin">
-              <wp:posOffset>1127760</wp:posOffset>
-            </wp:positionH>
-            <wp:positionV relativeFrom="margin">
-              <wp:posOffset>3063875</wp:posOffset>
-            </wp:positionV>
-            <wp:extent cx="3592195" cy="856615"/>
-            <wp:effectExtent l="0" t="0" r="8255" b="635"/>
-            <wp:wrapTopAndBottom/>
-            <wp:docPr id="1" name="Kép 1"/>
-            <wp:cNvGraphicFramePr>
-              <a:graphicFrameLocks xmlns:a="http://schemas.openxmlformats.org/drawingml/2006/main" noChangeAspect="1"/>
-            </wp:cNvGraphicFramePr>
-            <a:graphic xmlns:a="http://schemas.openxmlformats.org/drawingml/2006/main">
-              <a:graphicData uri="http://schemas.openxmlformats.org/drawingml/2006/picture">
-                <pic:pic xmlns:pic="http://schemas.openxmlformats.org/drawingml/2006/picture">
-                  <pic:nvPicPr>
-                    <pic:cNvPr id="1" name="1.1. ábra - A fordítóprogramok általános be és kimenete.png"/>
-                    <pic:cNvPicPr/>
-                  </pic:nvPicPr>
-                  <pic:blipFill>
-                    <a:blip r:embed="rId11">
-                      <a:extLst>
-                        <a:ext uri="{28A0092B-C50C-407E-A947-70E740481C1C}">
-                          <a14:useLocalDpi xmlns:a14="http://schemas.microsoft.com/office/drawing/2010/main" val="0"/>
-                        </a:ext>
-                      </a:extLst>
-                    </a:blip>
-                    <a:stretch>
-                      <a:fillRect/>
-                    </a:stretch>
-                  </pic:blipFill>
-                  <pic:spPr>
-                    <a:xfrm>
-                      <a:off x="0" y="0"/>
-                      <a:ext cx="3592195" cy="856615"/>
-                    </a:xfrm>
-                    <a:prstGeom prst="rect">
-                      <a:avLst/>
-                    </a:prstGeom>
-                    <a:solidFill>
-                      <a:srgbClr val="FFFFFF">
-                        <a:shade val="85000"/>
-                      </a:srgbClr>
-                    </a:solidFill>
-                    <a:ln w="88900" cap="sq">
-                      <a:noFill/>
-                      <a:miter lim="800000"/>
-                    </a:ln>
-                    <a:effectLst/>
-                  </pic:spPr>
-                </pic:pic>
-              </a:graphicData>
-            </a:graphic>
-            <wp14:sizeRelH relativeFrom="margin">
-              <wp14:pctWidth>0</wp14:pctWidth>
-            </wp14:sizeRelH>
-            <wp14:sizeRelV relativeFrom="margin">
-              <wp14:pctHeight>0</wp14:pctHeight>
-            </wp14:sizeRelV>
-          </wp:anchor>
-        </w:drawing>
-      </w:r>
-      <w:r>
-        <w:t>A fordítás nagyon gyakran egy magas szintű programozási nyelvből egy alacsony szintűbe (jellemzően gépi kód</w:t>
-      </w:r>
-      <w:r>
-        <w:t>ba vagy köztes kódba) történik</w:t>
-      </w:r>
-      <w:r>
-        <w:t xml:space="preserve">, ezt mutatja az </w:t>
-      </w:r>
-      <w:r>
-        <w:fldChar w:fldCharType="begin"/>
-      </w:r>
-      <w:r>
-        <w:instrText xml:space="preserve"> REF _Ref469231337 \h </w:instrText>
-      </w:r>
-      <w:r>
-        <w:fldChar w:fldCharType="separate"/>
-      </w:r>
-      <w:r>
-        <w:rPr>
-          <w:noProof/>
-        </w:rPr>
-        <w:t>1.1</w:t>
-      </w:r>
-      <w:r>
-        <w:t>. ábra</w:t>
-      </w:r>
-      <w:r>
-        <w:fldChar w:fldCharType="end"/>
-      </w:r>
-      <w:r>
-        <w:t>.</w:t>
-      </w:r>
-    </w:p>
-    <w:p>
-      <w:pPr>
-        <w:spacing w:before="240" w:line="259" w:lineRule="auto"/>
+        <w:spacing w:after="0" w:line="259" w:lineRule="auto"/>
         <w:jc w:val="left"/>
       </w:pPr>
       <w:r>
@@ -7366,7 +7256,7 @@
                   <wp:posOffset>1127760</wp:posOffset>
                 </wp:positionH>
                 <wp:positionV relativeFrom="paragraph">
-                  <wp:posOffset>1222537</wp:posOffset>
+                  <wp:posOffset>1380160</wp:posOffset>
                 </wp:positionV>
                 <wp:extent cx="3592195" cy="635"/>
                 <wp:effectExtent l="0" t="0" r="8255" b="0"/>
@@ -7500,19 +7390,7 @@
                                 <w:sz w:val="24"/>
                               </w:rPr>
                               <w:br/>
-                              <w:t>(</w:t>
-                            </w:r>
-                            <w:r>
-                              <w:rPr>
-                                <w:sz w:val="24"/>
-                              </w:rPr>
-                              <w:t>[1]</w:t>
-                            </w:r>
-                            <w:r>
-                              <w:rPr>
-                                <w:sz w:val="24"/>
-                              </w:rPr>
-                              <w:t xml:space="preserve"> alapján)</w:t>
+                              <w:t>([1] alapján)</w:t>
                             </w:r>
                           </w:p>
                         </w:txbxContent>
@@ -7531,7 +7409,7 @@
           </mc:Choice>
           <mc:Fallback>
             <w:pict>
-              <v:shape w14:anchorId="5EBE5E0E" id="Szövegdoboz 11" o:spid="_x0000_s1027" type="#_x0000_t202" style="position:absolute;margin-left:88.8pt;margin-top:96.25pt;width:282.85pt;height:.05pt;z-index:251665408;visibility:visible;mso-wrap-style:square;mso-wrap-distance-left:9pt;mso-wrap-distance-top:0;mso-wrap-distance-right:9pt;mso-wrap-distance-bottom:0;mso-position-horizontal:absolute;mso-position-horizontal-relative:text;mso-position-vertical:absolute;mso-position-vertical-relative:text;v-text-anchor:top" o:gfxdata="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" stroked="f">
+              <v:shape w14:anchorId="5EBE5E0E" id="Szövegdoboz 11" o:spid="_x0000_s1027" type="#_x0000_t202" style="position:absolute;margin-left:88.8pt;margin-top:108.65pt;width:282.85pt;height:.05pt;z-index:251665408;visibility:visible;mso-wrap-style:square;mso-wrap-distance-left:9pt;mso-wrap-distance-top:0;mso-wrap-distance-right:9pt;mso-wrap-distance-bottom:0;mso-position-horizontal:absolute;mso-position-horizontal-relative:text;mso-position-vertical:absolute;mso-position-vertical-relative:text;v-text-anchor:top" o:gfxdata="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" stroked="f">
                 <v:textbox style="mso-fit-shape-to-text:t" inset="0,0,0,0">
                   <w:txbxContent>
                     <w:bookmarkStart w:id="8" w:name="_Ref469231337"/>
@@ -7639,19 +7517,7 @@
                           <w:sz w:val="24"/>
                         </w:rPr>
                         <w:br/>
-                        <w:t>(</w:t>
-                      </w:r>
-                      <w:r>
-                        <w:rPr>
-                          <w:sz w:val="24"/>
-                        </w:rPr>
-                        <w:t>[1]</w:t>
-                      </w:r>
-                      <w:r>
-                        <w:rPr>
-                          <w:sz w:val="24"/>
-                        </w:rPr>
-                        <w:t xml:space="preserve"> alapján)</w:t>
+                        <w:t>([1] alapján)</w:t>
                       </w:r>
                     </w:p>
                   </w:txbxContent>
@@ -7662,6 +7528,116 @@
           </mc:Fallback>
         </mc:AlternateContent>
       </w:r>
+      <w:r>
+        <w:rPr>
+          <w:noProof/>
+          <w:lang w:eastAsia="hu-HU"/>
+        </w:rPr>
+        <w:drawing>
+          <wp:anchor distT="107950" distB="180340" distL="114300" distR="114300" simplePos="0" relativeHeight="251662336" behindDoc="0" locked="0" layoutInCell="1" allowOverlap="1" wp14:anchorId="782177A5" wp14:editId="36F7E2A3">
+            <wp:simplePos x="0" y="0"/>
+            <wp:positionH relativeFrom="margin">
+              <wp:posOffset>1127760</wp:posOffset>
+            </wp:positionH>
+            <wp:positionV relativeFrom="margin">
+              <wp:posOffset>2702890</wp:posOffset>
+            </wp:positionV>
+            <wp:extent cx="3592800" cy="856800"/>
+            <wp:effectExtent l="0" t="0" r="8255" b="635"/>
+            <wp:wrapTopAndBottom/>
+            <wp:docPr id="1" name="Kép 1"/>
+            <wp:cNvGraphicFramePr>
+              <a:graphicFrameLocks xmlns:a="http://schemas.openxmlformats.org/drawingml/2006/main" noChangeAspect="1"/>
+            </wp:cNvGraphicFramePr>
+            <a:graphic xmlns:a="http://schemas.openxmlformats.org/drawingml/2006/main">
+              <a:graphicData uri="http://schemas.openxmlformats.org/drawingml/2006/picture">
+                <pic:pic xmlns:pic="http://schemas.openxmlformats.org/drawingml/2006/picture">
+                  <pic:nvPicPr>
+                    <pic:cNvPr id="1" name="1.1. ábra - A fordítóprogramok általános be és kimenete.png"/>
+                    <pic:cNvPicPr/>
+                  </pic:nvPicPr>
+                  <pic:blipFill>
+                    <a:blip r:embed="rId11">
+                      <a:extLst>
+                        <a:ext uri="{28A0092B-C50C-407E-A947-70E740481C1C}">
+                          <a14:useLocalDpi xmlns:a14="http://schemas.microsoft.com/office/drawing/2010/main" val="0"/>
+                        </a:ext>
+                      </a:extLst>
+                    </a:blip>
+                    <a:stretch>
+                      <a:fillRect/>
+                    </a:stretch>
+                  </pic:blipFill>
+                  <pic:spPr>
+                    <a:xfrm>
+                      <a:off x="0" y="0"/>
+                      <a:ext cx="3592800" cy="856800"/>
+                    </a:xfrm>
+                    <a:prstGeom prst="rect">
+                      <a:avLst/>
+                    </a:prstGeom>
+                    <a:solidFill>
+                      <a:srgbClr val="FFFFFF">
+                        <a:shade val="85000"/>
+                      </a:srgbClr>
+                    </a:solidFill>
+                    <a:ln w="88900" cap="sq">
+                      <a:noFill/>
+                      <a:miter lim="800000"/>
+                    </a:ln>
+                    <a:effectLst/>
+                  </pic:spPr>
+                </pic:pic>
+              </a:graphicData>
+            </a:graphic>
+            <wp14:sizeRelH relativeFrom="margin">
+              <wp14:pctWidth>0</wp14:pctWidth>
+            </wp14:sizeRelH>
+            <wp14:sizeRelV relativeFrom="margin">
+              <wp14:pctHeight>0</wp14:pctHeight>
+            </wp14:sizeRelV>
+          </wp:anchor>
+        </w:drawing>
+      </w:r>
+      <w:r>
+        <w:t>A fordítás nagyon gyakran egy magas szintű programozási nyelvből egy alacsony szintűbe (jellemzően gépi kód</w:t>
+      </w:r>
+      <w:r>
+        <w:t>ba vagy köztes kódba) történik</w:t>
+      </w:r>
+      <w:r>
+        <w:t xml:space="preserve">, ezt mutatja az </w:t>
+      </w:r>
+      <w:r>
+        <w:fldChar w:fldCharType="begin"/>
+      </w:r>
+      <w:r>
+        <w:instrText xml:space="preserve"> REF _Ref469231337 \h </w:instrText>
+      </w:r>
+      <w:r>
+        <w:fldChar w:fldCharType="separate"/>
+      </w:r>
+      <w:r>
+        <w:rPr>
+          <w:noProof/>
+        </w:rPr>
+        <w:t>1.1</w:t>
+      </w:r>
+      <w:r>
+        <w:t>. ábra</w:t>
+      </w:r>
+      <w:r>
+        <w:fldChar w:fldCharType="end"/>
+      </w:r>
+      <w:r>
+        <w:t>.</w:t>
+      </w:r>
+    </w:p>
+    <w:p>
+      <w:pPr>
+        <w:spacing w:before="240" w:line="259" w:lineRule="auto"/>
+        <w:jc w:val="left"/>
+      </w:pPr>
       <w:r>
         <w:t xml:space="preserve">Egy fordítóprogram két fázisból áll: analízis </w:t>
       </w:r>
@@ -7818,7 +7794,7 @@
                       </wps:spPr>
                       <wps:txbx>
                         <w:txbxContent>
-                          <w:bookmarkStart w:id="8" w:name="_Ref469231397"/>
+                          <w:bookmarkStart w:id="9" w:name="_Ref469231397"/>
                           <w:p>
                             <w:pPr>
                               <w:pStyle w:val="Kpalrs"/>
@@ -7911,7 +7887,7 @@
                               </w:rPr>
                               <w:t>. ábra</w:t>
                             </w:r>
-                            <w:bookmarkEnd w:id="8"/>
+                            <w:bookmarkEnd w:id="9"/>
                             <w:r>
                               <w:rPr>
                                 <w:sz w:val="24"/>
@@ -8122,14 +8098,14 @@
           <w:szCs w:val="24"/>
         </w:rPr>
       </w:pPr>
-      <w:bookmarkStart w:id="9" w:name="_Toc476558631"/>
+      <w:bookmarkStart w:id="11" w:name="_Toc476558631"/>
       <w:r>
         <w:rPr>
           <w:szCs w:val="24"/>
         </w:rPr>
         <w:t>Lexikális elemző</w:t>
       </w:r>
-      <w:bookmarkEnd w:id="9"/>
+      <w:bookmarkEnd w:id="11"/>
     </w:p>
     <w:p>
       <w:pPr>
@@ -9550,14 +9526,26 @@
           <w:szCs w:val="24"/>
         </w:rPr>
       </w:pPr>
-      <w:bookmarkStart w:id="10" w:name="_Toc476558632"/>
-      <w:r>
-        <w:rPr>
-          <w:szCs w:val="24"/>
-        </w:rPr>
-        <w:t>Előreolvasás</w:t>
-      </w:r>
-      <w:bookmarkEnd w:id="10"/>
+      <w:bookmarkStart w:id="12" w:name="_Toc476558632"/>
+      <w:r>
+        <w:rPr>
+          <w:szCs w:val="24"/>
+        </w:rPr>
+        <w:t>Előre</w:t>
+      </w:r>
+      <w:r>
+        <w:rPr>
+          <w:szCs w:val="24"/>
+        </w:rPr>
+        <w:t xml:space="preserve"> </w:t>
+      </w:r>
+      <w:r>
+        <w:rPr>
+          <w:szCs w:val="24"/>
+        </w:rPr>
+        <w:t>olvasás</w:t>
+      </w:r>
+      <w:bookmarkEnd w:id="12"/>
     </w:p>
     <w:p>
       <w:pPr>
@@ -10644,7 +10632,7 @@
           <w:szCs w:val="24"/>
         </w:rPr>
       </w:pPr>
-      <w:bookmarkStart w:id="11" w:name="_Toc476558633"/>
+      <w:bookmarkStart w:id="13" w:name="_Toc476558633"/>
       <w:r>
         <w:rPr>
           <w:szCs w:val="24"/>
@@ -10663,7 +10651,7 @@
         </w:rPr>
         <w:t>a kimenet</w:t>
       </w:r>
-      <w:bookmarkEnd w:id="11"/>
+      <w:bookmarkEnd w:id="13"/>
     </w:p>
     <w:p>
       <w:pPr>
@@ -10818,35 +10806,7 @@
         <w:rPr>
           <w:szCs w:val="24"/>
         </w:rPr>
-        <w:t xml:space="preserve"> = </w:t>
-      </w:r>
-      <w:proofErr w:type="gramStart"/>
-      <w:r>
-        <w:rPr>
-          <w:szCs w:val="24"/>
-        </w:rPr>
-        <w:t>05,</w:t>
-      </w:r>
-      <w:proofErr w:type="gramEnd"/>
-      <w:r>
-        <w:rPr>
-          <w:szCs w:val="24"/>
-        </w:rPr>
-        <w:t xml:space="preserve"> stb. A számkódos tárolás egyik előnye lehet, hogy különböző elemcsoportokat hasonló számokkal ellátva, könnyen tudjuk őket szűrni (</w:t>
-      </w:r>
-      <w:proofErr w:type="gramStart"/>
-      <w:r>
-        <w:rPr>
-          <w:szCs w:val="24"/>
-        </w:rPr>
-        <w:t>pl.</w:t>
-      </w:r>
-      <w:proofErr w:type="gramEnd"/>
-      <w:r>
-        <w:rPr>
-          <w:szCs w:val="24"/>
-        </w:rPr>
-        <w:t xml:space="preserve"> ha a literálokat külön csoportosítjuk típus szerint, akkor lehetnek három számjegyűek és mindegyik kódja kezdődjön 1-essel, pl. 1xx).</w:t>
+        <w:t xml:space="preserve"> = 05, stb. A számkódos tárolás egyik előnye lehet, hogy különböző elemcsoportokat hasonló számokkal ellátva, könnyen tudjuk őket szűrni (pl. ha a literálokat külön csoportosítjuk típus szerint, akkor lehetnek három számjegyűek és mindegyik kódja kezdődjön 1-essel, pl. 1xx).</w:t>
       </w:r>
     </w:p>
     <w:p>
@@ -10992,21 +10952,7 @@
         <w:rPr>
           <w:szCs w:val="24"/>
         </w:rPr>
-        <w:t xml:space="preserve"> és azonosítók (változónevek, </w:t>
-      </w:r>
-      <w:proofErr w:type="gramStart"/>
-      <w:r>
-        <w:rPr>
-          <w:szCs w:val="24"/>
-        </w:rPr>
-        <w:t>függvénynevek,</w:t>
-      </w:r>
-      <w:proofErr w:type="gramEnd"/>
-      <w:r>
-        <w:rPr>
-          <w:szCs w:val="24"/>
-        </w:rPr>
-        <w:t xml:space="preserve"> stb.).</w:t>
+        <w:t xml:space="preserve"> és azonosítók (változónevek, függvénynevek, stb.).</w:t>
       </w:r>
       <w:r>
         <w:rPr>
@@ -11024,21 +10970,7 @@
         <w:rPr>
           <w:szCs w:val="24"/>
         </w:rPr>
-        <w:t xml:space="preserve"> érték. </w:t>
-      </w:r>
-      <w:proofErr w:type="gramStart"/>
-      <w:r>
-        <w:rPr>
-          <w:szCs w:val="24"/>
-        </w:rPr>
-        <w:t>Például</w:t>
-      </w:r>
-      <w:proofErr w:type="gramEnd"/>
-      <w:r>
-        <w:rPr>
-          <w:szCs w:val="24"/>
-        </w:rPr>
-        <w:t xml:space="preserve"> ha a felhasználó leírja az alma szót, akkor a kimenethez hozzáfűzzük az azonosító számkódját (pl. 02), és az „alma” szöveget.</w:t>
+        <w:t xml:space="preserve"> érték. Például ha a felhasználó leírja az alma szót, akkor a kimenethez hozzáfűzzük az azonosító számkódját (pl. 02), és az „alma” szöveget.</w:t>
       </w:r>
     </w:p>
     <w:p>
@@ -11063,13 +10995,13 @@
         </w:numPr>
         <w:spacing w:before="240" w:after="240"/>
       </w:pPr>
-      <w:bookmarkStart w:id="12" w:name="_Ref469232301"/>
-      <w:bookmarkStart w:id="13" w:name="_Toc476558634"/>
+      <w:bookmarkStart w:id="14" w:name="_Ref469232301"/>
+      <w:bookmarkStart w:id="15" w:name="_Toc476558634"/>
       <w:r>
         <w:t>Szimbólumtábla</w:t>
       </w:r>
-      <w:bookmarkEnd w:id="12"/>
-      <w:bookmarkEnd w:id="13"/>
+      <w:bookmarkEnd w:id="14"/>
+      <w:bookmarkEnd w:id="15"/>
     </w:p>
     <w:p>
       <w:r>
@@ -11100,21 +11032,10 @@
         <w:rPr>
           <w:i/>
         </w:rPr>
-        <w:t xml:space="preserve"> (…)</w:t>
-      </w:r>
-      <w:proofErr w:type="gramStart"/>
-      <w:r>
-        <w:rPr>
-          <w:i/>
-        </w:rPr>
-        <w:t>.”</w:t>
-      </w:r>
-      <w:r>
-        <w:t>[</w:t>
-      </w:r>
-      <w:proofErr w:type="gramEnd"/>
-      <w:r>
-        <w:t>1]</w:t>
+        <w:t xml:space="preserve"> (…).”</w:t>
+      </w:r>
+      <w:r>
+        <w:t>[1]</w:t>
       </w:r>
       <w:r>
         <w:t xml:space="preserve"> </w:t>
@@ -11397,15 +11318,7 @@
     </w:p>
     <w:p>
       <w:r>
-        <w:t xml:space="preserve">Az adatstruktúra megválasztása azért fontos, mert az adatstruktúrán értelmezett műveletek gyorsasága kihat az egész fordítóprogram fordítási sebességére. A fentiek közül a leggyorsabbnak a hash adatszerkezet tűnik, </w:t>
-      </w:r>
-      <w:proofErr w:type="gramStart"/>
-      <w:r>
-        <w:t>O(</w:t>
-      </w:r>
-      <w:proofErr w:type="gramEnd"/>
-      <w:r>
-        <w:t xml:space="preserve">1) </w:t>
+        <w:t xml:space="preserve">Az adatstruktúra megválasztása azért fontos, mert az adatstruktúrán értelmezett műveletek gyorsasága kihat az egész fordítóprogram fordítási sebességére. A fentiek közül a leggyorsabbnak a hash adatszerkezet tűnik, O(1) </w:t>
       </w:r>
       <w:r>
         <w:t>sebességű</w:t>
@@ -11558,11 +11471,11 @@
         <w:spacing w:before="240" w:after="240"/>
         <w:ind w:left="568" w:hanging="284"/>
       </w:pPr>
-      <w:bookmarkStart w:id="14" w:name="_Toc476558635"/>
+      <w:bookmarkStart w:id="16" w:name="_Toc476558635"/>
       <w:r>
         <w:t>Szintaktikus elemző</w:t>
       </w:r>
-      <w:bookmarkEnd w:id="14"/>
+      <w:bookmarkEnd w:id="16"/>
     </w:p>
     <w:p>
       <w:r>
@@ -11582,11 +11495,11 @@
         <w:spacing w:before="240" w:after="240"/>
         <w:ind w:left="568" w:hanging="284"/>
       </w:pPr>
-      <w:bookmarkStart w:id="15" w:name="_Toc476558636"/>
+      <w:bookmarkStart w:id="17" w:name="_Toc476558636"/>
       <w:r>
         <w:t>Szemantikus elemző</w:t>
       </w:r>
-      <w:bookmarkEnd w:id="15"/>
+      <w:bookmarkEnd w:id="17"/>
     </w:p>
     <w:p>
       <w:r>
@@ -11728,11 +11641,11 @@
       <w:r>
         <w:t xml:space="preserve"> </w:t>
       </w:r>
-      <w:bookmarkStart w:id="16" w:name="_Toc476558637"/>
+      <w:bookmarkStart w:id="18" w:name="_Toc476558637"/>
       <w:r>
         <w:t>Kódgeneráló</w:t>
       </w:r>
-      <w:bookmarkEnd w:id="16"/>
+      <w:bookmarkEnd w:id="18"/>
     </w:p>
     <w:p>
       <w:r>
@@ -11758,11 +11671,11 @@
       <w:r>
         <w:t xml:space="preserve"> </w:t>
       </w:r>
-      <w:bookmarkStart w:id="17" w:name="_Toc476558638"/>
+      <w:bookmarkStart w:id="19" w:name="_Toc476558638"/>
       <w:r>
         <w:t>Kódoptimalizáló</w:t>
       </w:r>
-      <w:bookmarkEnd w:id="17"/>
+      <w:bookmarkEnd w:id="19"/>
     </w:p>
     <w:p>
       <w:r>
@@ -11781,7 +11694,10 @@
     </w:p>
     <w:p>
       <w:r>
-        <w:t>Egy</w:t>
+        <w:t>Megemlítendő, hogy e</w:t>
+      </w:r>
+      <w:r>
+        <w:t>gy</w:t>
       </w:r>
       <w:r>
         <w:t xml:space="preserve">es irodalmak (pl. </w:t>
@@ -11815,7 +11731,7 @@
       <w:r>
         <w:t xml:space="preserve"> </w:t>
       </w:r>
-      <w:bookmarkStart w:id="18" w:name="_Toc476558639"/>
+      <w:bookmarkStart w:id="20" w:name="_Toc476558639"/>
       <w:r>
         <w:t xml:space="preserve">A fordítási </w:t>
       </w:r>
@@ -11834,7 +11750,7 @@
       <w:r>
         <w:t>[2]</w:t>
       </w:r>
-      <w:bookmarkEnd w:id="18"/>
+      <w:bookmarkEnd w:id="20"/>
     </w:p>
     <w:p>
       <w:r>
@@ -11944,7 +11860,7 @@
         </w:drawing>
       </w:r>
     </w:p>
-    <w:bookmarkStart w:id="19" w:name="_Ref469231452"/>
+    <w:bookmarkStart w:id="21" w:name="_Ref469231452"/>
     <w:p>
       <w:pPr>
         <w:pStyle w:val="Kpalrs"/>
@@ -12027,7 +11943,7 @@
         </w:rPr>
         <w:t>. ábra</w:t>
       </w:r>
-      <w:bookmarkEnd w:id="19"/>
+      <w:bookmarkEnd w:id="21"/>
       <w:r>
         <w:rPr>
           <w:sz w:val="24"/>
@@ -12156,7 +12072,7 @@
         </w:drawing>
       </w:r>
     </w:p>
-    <w:bookmarkStart w:id="20" w:name="_Ref469231517"/>
+    <w:bookmarkStart w:id="22" w:name="_Ref469231517"/>
     <w:p>
       <w:pPr>
         <w:pStyle w:val="Kpalrs"/>
@@ -12252,7 +12168,7 @@
         </w:rPr>
         <w:t>. ábra</w:t>
       </w:r>
-      <w:bookmarkEnd w:id="20"/>
+      <w:bookmarkEnd w:id="22"/>
       <w:r>
         <w:rPr>
           <w:sz w:val="24"/>
@@ -12315,12 +12231,12 @@
         </w:numPr>
         <w:spacing w:before="240" w:after="240"/>
       </w:pPr>
-      <w:bookmarkStart w:id="21" w:name="_Toc476558640"/>
+      <w:bookmarkStart w:id="23" w:name="_Toc476558640"/>
       <w:r>
         <w:lastRenderedPageBreak/>
         <w:t>A feladat elemzése</w:t>
       </w:r>
-      <w:bookmarkEnd w:id="21"/>
+      <w:bookmarkEnd w:id="23"/>
     </w:p>
     <w:p>
       <w:r>
@@ -12336,11 +12252,11 @@
         </w:numPr>
         <w:spacing w:before="240" w:after="240"/>
       </w:pPr>
-      <w:bookmarkStart w:id="22" w:name="_Toc476558641"/>
+      <w:bookmarkStart w:id="24" w:name="_Toc476558641"/>
       <w:r>
         <w:t>Lexikális elemző</w:t>
       </w:r>
-      <w:bookmarkEnd w:id="22"/>
+      <w:bookmarkEnd w:id="24"/>
     </w:p>
     <w:p>
       <w:r>
@@ -12365,11 +12281,11 @@
         </w:numPr>
         <w:spacing w:before="240" w:after="240"/>
       </w:pPr>
-      <w:bookmarkStart w:id="23" w:name="_Toc476558642"/>
+      <w:bookmarkStart w:id="25" w:name="_Toc476558642"/>
       <w:r>
         <w:t>Szintaktikus elemző</w:t>
       </w:r>
-      <w:bookmarkEnd w:id="23"/>
+      <w:bookmarkEnd w:id="25"/>
     </w:p>
     <w:p>
       <w:r>
@@ -12382,7 +12298,10 @@
         <w:t>fázis megértéséhez és implementál</w:t>
       </w:r>
       <w:r>
-        <w:t>ásához megfelelő szintű ismeretre lesz szükségem</w:t>
+        <w:t xml:space="preserve">ásához megfelelő szintű </w:t>
+      </w:r>
+      <w:r>
+        <w:t>tudásra van szükség a</w:t>
       </w:r>
       <w:r>
         <w:t xml:space="preserve"> </w:t>
@@ -12394,10 +12313,34 @@
         <w:t>formális nyelvek és automaták</w:t>
       </w:r>
       <w:r>
-        <w:t xml:space="preserve"> témakörben.</w:t>
-      </w:r>
-      <w:r>
-        <w:t xml:space="preserve"> A szintaktikus és szemantikus elemző implementálása a szakdolgozat írásának második félévében történik meg.</w:t>
+        <w:t xml:space="preserve"> témakör</w:t>
+      </w:r>
+      <w:r>
+        <w:t>é</w:t>
+      </w:r>
+      <w:r>
+        <w:t>ben.</w:t>
+      </w:r>
+      <w:r>
+        <w:t xml:space="preserve"> A </w:t>
+      </w:r>
+      <w:r>
+        <w:t>szakdolgozat további részeinek</w:t>
+      </w:r>
+      <w:r>
+        <w:t xml:space="preserve"> </w:t>
+      </w:r>
+      <w:r>
+        <w:t xml:space="preserve">elkészítése </w:t>
+      </w:r>
+      <w:r>
+        <w:t>a szakdolgozat írá</w:t>
+      </w:r>
+      <w:r>
+        <w:t>sának második félévében történt</w:t>
+      </w:r>
+      <w:r>
+        <w:t xml:space="preserve"> meg.</w:t>
       </w:r>
     </w:p>
     <w:p>
@@ -12409,11 +12352,11 @@
         </w:numPr>
         <w:spacing w:before="240" w:after="240"/>
       </w:pPr>
-      <w:bookmarkStart w:id="24" w:name="_Toc476558643"/>
+      <w:bookmarkStart w:id="26" w:name="_Toc476558643"/>
       <w:r>
         <w:t>Szemantikus elemző</w:t>
       </w:r>
-      <w:bookmarkEnd w:id="24"/>
+      <w:bookmarkEnd w:id="26"/>
     </w:p>
     <w:p>
       <w:r>
@@ -12423,7 +12366,34 @@
         <w:t xml:space="preserve">mivel </w:t>
       </w:r>
       <w:r>
-        <w:t>tervezem már a lexikális elemzőben ellenőrizni, hogy egy változót deklarálni kell használat előtt és egy változót pontosan egyszer lehet deklarálni.</w:t>
+        <w:t>tervezek</w:t>
+      </w:r>
+      <w:r>
+        <w:t xml:space="preserve"> már a lexikális elemzőben </w:t>
+      </w:r>
+      <w:r>
+        <w:t xml:space="preserve">néhány olyan dolgot </w:t>
+      </w:r>
+      <w:r>
+        <w:t>ellenőrizni</w:t>
+      </w:r>
+      <w:r>
+        <w:t xml:space="preserve">, amit ott is tudok; például </w:t>
+      </w:r>
+      <w:r>
+        <w:t xml:space="preserve">hogy egy változót </w:t>
+      </w:r>
+      <w:r>
+        <w:t xml:space="preserve">kötelező </w:t>
+      </w:r>
+      <w:r>
+        <w:t xml:space="preserve">deklarálni kell használat előtt és egy változót </w:t>
+      </w:r>
+      <w:r>
+        <w:t xml:space="preserve">csak </w:t>
+      </w:r>
+      <w:r>
+        <w:t>egyszer lehet deklarálni.</w:t>
       </w:r>
     </w:p>
     <w:p>
@@ -12435,24 +12405,42 @@
         </w:numPr>
         <w:spacing w:before="240" w:after="240"/>
       </w:pPr>
-      <w:bookmarkStart w:id="25" w:name="_Toc476558644"/>
+      <w:bookmarkStart w:id="27" w:name="_Toc476558644"/>
       <w:r>
         <w:t>Kódgeneráló</w:t>
       </w:r>
-      <w:bookmarkEnd w:id="25"/>
+      <w:bookmarkEnd w:id="27"/>
     </w:p>
     <w:p>
       <w:r>
         <w:t>Szakdolgozatomban vizsgálom a</w:t>
       </w:r>
       <w:r>
-        <w:t xml:space="preserve"> kódgenerálás lehetőségeit, azonban erre csak akkor lesz lehetőségem, ha a program analizátor </w:t>
+        <w:t xml:space="preserve"> kódgenerálás lehetőségeit, azonban erre csak akkor lesz lehetőségem, ha a program </w:t>
+      </w:r>
+      <w:r>
+        <w:t>„</w:t>
+      </w:r>
+      <w:r>
+        <w:t>analizátor</w:t>
+      </w:r>
+      <w:r>
+        <w:t>”</w:t>
+      </w:r>
+      <w:r>
+        <w:t xml:space="preserve"> </w:t>
       </w:r>
       <w:r>
         <w:t xml:space="preserve">(analízis fázist megvalósító) </w:t>
       </w:r>
       <w:r>
-        <w:t>része már implementálásra került, tehát ennek részletezésére a következő félévben kerül sor.</w:t>
+        <w:t>r</w:t>
+      </w:r>
+      <w:r>
+        <w:t>észe már implementálásra került</w:t>
+      </w:r>
+      <w:r>
+        <w:t>.</w:t>
       </w:r>
     </w:p>
     <w:p>
@@ -12464,11 +12452,11 @@
         </w:numPr>
         <w:spacing w:before="240" w:after="240"/>
       </w:pPr>
-      <w:bookmarkStart w:id="26" w:name="_Toc476558645"/>
+      <w:bookmarkStart w:id="28" w:name="_Toc476558645"/>
       <w:r>
         <w:t>Kódoptimalizáló</w:t>
       </w:r>
-      <w:bookmarkEnd w:id="26"/>
+      <w:bookmarkEnd w:id="28"/>
     </w:p>
     <w:p>
       <w:r>
@@ -12529,12 +12517,12 @@
         </w:numPr>
         <w:spacing w:before="240" w:after="240"/>
       </w:pPr>
-      <w:bookmarkStart w:id="27" w:name="_Toc476558646"/>
+      <w:bookmarkStart w:id="29" w:name="_Toc476558646"/>
       <w:r>
         <w:lastRenderedPageBreak/>
         <w:t>Fejlesztőeszközök kiválasztása</w:t>
       </w:r>
-      <w:bookmarkEnd w:id="27"/>
+      <w:bookmarkEnd w:id="29"/>
     </w:p>
     <w:p>
       <w:pPr>
@@ -12545,11 +12533,11 @@
         </w:numPr>
         <w:spacing w:before="240" w:after="240"/>
       </w:pPr>
-      <w:bookmarkStart w:id="28" w:name="_Toc476558647"/>
+      <w:bookmarkStart w:id="30" w:name="_Toc476558647"/>
       <w:r>
         <w:t>Programozási nyelv választás</w:t>
       </w:r>
-      <w:bookmarkEnd w:id="28"/>
+      <w:bookmarkEnd w:id="30"/>
     </w:p>
     <w:p>
       <w:r>
@@ -12577,7 +12565,10 @@
         <w:t>a következő nyelveket ismertették meg velünk: C#, Java, C++, SQL, PHP, MATLAB. Ezek közül fordítóprogramok írására kevé</w:t>
       </w:r>
       <w:r>
-        <w:t xml:space="preserve">sbé használhatóak az SQL </w:t>
+        <w:t>sbé használható</w:t>
+      </w:r>
+      <w:r>
+        <w:t xml:space="preserve">k az SQL </w:t>
       </w:r>
       <w:r>
         <w:t xml:space="preserve">és a MATLAB, ezek indoklása a következő: az SQL deklaratív nyelv és teljesen más célokra készült; </w:t>
@@ -12804,7 +12795,6 @@
         </w:rPr>
         <w:t xml:space="preserve">, </w:t>
       </w:r>
-      <w:proofErr w:type="gramStart"/>
       <w:r>
         <w:rPr>
           <w:rFonts w:cs="Times New Roman"/>
@@ -12818,15 +12808,7 @@
           <w:rFonts w:cs="Times New Roman"/>
           <w:szCs w:val="24"/>
         </w:rPr>
-        <w:t>,</w:t>
-      </w:r>
-      <w:proofErr w:type="gramEnd"/>
-      <w:r>
-        <w:rPr>
-          <w:rFonts w:cs="Times New Roman"/>
-          <w:szCs w:val="24"/>
-        </w:rPr>
-        <w:t xml:space="preserve"> stb.) </w:t>
+        <w:t xml:space="preserve">, stb.) </w:t>
       </w:r>
       <w:r>
         <w:rPr>
@@ -12852,11 +12834,11 @@
         </w:numPr>
         <w:spacing w:before="240" w:after="240"/>
       </w:pPr>
-      <w:bookmarkStart w:id="29" w:name="_Toc476558648"/>
+      <w:bookmarkStart w:id="31" w:name="_Toc476558648"/>
       <w:r>
         <w:t>Operációs rendszer és fejlesztői környezet választás</w:t>
       </w:r>
-      <w:bookmarkEnd w:id="29"/>
+      <w:bookmarkEnd w:id="31"/>
     </w:p>
     <w:p>
       <w:pPr>
@@ -12920,15 +12902,22 @@
         </w:rPr>
         <w:t>SharpDevelop</w:t>
       </w:r>
-      <w:bookmarkStart w:id="30" w:name="OLE_LINK1"/>
+      <w:bookmarkStart w:id="32" w:name="OLE_LINK1"/>
       <w:r>
         <w:rPr>
           <w:rFonts w:cs="Times New Roman"/>
           <w:szCs w:val="24"/>
         </w:rPr>
-        <w:t xml:space="preserve"> (Windowsra)</w:t>
-      </w:r>
-      <w:bookmarkEnd w:id="30"/>
+        <w:t xml:space="preserve"> (Windows</w:t>
+      </w:r>
+      <w:r>
+        <w:rPr>
+          <w:rFonts w:cs="Times New Roman"/>
+          <w:szCs w:val="24"/>
+        </w:rPr>
+        <w:t>)</w:t>
+      </w:r>
+      <w:bookmarkEnd w:id="32"/>
     </w:p>
     <w:p>
       <w:pPr>
@@ -12954,7 +12943,14 @@
           <w:rFonts w:cs="Times New Roman"/>
           <w:szCs w:val="24"/>
         </w:rPr>
-        <w:t xml:space="preserve"> (Windowsra)</w:t>
+        <w:t xml:space="preserve"> (Windows</w:t>
+      </w:r>
+      <w:r>
+        <w:rPr>
+          <w:rFonts w:cs="Times New Roman"/>
+          <w:szCs w:val="24"/>
+        </w:rPr>
+        <w:t>)</w:t>
       </w:r>
     </w:p>
     <w:p>
@@ -12981,7 +12977,14 @@
           <w:rFonts w:cs="Times New Roman"/>
           <w:szCs w:val="24"/>
         </w:rPr>
-        <w:t xml:space="preserve"> (Windowsra)</w:t>
+        <w:t xml:space="preserve"> (Windows</w:t>
+      </w:r>
+      <w:r>
+        <w:rPr>
+          <w:rFonts w:cs="Times New Roman"/>
+          <w:szCs w:val="24"/>
+        </w:rPr>
+        <w:t>)</w:t>
       </w:r>
     </w:p>
     <w:p>
@@ -13008,7 +13011,14 @@
           <w:rFonts w:cs="Times New Roman"/>
           <w:szCs w:val="24"/>
         </w:rPr>
-        <w:t xml:space="preserve"> (Windowsra)</w:t>
+        <w:t xml:space="preserve"> (Windows</w:t>
+      </w:r>
+      <w:r>
+        <w:rPr>
+          <w:rFonts w:cs="Times New Roman"/>
+          <w:szCs w:val="24"/>
+        </w:rPr>
+        <w:t>)</w:t>
       </w:r>
     </w:p>
     <w:p>
@@ -13028,7 +13038,14 @@
           <w:rFonts w:cs="Times New Roman"/>
           <w:szCs w:val="24"/>
         </w:rPr>
-        <w:t>MonoDevelop (Linuxra)</w:t>
+        <w:t>MonoDevelop (Linux</w:t>
+      </w:r>
+      <w:r>
+        <w:rPr>
+          <w:rFonts w:cs="Times New Roman"/>
+          <w:szCs w:val="24"/>
+        </w:rPr>
+        <w:t>)</w:t>
       </w:r>
     </w:p>
     <w:p>
@@ -13107,7 +13124,21 @@
           <w:rFonts w:cs="Times New Roman"/>
           <w:szCs w:val="24"/>
         </w:rPr>
-        <w:t xml:space="preserve">, hibakeresés és optimalizálás könnyebb legyen (lépésenkénti futtatás, </w:t>
+        <w:t>, hibakeresés és optimalizálás könnyebb legyen (</w:t>
+      </w:r>
+      <w:r>
+        <w:rPr>
+          <w:rFonts w:cs="Times New Roman"/>
+          <w:szCs w:val="24"/>
+        </w:rPr>
+        <w:t>lépésenként</w:t>
+      </w:r>
+      <w:r>
+        <w:rPr>
+          <w:rFonts w:cs="Times New Roman"/>
+          <w:szCs w:val="24"/>
+        </w:rPr>
+        <w:t xml:space="preserve"> futtatás, </w:t>
       </w:r>
       <w:r>
         <w:rPr>
@@ -13129,30 +13160,14 @@
           <w:rFonts w:cs="Times New Roman"/>
           <w:szCs w:val="24"/>
         </w:rPr>
-        <w:t xml:space="preserve">változók futás közben történő </w:t>
-      </w:r>
-      <w:proofErr w:type="gramStart"/>
+        <w:t>változók futás közben történő kezelése</w:t>
+      </w:r>
       <w:r>
         <w:rPr>
           <w:rFonts w:cs="Times New Roman"/>
           <w:szCs w:val="24"/>
         </w:rPr>
-        <w:t>kezelése</w:t>
-      </w:r>
-      <w:r>
-        <w:rPr>
-          <w:rFonts w:cs="Times New Roman"/>
-          <w:szCs w:val="24"/>
-        </w:rPr>
-        <w:t>,</w:t>
-      </w:r>
-      <w:proofErr w:type="gramEnd"/>
-      <w:r>
-        <w:rPr>
-          <w:rFonts w:cs="Times New Roman"/>
-          <w:szCs w:val="24"/>
-        </w:rPr>
-        <w:t xml:space="preserve"> </w:t>
+        <w:t xml:space="preserve">, </w:t>
       </w:r>
       <w:r>
         <w:rPr>
@@ -13224,7 +13239,7 @@
         </w:numPr>
         <w:spacing w:before="240" w:after="240"/>
       </w:pPr>
-      <w:bookmarkStart w:id="31" w:name="_Toc476558649"/>
+      <w:bookmarkStart w:id="33" w:name="_Toc476558649"/>
       <w:r>
         <w:lastRenderedPageBreak/>
         <w:t>A fel</w:t>
@@ -13235,7 +13250,7 @@
       <w:r>
         <w:t>pszeudonyelv definiálása</w:t>
       </w:r>
-      <w:bookmarkEnd w:id="31"/>
+      <w:bookmarkEnd w:id="33"/>
     </w:p>
     <w:p>
       <w:pPr>
@@ -13245,14 +13260,9 @@
       <w:r>
         <w:t xml:space="preserve">Ebben a fejezetben részletezem a pszeudonyelv definiálásának folyamatát. A dokumentum jelenlegi legfrissebb verziója a dokumentum </w:t>
       </w:r>
-      <w:hyperlink w:anchor="_I._melléklet_-" w:history="1">
-        <w:r>
-          <w:rPr>
-            <w:rStyle w:val="Hiperhivatkozs"/>
-          </w:rPr>
-          <w:t>I. mellékleteként</w:t>
-        </w:r>
-      </w:hyperlink>
+      <w:r>
+        <w:t>I. mellékleteként</w:t>
+      </w:r>
       <w:r>
         <w:t xml:space="preserve"> található meg.</w:t>
       </w:r>
@@ -13269,11 +13279,11 @@
       <w:r>
         <w:t xml:space="preserve"> </w:t>
       </w:r>
-      <w:bookmarkStart w:id="32" w:name="_Toc476558650"/>
+      <w:bookmarkStart w:id="34" w:name="_Toc476558650"/>
       <w:r>
         <w:t>Áttekintés</w:t>
       </w:r>
-      <w:bookmarkEnd w:id="32"/>
+      <w:bookmarkEnd w:id="34"/>
     </w:p>
     <w:p>
       <w:r>
@@ -13393,7 +13403,13 @@
         <w:t xml:space="preserve">azonban </w:t>
       </w:r>
       <w:r>
-        <w:t>szándékosan úgy fogom elkészíteni, hogy azt egy kezdő programozó is meg tudja érteni. Emiatt a fent említett módokat kevésbé fogom használni; amikor pedig használom, akkor a hozzájuk szükséges ismereteket is leírom ott helyben. A forma, amit valószínűleg mindenki meg fog érteni, az a magyarul megfogalmazott, példákkal gazdagított leírás, így ehhez a mód</w:t>
+        <w:t xml:space="preserve">szándékosan úgy fogom elkészíteni, hogy azt egy kezdő programozó is meg tudja érteni. Emiatt a fent említett módokat kevésbé </w:t>
+      </w:r>
+      <w:r>
+        <w:t>tervezem</w:t>
+      </w:r>
+      <w:r>
+        <w:t xml:space="preserve"> használni; amikor pedig használom, akkor a hozzájuk szükséges ismereteket is leírom ott helyben. A forma, amit valószínűleg mindenki meg fog érteni, az a magyarul megfogalmazott, példákkal gazdagított leírás, így ehhez a mód</w:t>
       </w:r>
       <w:r>
         <w:t>szerhe</w:t>
@@ -13681,23 +13697,27 @@
         </w:numPr>
         <w:spacing w:before="240" w:after="240"/>
       </w:pPr>
-      <w:bookmarkStart w:id="33" w:name="_Toc476558651"/>
+      <w:bookmarkStart w:id="35" w:name="_Toc476558651"/>
       <w:r>
         <w:t>Bevezetés</w:t>
       </w:r>
-      <w:bookmarkEnd w:id="33"/>
+      <w:bookmarkEnd w:id="35"/>
     </w:p>
     <w:p>
       <w:r>
         <w:t xml:space="preserve">Itt általános információkat adok a nyelvről, </w:t>
       </w:r>
-      <w:proofErr w:type="gramStart"/>
-      <w:r>
-        <w:t>pl.</w:t>
-      </w:r>
-      <w:proofErr w:type="gramEnd"/>
-      <w:r>
-        <w:t xml:space="preserve"> hogy nem kisbetű érzékeny, nincsenek függvények, milyen utasításokkal kell kezdődnie és záródnia egy programnak.</w:t>
+      <w:r>
+        <w:t>például</w:t>
+      </w:r>
+      <w:r>
+        <w:t xml:space="preserve"> hogy </w:t>
+      </w:r>
+      <w:r>
+        <w:t>kisbetű-nagybetű érzéketlen</w:t>
+      </w:r>
+      <w:r>
+        <w:t>, nincsenek függvények, milyen utasításokkal kell kezdődnie és záródnia egy programnak.</w:t>
       </w:r>
     </w:p>
     <w:p>
@@ -13713,13 +13733,17 @@
       <w:r>
         <w:t xml:space="preserve">. </w:t>
       </w:r>
-      <w:proofErr w:type="gramStart"/>
-      <w:r>
-        <w:t>Így</w:t>
-      </w:r>
-      <w:proofErr w:type="gramEnd"/>
-      <w:r>
-        <w:t xml:space="preserve"> ha esetlegesen bármit kihagyok a dokumentumból, az kevésbé okoz problémát. (Természetesen a hiányosságokat azok felderítése után pótlom!)</w:t>
+      <w:r>
+        <w:t>Így,</w:t>
+      </w:r>
+      <w:r>
+        <w:t xml:space="preserve"> ha esetlegesen bármit kihagyok a dokumentumból, az kevésbé okoz problémát. (Természetesen a hiányosságok</w:t>
+      </w:r>
+      <w:r>
+        <w:t>at azok felderítése után pótlom.</w:t>
+      </w:r>
+      <w:r>
+        <w:t>)</w:t>
       </w:r>
     </w:p>
     <w:p>
@@ -13745,13 +13769,13 @@
       <w:r>
         <w:t xml:space="preserve"> </w:t>
       </w:r>
-      <w:bookmarkStart w:id="34" w:name="_Ref468877029"/>
-      <w:bookmarkStart w:id="35" w:name="_Toc476558652"/>
+      <w:bookmarkStart w:id="36" w:name="_Ref468877029"/>
+      <w:bookmarkStart w:id="37" w:name="_Toc476558652"/>
       <w:r>
         <w:t>Lefoglalt szavak</w:t>
       </w:r>
-      <w:bookmarkEnd w:id="34"/>
-      <w:bookmarkEnd w:id="35"/>
+      <w:bookmarkEnd w:id="36"/>
+      <w:bookmarkEnd w:id="37"/>
     </w:p>
     <w:p>
       <w:r>
@@ -13804,7 +13828,13 @@
         <w:t>adnia, hogy hol kezdődik és végződik egy program.</w:t>
       </w:r>
       <w:r>
-        <w:t xml:space="preserve"> A lefoglalt szavak, ha több szóból állnak, konzulensem javaslatára a szóköz helyén aláhúzás karaktert tartalmaznak. Ez azért van így, mert így jelentősen egyszerűsödik a lexikális elemző munkája</w:t>
+        <w:t xml:space="preserve"> A lefoglalt szavak, ha több szóból állnak, konzulensem javaslatára a szóköz helyén aláhúzás karaktert tartalmaznak. Ez azért van így, mert így </w:t>
+      </w:r>
+      <w:r>
+        <w:t xml:space="preserve">kissé </w:t>
+      </w:r>
+      <w:r>
+        <w:t>egyszerűsödik a lexikális elemző munkája</w:t>
       </w:r>
       <w:r>
         <w:t>.</w:t>
@@ -13838,15 +13868,7 @@
         <w:t>a nyelvben két utasítás is ugyanazt a célt szolgálja</w:t>
       </w:r>
       <w:r>
-        <w:t>; ezt azért terveztem így, hogy a nyelvben való programozás gördülékenyebben történhessen (bosszúságot okozhat, hogy a program azért nem fordul le, mert a „kilép” helyett „</w:t>
-      </w:r>
-      <w:proofErr w:type="gramStart"/>
-      <w:r>
-        <w:t>kilépés”-</w:t>
-      </w:r>
-      <w:proofErr w:type="gramEnd"/>
-      <w:r>
-        <w:t xml:space="preserve">t kell írni vagy </w:t>
+        <w:t xml:space="preserve">; ezt azért terveztem így, hogy a nyelvben való programozás gördülékenyebben történhessen (bosszúságot okozhat, hogy a program azért nem fordul le, mert a „kilép” helyett „kilépés”-t kell írni vagy </w:t>
       </w:r>
       <w:r>
         <w:lastRenderedPageBreak/>
@@ -13924,14 +13946,6 @@
           <w:szCs w:val="24"/>
         </w:rPr>
         <w:t>akkor</w:t>
-      </w:r>
-      <w:r>
-        <w:rPr>
-          <w:rFonts w:cs="Times New Roman"/>
-          <w:noProof/>
-          <w:szCs w:val="24"/>
-        </w:rPr>
-        <w:t xml:space="preserve"> (kivéve „különben ha” szerkezet)</w:t>
       </w:r>
     </w:p>
     <w:p>
@@ -14302,11 +14316,11 @@
       <w:r>
         <w:t xml:space="preserve"> </w:t>
       </w:r>
-      <w:bookmarkStart w:id="36" w:name="_Toc476558653"/>
+      <w:bookmarkStart w:id="38" w:name="_Toc476558653"/>
       <w:r>
         <w:t>Változóhasználat, típusok</w:t>
       </w:r>
-      <w:bookmarkEnd w:id="36"/>
+      <w:bookmarkEnd w:id="38"/>
     </w:p>
     <w:p>
       <w:r>
@@ -14329,13 +14343,11 @@
     </w:p>
     <w:p>
       <w:r>
-        <w:t xml:space="preserve">A szöveg típusnak a bemenet és kimenet </w:t>
-      </w:r>
-      <w:proofErr w:type="gramStart"/>
-      <w:r>
-        <w:t>kezelése</w:t>
-      </w:r>
-      <w:proofErr w:type="gramEnd"/>
+        <w:t>A szöveg típusn</w:t>
+      </w:r>
+      <w:r>
+        <w:t>ak a bemenet és kimenet kezelés,</w:t>
+      </w:r>
       <w:r>
         <w:t xml:space="preserve"> valamint a fájlírás során (erre a nyelvben nincs lehetőség) van</w:t>
       </w:r>
@@ -14374,11 +14386,11 @@
       <w:r>
         <w:t xml:space="preserve"> </w:t>
       </w:r>
-      <w:bookmarkStart w:id="37" w:name="_Toc476558654"/>
+      <w:bookmarkStart w:id="39" w:name="_Toc476558654"/>
       <w:r>
         <w:t>Típuskonverziók</w:t>
       </w:r>
-      <w:bookmarkEnd w:id="37"/>
+      <w:bookmarkEnd w:id="39"/>
     </w:p>
     <w:p>
       <w:r>
@@ -14412,11 +14424,11 @@
       <w:r>
         <w:t xml:space="preserve"> </w:t>
       </w:r>
-      <w:bookmarkStart w:id="38" w:name="_Toc476558655"/>
+      <w:bookmarkStart w:id="40" w:name="_Toc476558655"/>
       <w:r>
         <w:t>Operátorok</w:t>
       </w:r>
-      <w:bookmarkEnd w:id="38"/>
+      <w:bookmarkEnd w:id="40"/>
     </w:p>
     <w:p>
       <w:pPr>
@@ -14438,7 +14450,19 @@
         <w:t>vettem át</w:t>
       </w:r>
       <w:r>
-        <w:t xml:space="preserve">. Kivételt képeznek ezelől </w:t>
+        <w:t>. Kivételt képeznek ez</w:t>
+      </w:r>
+      <w:r>
+        <w:t xml:space="preserve"> a</w:t>
+      </w:r>
+      <w:r>
+        <w:t>l</w:t>
+      </w:r>
+      <w:r>
+        <w:t>ó</w:t>
+      </w:r>
+      <w:r>
+        <w:t xml:space="preserve">l </w:t>
       </w:r>
       <w:r>
         <w:t xml:space="preserve">bizonyos </w:t>
@@ -15264,7 +15288,7 @@
         </w:tc>
       </w:tr>
     </w:tbl>
-    <w:bookmarkStart w:id="39" w:name="_Ref469231629"/>
+    <w:bookmarkStart w:id="41" w:name="_Ref469231629"/>
     <w:p>
       <w:pPr>
         <w:pStyle w:val="Kpalrs"/>
@@ -15360,7 +15384,7 @@
         </w:rPr>
         <w:t>. táblázat</w:t>
       </w:r>
-      <w:bookmarkEnd w:id="39"/>
+      <w:bookmarkEnd w:id="41"/>
       <w:r>
         <w:rPr>
           <w:sz w:val="24"/>
@@ -15381,11 +15405,11 @@
       <w:r>
         <w:t xml:space="preserve"> </w:t>
       </w:r>
-      <w:bookmarkStart w:id="40" w:name="_Toc476558656"/>
+      <w:bookmarkStart w:id="42" w:name="_Toc476558656"/>
       <w:r>
         <w:t>Kommentezés</w:t>
       </w:r>
-      <w:bookmarkEnd w:id="40"/>
+      <w:bookmarkEnd w:id="42"/>
     </w:p>
     <w:p>
       <w:r>
@@ -15453,11 +15477,11 @@
         <w:lastRenderedPageBreak/>
         <w:t xml:space="preserve"> </w:t>
       </w:r>
-      <w:bookmarkStart w:id="41" w:name="_Toc476558657"/>
+      <w:bookmarkStart w:id="43" w:name="_Toc476558657"/>
       <w:r>
         <w:t>Vezérlési szerkezetek</w:t>
       </w:r>
-      <w:bookmarkEnd w:id="41"/>
+      <w:bookmarkEnd w:id="43"/>
     </w:p>
     <w:p>
       <w:r>
@@ -15504,7 +15528,7 @@
         <w:t xml:space="preserve">Tekintettel arra, hogy a </w:t>
       </w:r>
       <w:r>
-        <w:t>hátul tesztelős</w:t>
+        <w:t>hátul tesztelő</w:t>
       </w:r>
       <w:r>
         <w:t xml:space="preserve"> ciklust a programozás során ritkán használjuk (pl.</w:t>
@@ -15531,13 +15555,7 @@
         <w:t>[6]</w:t>
       </w:r>
       <w:r>
-        <w:t xml:space="preserve">), illetve én sem kedvelem, </w:t>
-      </w:r>
-      <w:r>
-        <w:t xml:space="preserve">így </w:t>
-      </w:r>
-      <w:r>
-        <w:t>kihagytam a nyelvből.</w:t>
+        <w:t>), illetve én sem kedvelem, kihagytam a nyelvből.</w:t>
       </w:r>
     </w:p>
     <w:p>
@@ -15563,11 +15581,11 @@
       <w:r>
         <w:t xml:space="preserve"> </w:t>
       </w:r>
-      <w:bookmarkStart w:id="42" w:name="_Toc476558658"/>
+      <w:bookmarkStart w:id="44" w:name="_Toc476558658"/>
       <w:r>
         <w:t>I/O kezelés</w:t>
       </w:r>
-      <w:bookmarkEnd w:id="42"/>
+      <w:bookmarkEnd w:id="44"/>
     </w:p>
     <w:p>
       <w:r>
@@ -15577,27 +15595,16 @@
         <w:rPr>
           <w:rFonts w:ascii="Cambria Math" w:hAnsi="Cambria Math"/>
         </w:rPr>
-        <w:t xml:space="preserve">beolvas, beolvas: kiír, </w:t>
-      </w:r>
-      <w:proofErr w:type="gramStart"/>
+        <w:t>beolvas, beolvas: kiír, ki</w:t>
+      </w:r>
       <w:r>
         <w:rPr>
           <w:rFonts w:ascii="Cambria Math" w:hAnsi="Cambria Math"/>
         </w:rPr>
-        <w:t>ki</w:t>
-      </w:r>
-      <w:r>
-        <w:rPr>
-          <w:rFonts w:ascii="Cambria Math" w:hAnsi="Cambria Math"/>
-        </w:rPr>
         <w:t>ír:</w:t>
       </w:r>
       <w:r>
-        <w:t>.</w:t>
-      </w:r>
-      <w:proofErr w:type="gramEnd"/>
-      <w:r>
-        <w:t xml:space="preserve"> A </w:t>
+        <w:t xml:space="preserve">. A </w:t>
       </w:r>
       <w:r>
         <w:rPr>
@@ -15671,11 +15678,11 @@
         </w:numPr>
         <w:spacing w:before="240" w:after="240"/>
       </w:pPr>
-      <w:bookmarkStart w:id="43" w:name="_Toc476558659"/>
+      <w:bookmarkStart w:id="45" w:name="_Toc476558659"/>
       <w:r>
         <w:t>Tömbkezelés</w:t>
       </w:r>
-      <w:bookmarkEnd w:id="43"/>
+      <w:bookmarkEnd w:id="45"/>
     </w:p>
     <w:p>
       <w:r>
@@ -15722,19 +15729,11 @@
       <w:r>
         <w:t xml:space="preserve">alapján a tömbök típusának leírása: </w:t>
       </w:r>
-      <w:proofErr w:type="gramStart"/>
       <w:r>
         <w:rPr>
           <w:rFonts w:ascii="Cambria Math" w:hAnsi="Cambria Math"/>
         </w:rPr>
-        <w:t>típus[</w:t>
-      </w:r>
-      <w:proofErr w:type="gramEnd"/>
-      <w:r>
-        <w:rPr>
-          <w:rFonts w:ascii="Cambria Math" w:hAnsi="Cambria Math"/>
-        </w:rPr>
-        <w:t>]</w:t>
+        <w:t>típus[]</w:t>
       </w:r>
       <w:r>
         <w:t>.</w:t>
@@ -15795,7 +15794,7 @@
         </w:numPr>
         <w:spacing w:before="240" w:after="240"/>
       </w:pPr>
-      <w:bookmarkStart w:id="44" w:name="_Toc476558660"/>
+      <w:bookmarkStart w:id="46" w:name="_Toc476558660"/>
       <w:r>
         <w:lastRenderedPageBreak/>
         <w:t>L</w:t>
@@ -15803,7 +15802,7 @@
       <w:r>
         <w:t>exikális elemző</w:t>
       </w:r>
-      <w:bookmarkEnd w:id="44"/>
+      <w:bookmarkEnd w:id="46"/>
     </w:p>
     <w:p>
       <w:r>
@@ -15828,11 +15827,11 @@
         </w:numPr>
         <w:spacing w:before="240" w:after="240"/>
       </w:pPr>
-      <w:bookmarkStart w:id="45" w:name="_Toc476558661"/>
+      <w:bookmarkStart w:id="47" w:name="_Toc476558661"/>
       <w:r>
         <w:t>Tervezés és implementálás</w:t>
       </w:r>
-      <w:bookmarkEnd w:id="45"/>
+      <w:bookmarkEnd w:id="47"/>
     </w:p>
     <w:p>
       <w:pPr>
@@ -15843,14 +15842,14 @@
         </w:numPr>
         <w:spacing w:before="240" w:after="240"/>
       </w:pPr>
-      <w:bookmarkStart w:id="46" w:name="_Toc476558662"/>
+      <w:bookmarkStart w:id="48" w:name="_Toc476558662"/>
       <w:r>
         <w:t xml:space="preserve">Lexikális elem </w:t>
       </w:r>
       <w:r>
         <w:t>kódok</w:t>
       </w:r>
-      <w:bookmarkEnd w:id="46"/>
+      <w:bookmarkEnd w:id="48"/>
     </w:p>
     <w:p>
       <w:r>
@@ -15869,15 +15868,19 @@
         <w:t>és</w:t>
       </w:r>
       <w:r>
-        <w:t xml:space="preserve"> a kulcs alapján történő keresés </w:t>
-      </w:r>
-      <w:proofErr w:type="gramStart"/>
-      <w:r>
-        <w:t>O(</w:t>
-      </w:r>
-      <w:proofErr w:type="gramEnd"/>
-      <w:r>
-        <w:t xml:space="preserve">1), az érték alapján történő keresés O(N) nagyságrendű. Ez a gyorsaság </w:t>
+        <w:t xml:space="preserve"> a kulcs alapján történő keresés O(1), az érték alapján történő keresés O(N) nagyságrendű</w:t>
+      </w:r>
+      <w:r>
+        <w:t xml:space="preserve"> (azonban ez is lecsökkenthető O(1)-re,  egy inverz hash tábl</w:t>
+      </w:r>
+      <w:r>
+        <w:t>a bevezetésével</w:t>
+      </w:r>
+      <w:r>
+        <w:t>)</w:t>
+      </w:r>
+      <w:r>
+        <w:t xml:space="preserve">. Ez a gyorsaság </w:t>
       </w:r>
       <w:r>
         <w:t xml:space="preserve">jól </w:t>
@@ -15895,7 +15898,13 @@
         <w:t>kódokat</w:t>
       </w:r>
       <w:r>
-        <w:t xml:space="preserve"> tároló hash táblát mindenhonnan el kell tudni érni, és csak egy példány szükséges belőle, ennek megfelelő helyen és módon kell majd tárolni.</w:t>
+        <w:t xml:space="preserve"> tároló hash tábl</w:t>
+      </w:r>
+      <w:r>
+        <w:t>át mindenhonnan el kell tudnom</w:t>
+      </w:r>
+      <w:r>
+        <w:t xml:space="preserve"> érni, és csak egy példány szükséges belőle, ennek megfelelő helyen és módon kell majd tárolni.</w:t>
       </w:r>
     </w:p>
     <w:p>
@@ -15994,36 +16003,32 @@
     </w:p>
     <w:p>
       <w:r>
-        <w:t>A kódokat egy erre szolgáló osztály (</w:t>
+        <w:t>A kódokat egy erre szolgáló osztály tartalmazza, a konkrét adatszerkezet pedig</w:t>
+      </w:r>
+      <w:r>
+        <w:t xml:space="preserve"> egy</w:t>
+      </w:r>
+      <w:r>
+        <w:br/>
       </w:r>
       <w:r>
         <w:rPr>
           <w:rFonts w:ascii="Consolas" w:hAnsi="Consolas" w:cs="Consolas"/>
-        </w:rPr>
-        <w:t>LexicalElement</w:t>
-      </w:r>
-      <w:r>
-        <w:rPr>
-          <w:rFonts w:ascii="Consolas" w:hAnsi="Consolas" w:cs="Consolas"/>
-        </w:rPr>
-        <w:t>Codes</w:t>
-      </w:r>
-      <w:r>
-        <w:t>) tartalmazza, a konkrét adatszerkezet pedig:</w:t>
-      </w:r>
-    </w:p>
-    <w:p>
-      <w:pPr>
-        <w:autoSpaceDE w:val="0"/>
-        <w:autoSpaceDN w:val="0"/>
-        <w:adjustRightInd w:val="0"/>
+          <w:color w:val="2B91AF"/>
+          <w:sz w:val="19"/>
+          <w:szCs w:val="19"/>
+        </w:rPr>
+        <w:t>Dictionary</w:t>
+      </w:r>
+      <w:r>
         <w:rPr>
           <w:rFonts w:ascii="Consolas" w:hAnsi="Consolas" w:cs="Consolas"/>
           <w:color w:val="000000"/>
           <w:sz w:val="19"/>
           <w:szCs w:val="19"/>
         </w:rPr>
-      </w:pPr>
+        <w:t>&lt;</w:t>
+      </w:r>
       <w:r>
         <w:rPr>
           <w:rFonts w:ascii="Consolas" w:hAnsi="Consolas" w:cs="Consolas"/>
@@ -16031,7 +16036,7 @@
           <w:sz w:val="19"/>
           <w:szCs w:val="19"/>
         </w:rPr>
-        <w:t>private</w:t>
+        <w:t>string</w:t>
       </w:r>
       <w:r>
         <w:rPr>
@@ -16040,7 +16045,7 @@
           <w:sz w:val="19"/>
           <w:szCs w:val="19"/>
         </w:rPr>
-        <w:t xml:space="preserve"> </w:t>
+        <w:t xml:space="preserve">, </w:t>
       </w:r>
       <w:r>
         <w:rPr>
@@ -16049,7 +16054,7 @@
           <w:sz w:val="19"/>
           <w:szCs w:val="19"/>
         </w:rPr>
-        <w:t>static</w:t>
+        <w:t>int</w:t>
       </w:r>
       <w:r>
         <w:rPr>
@@ -16058,7 +16063,15 @@
           <w:sz w:val="19"/>
           <w:szCs w:val="19"/>
         </w:rPr>
-        <w:t xml:space="preserve"> </w:t>
+        <w:t>&gt;</w:t>
+      </w:r>
+      <w:r>
+        <w:t xml:space="preserve">: a kulcs a lexikális elem neve (string), az érték pedig a hozzá tartozó kód (int). </w:t>
+      </w:r>
+    </w:p>
+    <w:p>
+      <w:r>
+        <w:t xml:space="preserve">A fent említett inverz adatszerkezet egy </w:t>
       </w:r>
       <w:r>
         <w:rPr>
@@ -16085,7 +16098,7 @@
           <w:sz w:val="19"/>
           <w:szCs w:val="19"/>
         </w:rPr>
-        <w:t>string</w:t>
+        <w:t>int</w:t>
       </w:r>
       <w:r>
         <w:rPr>
@@ -16103,7 +16116,7 @@
           <w:sz w:val="19"/>
           <w:szCs w:val="19"/>
         </w:rPr>
-        <w:t>int</w:t>
+        <w:t>string</w:t>
       </w:r>
       <w:r>
         <w:rPr>
@@ -16112,12 +16125,31 @@
           <w:sz w:val="19"/>
           <w:szCs w:val="19"/>
         </w:rPr>
-        <w:t>&gt; LexicalElementToCode</w:t>
-      </w:r>
-    </w:p>
-    <w:p>
-      <w:r>
-        <w:t>Az adatszerkezet privát, mert beszúrási műveletre csak az inicializálás során van szükség. Osztályon kívülről csak lekérdezni lehet, ezekre elkészítettem a megfelelő publikus metódusokat.</w:t>
+        <w:t>&gt;</w:t>
+      </w:r>
+      <w:r>
+        <w:t xml:space="preserve">, </w:t>
+      </w:r>
+      <w:r>
+        <w:t xml:space="preserve">amiből a kódhoz tartozó nevet lehet konstans idő alatt elkérni. Mivel több névhez is tartozik ugyanaz a kód (pl. </w:t>
+      </w:r>
+      <w:r>
+        <w:rPr>
+          <w:rFonts w:ascii="Cambria Math" w:hAnsi="Cambria Math"/>
+        </w:rPr>
+        <w:t>kilép</w:t>
+      </w:r>
+      <w:r>
+        <w:t xml:space="preserve"> és </w:t>
+      </w:r>
+      <w:r>
+        <w:rPr>
+          <w:rFonts w:ascii="Cambria Math" w:hAnsi="Cambria Math"/>
+        </w:rPr>
+        <w:t>kilépés</w:t>
+      </w:r>
+      <w:r>
+        <w:t xml:space="preserve"> utasítások), az inverz tábla csak egyet adhat vissza ezek közül; ez általában a két forma közül a rövidebb.</w:t>
       </w:r>
     </w:p>
     <w:p>
@@ -16129,11 +16161,11 @@
         </w:numPr>
         <w:spacing w:before="240" w:after="240"/>
       </w:pPr>
-      <w:bookmarkStart w:id="47" w:name="_Toc476558663"/>
+      <w:bookmarkStart w:id="49" w:name="_Toc476558663"/>
       <w:r>
         <w:t>Kimeneti szimbólumsorozat</w:t>
       </w:r>
-      <w:bookmarkEnd w:id="47"/>
+      <w:bookmarkEnd w:id="49"/>
     </w:p>
     <w:p>
       <w:r>
@@ -16146,25 +16178,35 @@
         <w:t>token</w:t>
       </w:r>
       <w:r>
-        <w:t xml:space="preserve">nek. Minden tokennek tartalmaznia kell a hozzá tartozó szimbólum kódját, valamint a token típusától függően </w:t>
-      </w:r>
-      <w:r>
-        <w:t xml:space="preserve">további információkat, pl. literál értéke, változó szimbólumtáblabeli </w:t>
-      </w:r>
-      <w:proofErr w:type="gramStart"/>
-      <w:r>
-        <w:t>kódja,</w:t>
-      </w:r>
-      <w:proofErr w:type="gramEnd"/>
+        <w:t xml:space="preserve">nek. Minden tokennek </w:t>
+      </w:r>
+      <w:r>
+        <w:lastRenderedPageBreak/>
+        <w:t xml:space="preserve">tartalmaznia kell a hozzá tartozó szimbólum kódját, valamint a token típusától függően </w:t>
+      </w:r>
+      <w:r>
+        <w:t>további információkat, pl. literál értéke, változó szimbólum</w:t>
+      </w:r>
+      <w:r>
+        <w:t xml:space="preserve"> tábla béli</w:t>
+      </w:r>
+      <w:r>
+        <w:t xml:space="preserve"> </w:t>
+      </w:r>
+      <w:r>
+        <w:t>kódja</w:t>
+      </w:r>
       <w:r>
         <w:t xml:space="preserve"> stb. Ezeket listában</w:t>
       </w:r>
       <w:r>
-        <w:t xml:space="preserve"> érdemes </w:t>
-      </w:r>
-      <w:r>
-        <w:lastRenderedPageBreak/>
-        <w:t>tárolni (nem tudjuk előre, hogy hány darab token lesz és a sorrendiség fontos)</w:t>
+        <w:t xml:space="preserve"> érdemes tárolni (nem tudjuk előre, hogy hány darab token lesz és a sorrendiség </w:t>
+      </w:r>
+      <w:r>
+        <w:t xml:space="preserve">is </w:t>
+      </w:r>
+      <w:r>
+        <w:t>fontos)</w:t>
       </w:r>
       <w:r>
         <w:t>, és az elemzés során az aktuális lexikális elem felismerése után az adott elemből tokent készítve, hozzáfűzöm a listához.</w:t>
@@ -16181,237 +16223,169 @@
         <w:t>Token</w:t>
       </w:r>
       <w:r>
-        <w:t xml:space="preserve"> ősosztályt és hozzá tartozóan</w:t>
-      </w:r>
-      <w:r>
-        <w:t xml:space="preserve"> megfelelő leszármazott osztályokat, ezek </w:t>
-      </w:r>
-      <w:r>
-        <w:t xml:space="preserve">(vázlatos) </w:t>
-      </w:r>
-      <w:r>
-        <w:t>osztálydiagramját az</w:t>
-      </w:r>
-      <w:r>
-        <w:t xml:space="preserve"> </w:t>
-      </w:r>
-      <w:r>
-        <w:fldChar w:fldCharType="begin"/>
-      </w:r>
-      <w:r>
-        <w:instrText xml:space="preserve"> REF _Ref469228658 \h </w:instrText>
-      </w:r>
-      <w:r>
-        <w:fldChar w:fldCharType="separate"/>
-      </w:r>
-      <w:r>
-        <w:rPr>
-          <w:noProof/>
-          <w:szCs w:val="24"/>
-        </w:rPr>
-        <w:t>5</w:t>
-      </w:r>
-      <w:r>
-        <w:rPr>
-          <w:szCs w:val="24"/>
-        </w:rPr>
-        <w:t>.</w:t>
-      </w:r>
-      <w:r>
-        <w:rPr>
-          <w:noProof/>
-          <w:szCs w:val="24"/>
-        </w:rPr>
-        <w:t>1</w:t>
-      </w:r>
-      <w:r>
-        <w:rPr>
-          <w:szCs w:val="24"/>
-        </w:rPr>
-        <w:t>. ábra</w:t>
-      </w:r>
-      <w:r>
-        <w:fldChar w:fldCharType="end"/>
-      </w:r>
-      <w:r>
-        <w:t xml:space="preserve"> </w:t>
-      </w:r>
-      <w:r>
-        <w:t>mutatja.</w:t>
-      </w:r>
-    </w:p>
-    <w:p>
-      <w:pPr>
-        <w:keepNext/>
-      </w:pPr>
-      <w:r>
-        <w:rPr>
-          <w:noProof/>
-          <w:lang w:eastAsia="hu-HU"/>
-        </w:rPr>
-        <w:drawing>
-          <wp:inline distT="0" distB="0" distL="0" distR="0" wp14:anchorId="53EE1379" wp14:editId="6F6DE62A">
-            <wp:extent cx="5759450" cy="2476500"/>
-            <wp:effectExtent l="19050" t="19050" r="12700" b="19050"/>
-            <wp:docPr id="3" name="Kép 3"/>
-            <wp:cNvGraphicFramePr>
-              <a:graphicFrameLocks xmlns:a="http://schemas.openxmlformats.org/drawingml/2006/main" noChangeAspect="1"/>
-            </wp:cNvGraphicFramePr>
-            <a:graphic xmlns:a="http://schemas.openxmlformats.org/drawingml/2006/main">
-              <a:graphicData uri="http://schemas.openxmlformats.org/drawingml/2006/picture">
-                <pic:pic xmlns:pic="http://schemas.openxmlformats.org/drawingml/2006/picture">
-                  <pic:nvPicPr>
-                    <pic:cNvPr id="3" name="5.1. ábra - Token osztály és leszármazottjai.PNG"/>
-                    <pic:cNvPicPr/>
-                  </pic:nvPicPr>
-                  <pic:blipFill>
-                    <a:blip r:embed="rId15">
-                      <a:extLst>
-                        <a:ext uri="{28A0092B-C50C-407E-A947-70E740481C1C}">
-                          <a14:useLocalDpi xmlns:a14="http://schemas.microsoft.com/office/drawing/2010/main" val="0"/>
-                        </a:ext>
-                      </a:extLst>
-                    </a:blip>
-                    <a:stretch>
-                      <a:fillRect/>
-                    </a:stretch>
-                  </pic:blipFill>
-                  <pic:spPr>
-                    <a:xfrm>
-                      <a:off x="0" y="0"/>
-                      <a:ext cx="5759450" cy="2476500"/>
-                    </a:xfrm>
-                    <a:prstGeom prst="rect">
-                      <a:avLst/>
-                    </a:prstGeom>
-                    <a:ln>
-                      <a:solidFill>
-                        <a:schemeClr val="bg1">
-                          <a:lumMod val="50000"/>
-                        </a:schemeClr>
-                      </a:solidFill>
-                    </a:ln>
-                  </pic:spPr>
-                </pic:pic>
-              </a:graphicData>
-            </a:graphic>
-          </wp:inline>
-        </w:drawing>
-      </w:r>
-    </w:p>
-    <w:bookmarkStart w:id="48" w:name="_Ref469228658"/>
-    <w:p>
-      <w:pPr>
-        <w:pStyle w:val="Kpalrs"/>
-        <w:jc w:val="center"/>
-        <w:rPr>
-          <w:sz w:val="24"/>
-          <w:szCs w:val="24"/>
-        </w:rPr>
-      </w:pPr>
-      <w:r>
-        <w:rPr>
-          <w:sz w:val="24"/>
-          <w:szCs w:val="24"/>
-        </w:rPr>
-        <w:fldChar w:fldCharType="begin"/>
-      </w:r>
-      <w:r>
-        <w:rPr>
-          <w:sz w:val="24"/>
-          <w:szCs w:val="24"/>
-        </w:rPr>
-        <w:instrText xml:space="preserve"> STYLEREF 1 \s </w:instrText>
-      </w:r>
-      <w:r>
-        <w:rPr>
-          <w:sz w:val="24"/>
-          <w:szCs w:val="24"/>
-        </w:rPr>
-        <w:fldChar w:fldCharType="separate"/>
-      </w:r>
-      <w:r>
-        <w:rPr>
-          <w:noProof/>
-          <w:sz w:val="24"/>
-          <w:szCs w:val="24"/>
-        </w:rPr>
-        <w:t>5</w:t>
-      </w:r>
-      <w:r>
-        <w:rPr>
-          <w:sz w:val="24"/>
-          <w:szCs w:val="24"/>
-        </w:rPr>
-        <w:fldChar w:fldCharType="end"/>
-      </w:r>
-      <w:r>
-        <w:rPr>
-          <w:sz w:val="24"/>
-          <w:szCs w:val="24"/>
-        </w:rPr>
-        <w:t>.</w:t>
-      </w:r>
-      <w:r>
-        <w:rPr>
-          <w:sz w:val="24"/>
-          <w:szCs w:val="24"/>
-        </w:rPr>
-        <w:fldChar w:fldCharType="begin"/>
-      </w:r>
-      <w:r>
-        <w:rPr>
-          <w:sz w:val="24"/>
-          <w:szCs w:val="24"/>
-        </w:rPr>
-        <w:instrText xml:space="preserve"> SEQ ábra \* ARABIC \s 1 </w:instrText>
-      </w:r>
-      <w:r>
-        <w:rPr>
-          <w:sz w:val="24"/>
-          <w:szCs w:val="24"/>
-        </w:rPr>
-        <w:fldChar w:fldCharType="separate"/>
-      </w:r>
-      <w:r>
-        <w:rPr>
-          <w:noProof/>
-          <w:sz w:val="24"/>
-          <w:szCs w:val="24"/>
-        </w:rPr>
-        <w:t>1</w:t>
-      </w:r>
-      <w:r>
-        <w:rPr>
-          <w:sz w:val="24"/>
-          <w:szCs w:val="24"/>
-        </w:rPr>
-        <w:fldChar w:fldCharType="end"/>
-      </w:r>
-      <w:r>
-        <w:rPr>
-          <w:sz w:val="24"/>
-          <w:szCs w:val="24"/>
-        </w:rPr>
-        <w:t>. ábra</w:t>
-      </w:r>
-      <w:bookmarkEnd w:id="48"/>
-      <w:r>
-        <w:rPr>
-          <w:sz w:val="24"/>
-          <w:szCs w:val="24"/>
-        </w:rPr>
-        <w:t xml:space="preserve"> - Token osztály és leszármazottjai</w:t>
-      </w:r>
-    </w:p>
-    <w:p>
-      <w:r>
-        <w:t>Az ErrorToken azt jelzi, ha egy részszövegből nem sikerült felismerni egy elemet sem.</w:t>
-      </w:r>
-    </w:p>
-    <w:p>
-      <w:r>
-        <w:t>Így az elemző kimenete egy Token típusú láncolt lista</w:t>
+        <w:t xml:space="preserve"> osztályt</w:t>
+      </w:r>
+      <w:r>
+        <w:t>, amiből a</w:t>
+      </w:r>
+      <w:r>
+        <w:br/>
+      </w:r>
+      <w:bookmarkStart w:id="50" w:name="_GoBack"/>
+      <w:bookmarkEnd w:id="50"/>
+      <w:r>
+        <w:rPr>
+          <w:rFonts w:ascii="Consolas" w:hAnsi="Consolas" w:cs="Consolas"/>
+        </w:rPr>
+        <w:t>T</w:t>
+      </w:r>
+      <w:r>
+        <w:rPr>
+          <w:rFonts w:ascii="Consolas" w:hAnsi="Consolas" w:cs="Consolas"/>
+        </w:rPr>
+        <w:t>erminalT</w:t>
+      </w:r>
+      <w:r>
+        <w:rPr>
+          <w:rFonts w:ascii="Consolas" w:hAnsi="Consolas" w:cs="Consolas"/>
+        </w:rPr>
+        <w:t>oken</w:t>
+      </w:r>
+      <w:r>
+        <w:t xml:space="preserve"> osztály származik. Ennek </w:t>
+      </w:r>
+      <w:r>
+        <w:t>leszármazott</w:t>
+      </w:r>
+      <w:r>
+        <w:t>jai a lexikális elemző tokenjei, azaz</w:t>
+      </w:r>
+      <w:r>
+        <w:t>:</w:t>
+      </w:r>
+    </w:p>
+    <w:p>
+      <w:pPr>
+        <w:pStyle w:val="Listaszerbekezds"/>
+        <w:numPr>
+          <w:ilvl w:val="0"/>
+          <w:numId w:val="29"/>
+        </w:numPr>
+        <w:rPr>
+          <w:rFonts w:ascii="Consolas" w:hAnsi="Consolas"/>
+        </w:rPr>
+      </w:pPr>
+      <w:r>
+        <w:rPr>
+          <w:rFonts w:ascii="Consolas" w:hAnsi="Consolas"/>
+        </w:rPr>
+        <w:t>ErrorToken</w:t>
+      </w:r>
+    </w:p>
+    <w:p>
+      <w:pPr>
+        <w:pStyle w:val="Listaszerbekezds"/>
+        <w:numPr>
+          <w:ilvl w:val="0"/>
+          <w:numId w:val="29"/>
+        </w:numPr>
+        <w:rPr>
+          <w:rFonts w:ascii="Consolas" w:hAnsi="Consolas"/>
+        </w:rPr>
+      </w:pPr>
+      <w:r>
+        <w:rPr>
+          <w:rFonts w:ascii="Consolas" w:hAnsi="Consolas"/>
+        </w:rPr>
+        <w:t>IdentifierToken</w:t>
+      </w:r>
+    </w:p>
+    <w:p>
+      <w:pPr>
+        <w:pStyle w:val="Listaszerbekezds"/>
+        <w:numPr>
+          <w:ilvl w:val="0"/>
+          <w:numId w:val="29"/>
+        </w:numPr>
+        <w:rPr>
+          <w:rFonts w:ascii="Consolas" w:hAnsi="Consolas"/>
+        </w:rPr>
+      </w:pPr>
+      <w:r>
+        <w:rPr>
+          <w:rFonts w:ascii="Consolas" w:hAnsi="Consolas"/>
+        </w:rPr>
+        <w:t>InternalFunctionToken</w:t>
+      </w:r>
+    </w:p>
+    <w:p>
+      <w:pPr>
+        <w:pStyle w:val="Listaszerbekezds"/>
+        <w:numPr>
+          <w:ilvl w:val="0"/>
+          <w:numId w:val="29"/>
+        </w:numPr>
+        <w:rPr>
+          <w:rFonts w:ascii="Consolas" w:hAnsi="Consolas"/>
+        </w:rPr>
+      </w:pPr>
+      <w:r>
+        <w:rPr>
+          <w:rFonts w:ascii="Consolas" w:hAnsi="Consolas"/>
+        </w:rPr>
+        <w:t>KeywordToken</w:t>
+      </w:r>
+    </w:p>
+    <w:p>
+      <w:pPr>
+        <w:pStyle w:val="Listaszerbekezds"/>
+        <w:numPr>
+          <w:ilvl w:val="0"/>
+          <w:numId w:val="29"/>
+        </w:numPr>
+        <w:rPr>
+          <w:rFonts w:ascii="Consolas" w:hAnsi="Consolas"/>
+        </w:rPr>
+      </w:pPr>
+      <w:r>
+        <w:rPr>
+          <w:rFonts w:ascii="Consolas" w:hAnsi="Consolas"/>
+        </w:rPr>
+        <w:t>LiteralToken</w:t>
+      </w:r>
+    </w:p>
+    <w:p>
+      <w:r>
+        <w:t xml:space="preserve">Az </w:t>
+      </w:r>
+      <w:r>
+        <w:rPr>
+          <w:rFonts w:ascii="Consolas" w:hAnsi="Consolas"/>
+        </w:rPr>
+        <w:t>ErrorToken</w:t>
+      </w:r>
+      <w:r>
+        <w:t xml:space="preserve"> azt jelzi, ha egy részszövegből nem sikerült felismerni egy elemet sem.</w:t>
+      </w:r>
+    </w:p>
+    <w:p>
+      <w:r>
+        <w:t xml:space="preserve">Így az elemző kimenete egy </w:t>
+      </w:r>
+      <w:r>
+        <w:rPr>
+          <w:rFonts w:ascii="Consolas" w:hAnsi="Consolas"/>
+        </w:rPr>
+        <w:t>TerminalT</w:t>
+      </w:r>
+      <w:r>
+        <w:rPr>
+          <w:rFonts w:ascii="Consolas" w:hAnsi="Consolas"/>
+        </w:rPr>
+        <w:t>oken</w:t>
+      </w:r>
+      <w:r>
+        <w:t xml:space="preserve"> típusú lista</w:t>
       </w:r>
       <w:r>
         <w:t xml:space="preserve"> adatszerkezet</w:t>
@@ -16429,11 +16403,11 @@
         </w:numPr>
         <w:spacing w:before="240" w:after="240"/>
       </w:pPr>
-      <w:bookmarkStart w:id="49" w:name="_Toc476558664"/>
+      <w:bookmarkStart w:id="51" w:name="_Toc476558664"/>
       <w:r>
         <w:t>Szimbólumtábla</w:t>
       </w:r>
-      <w:bookmarkEnd w:id="49"/>
+      <w:bookmarkEnd w:id="51"/>
     </w:p>
     <w:p>
       <w:r>
@@ -16522,7 +16496,6 @@
       <w:r>
         <w:t xml:space="preserve"> jelképez és egy </w:t>
       </w:r>
-      <w:proofErr w:type="gramStart"/>
       <w:r>
         <w:rPr>
           <w:rFonts w:ascii="Consolas" w:hAnsi="Consolas" w:cs="Consolas"/>
@@ -16530,11 +16503,7 @@
         <w:t>SymbolTable</w:t>
       </w:r>
       <w:r>
-        <w:t xml:space="preserve">  referenciát</w:t>
-      </w:r>
-      <w:proofErr w:type="gramEnd"/>
-      <w:r>
-        <w:t xml:space="preserve"> tárol</w:t>
+        <w:t xml:space="preserve">  referenciát tárol</w:t>
       </w:r>
       <w:r>
         <w:t xml:space="preserve">, </w:t>
@@ -16652,7 +16621,7 @@
                     <pic:cNvPicPr/>
                   </pic:nvPicPr>
                   <pic:blipFill>
-                    <a:blip r:embed="rId16">
+                    <a:blip r:embed="rId15">
                       <a:extLst>
                         <a:ext uri="{28A0092B-C50C-407E-A947-70E740481C1C}">
                           <a14:useLocalDpi xmlns:a14="http://schemas.microsoft.com/office/drawing/2010/main" val="0"/>
@@ -16686,7 +16655,7 @@
         </w:drawing>
       </w:r>
     </w:p>
-    <w:bookmarkStart w:id="50" w:name="_Ref469233649"/>
+    <w:bookmarkStart w:id="52" w:name="_Ref469233649"/>
     <w:p>
       <w:pPr>
         <w:pStyle w:val="Kpalrs"/>
@@ -16782,7 +16751,7 @@
         </w:rPr>
         <w:t>. ábra</w:t>
       </w:r>
-      <w:bookmarkEnd w:id="50"/>
+      <w:bookmarkEnd w:id="52"/>
       <w:r>
         <w:rPr>
           <w:sz w:val="24"/>
@@ -16881,14 +16850,14 @@
           <w:szCs w:val="24"/>
         </w:rPr>
       </w:pPr>
-      <w:bookmarkStart w:id="51" w:name="_Toc476558665"/>
+      <w:bookmarkStart w:id="53" w:name="_Toc476558665"/>
       <w:r>
         <w:rPr>
           <w:szCs w:val="24"/>
         </w:rPr>
         <w:t>Elemző</w:t>
       </w:r>
-      <w:bookmarkEnd w:id="51"/>
+      <w:bookmarkEnd w:id="53"/>
     </w:p>
     <w:p>
       <w:pPr>
@@ -17210,7 +17179,6 @@
         </w:rPr>
         <w:t xml:space="preserve"> példány egyik publikus metódusát (</w:t>
       </w:r>
-      <w:proofErr w:type="gramStart"/>
       <w:r>
         <w:rPr>
           <w:rFonts w:ascii="Consolas" w:hAnsi="Consolas" w:cs="Consolas"/>
@@ -17219,7 +17187,6 @@
         </w:rPr>
         <w:t>PerformLexicalAnalysisOnFile(</w:t>
       </w:r>
-      <w:proofErr w:type="gramEnd"/>
       <w:r>
         <w:rPr>
           <w:rFonts w:ascii="Consolas" w:hAnsi="Consolas" w:cs="Consolas"/>
@@ -17345,23 +17312,13 @@
         </w:rPr>
         <w:t>Némi bemeneti ellenőrzés után megtörténik a lényegi elemzés (</w:t>
       </w:r>
-      <w:proofErr w:type="gramStart"/>
       <w:r>
         <w:rPr>
           <w:rFonts w:ascii="Consolas" w:hAnsi="Consolas" w:cs="Consolas"/>
           <w:color w:val="000000"/>
           <w:szCs w:val="24"/>
         </w:rPr>
-        <w:t>DoLexicalAnalysis(</w:t>
-      </w:r>
-      <w:proofErr w:type="gramEnd"/>
-      <w:r>
-        <w:rPr>
-          <w:rFonts w:ascii="Consolas" w:hAnsi="Consolas" w:cs="Consolas"/>
-          <w:color w:val="000000"/>
-          <w:szCs w:val="24"/>
-        </w:rPr>
-        <w:t>)</w:t>
+        <w:t>DoLexicalAnalysis()</w:t>
       </w:r>
       <w:r>
         <w:rPr>
@@ -17384,23 +17341,13 @@
           <w:szCs w:val="24"/>
         </w:rPr>
       </w:pPr>
-      <w:proofErr w:type="gramStart"/>
       <w:r>
         <w:rPr>
           <w:rFonts w:ascii="Consolas" w:hAnsi="Consolas" w:cs="Consolas"/>
           <w:color w:val="000000"/>
           <w:szCs w:val="24"/>
         </w:rPr>
-        <w:t>DoLexicalAnalysis(</w:t>
-      </w:r>
-      <w:proofErr w:type="gramEnd"/>
-      <w:r>
-        <w:rPr>
-          <w:rFonts w:ascii="Consolas" w:hAnsi="Consolas" w:cs="Consolas"/>
-          <w:color w:val="000000"/>
-          <w:szCs w:val="24"/>
-        </w:rPr>
-        <w:t>)</w:t>
+        <w:t>DoLexicalAnalysis()</w:t>
       </w:r>
       <w:r>
         <w:rPr>
@@ -17699,23 +17646,13 @@
           <w:szCs w:val="24"/>
         </w:rPr>
       </w:pPr>
-      <w:proofErr w:type="gramStart"/>
       <w:r>
         <w:rPr>
           <w:rFonts w:ascii="Consolas" w:hAnsi="Consolas" w:cs="Consolas"/>
           <w:color w:val="000000"/>
           <w:szCs w:val="24"/>
         </w:rPr>
-        <w:t>Whitespace(</w:t>
-      </w:r>
-      <w:proofErr w:type="gramEnd"/>
-      <w:r>
-        <w:rPr>
-          <w:rFonts w:ascii="Consolas" w:hAnsi="Consolas" w:cs="Consolas"/>
-          <w:color w:val="000000"/>
-          <w:szCs w:val="24"/>
-        </w:rPr>
-        <w:t>)</w:t>
+        <w:t>Whitespace()</w:t>
       </w:r>
       <w:r>
         <w:rPr>
@@ -17754,23 +17691,13 @@
           <w:szCs w:val="24"/>
         </w:rPr>
       </w:pPr>
-      <w:proofErr w:type="gramStart"/>
       <w:r>
         <w:rPr>
           <w:rFonts w:ascii="Consolas" w:hAnsi="Consolas" w:cs="Consolas"/>
           <w:color w:val="000000"/>
           <w:szCs w:val="24"/>
         </w:rPr>
-        <w:t>StringLiteral(</w:t>
-      </w:r>
-      <w:proofErr w:type="gramEnd"/>
-      <w:r>
-        <w:rPr>
-          <w:rFonts w:ascii="Consolas" w:hAnsi="Consolas" w:cs="Consolas"/>
-          <w:color w:val="000000"/>
-          <w:szCs w:val="24"/>
-        </w:rPr>
-        <w:t>)</w:t>
+        <w:t>StringLiteral()</w:t>
       </w:r>
       <w:r>
         <w:rPr>
@@ -17821,25 +17748,7 @@
           <w:color w:val="000000"/>
           <w:szCs w:val="24"/>
         </w:rPr>
-        <w:t>Comment1</w:t>
-      </w:r>
-      <w:proofErr w:type="gramStart"/>
-      <w:r>
-        <w:rPr>
-          <w:rFonts w:ascii="Consolas" w:hAnsi="Consolas" w:cs="Consolas"/>
-          <w:color w:val="000000"/>
-          <w:szCs w:val="24"/>
-        </w:rPr>
-        <w:t>Row(</w:t>
-      </w:r>
-      <w:proofErr w:type="gramEnd"/>
-      <w:r>
-        <w:rPr>
-          <w:rFonts w:ascii="Consolas" w:hAnsi="Consolas" w:cs="Consolas"/>
-          <w:color w:val="000000"/>
-          <w:szCs w:val="24"/>
-        </w:rPr>
-        <w:t>)</w:t>
+        <w:t>Comment1Row()</w:t>
       </w:r>
       <w:r>
         <w:rPr>
@@ -17866,25 +17775,7 @@
           <w:color w:val="000000"/>
           <w:szCs w:val="24"/>
         </w:rPr>
-        <w:t>Comment1</w:t>
-      </w:r>
-      <w:proofErr w:type="gramStart"/>
-      <w:r>
-        <w:rPr>
-          <w:rFonts w:ascii="Consolas" w:hAnsi="Consolas" w:cs="Consolas"/>
-          <w:color w:val="000000"/>
-          <w:szCs w:val="24"/>
-        </w:rPr>
-        <w:t>Row(</w:t>
-      </w:r>
-      <w:proofErr w:type="gramEnd"/>
-      <w:r>
-        <w:rPr>
-          <w:rFonts w:ascii="Consolas" w:hAnsi="Consolas" w:cs="Consolas"/>
-          <w:color w:val="000000"/>
-          <w:szCs w:val="24"/>
-        </w:rPr>
-        <w:t>)</w:t>
+        <w:t>Comment1Row()</w:t>
       </w:r>
       <w:r>
         <w:rPr>
@@ -17905,23 +17796,13 @@
           <w:szCs w:val="24"/>
         </w:rPr>
       </w:pPr>
-      <w:proofErr w:type="gramStart"/>
       <w:r>
         <w:rPr>
           <w:rFonts w:ascii="Consolas" w:hAnsi="Consolas" w:cs="Consolas"/>
           <w:color w:val="000000"/>
           <w:szCs w:val="24"/>
         </w:rPr>
-        <w:t>NonWhitespace(</w:t>
-      </w:r>
-      <w:proofErr w:type="gramEnd"/>
-      <w:r>
-        <w:rPr>
-          <w:rFonts w:ascii="Consolas" w:hAnsi="Consolas" w:cs="Consolas"/>
-          <w:color w:val="000000"/>
-          <w:szCs w:val="24"/>
-        </w:rPr>
-        <w:t>)</w:t>
+        <w:t>NonWhitespace()</w:t>
       </w:r>
       <w:r>
         <w:rPr>
@@ -17988,23 +17869,7 @@
           <w:rFonts w:ascii="Cambria Math" w:hAnsi="Cambria Math"/>
           <w:szCs w:val="24"/>
         </w:rPr>
-        <w:t>1,</w:t>
-      </w:r>
-      <w:proofErr w:type="gramStart"/>
-      <w:r>
-        <w:rPr>
-          <w:rFonts w:ascii="Cambria Math" w:hAnsi="Cambria Math"/>
-          <w:szCs w:val="24"/>
-        </w:rPr>
-        <w:t>2,3,…</w:t>
-      </w:r>
-      <w:proofErr w:type="gramEnd"/>
-      <w:r>
-        <w:rPr>
-          <w:rFonts w:ascii="Cambria Math" w:hAnsi="Cambria Math"/>
-          <w:szCs w:val="24"/>
-        </w:rPr>
-        <w:t>n</w:t>
+        <w:t>1,2,3,…n</w:t>
       </w:r>
       <w:r>
         <w:rPr>
@@ -18178,14 +18043,14 @@
         </w:numPr>
         <w:spacing w:before="240" w:after="240"/>
       </w:pPr>
-      <w:bookmarkStart w:id="52" w:name="_Toc476558666"/>
+      <w:bookmarkStart w:id="54" w:name="_Toc476558666"/>
       <w:r>
         <w:t>Tesz</w:t>
       </w:r>
       <w:r>
         <w:t>telés</w:t>
       </w:r>
-      <w:bookmarkEnd w:id="52"/>
+      <w:bookmarkEnd w:id="54"/>
     </w:p>
     <w:p>
       <w:r>
@@ -20818,7 +20683,7 @@
         </w:tc>
       </w:tr>
     </w:tbl>
-    <w:bookmarkStart w:id="53" w:name="_Ref469250877"/>
+    <w:bookmarkStart w:id="55" w:name="_Ref469250877"/>
     <w:p>
       <w:pPr>
         <w:pStyle w:val="Kpalrs"/>
@@ -20915,7 +20780,7 @@
         </w:rPr>
         <w:t>. táblázat</w:t>
       </w:r>
-      <w:bookmarkEnd w:id="53"/>
+      <w:bookmarkEnd w:id="55"/>
       <w:r>
         <w:rPr>
           <w:sz w:val="24"/>
@@ -20933,11 +20798,11 @@
         </w:numPr>
         <w:spacing w:before="240" w:after="240"/>
       </w:pPr>
-      <w:bookmarkStart w:id="54" w:name="_Toc476558667"/>
+      <w:bookmarkStart w:id="56" w:name="_Toc476558667"/>
       <w:r>
         <w:t>Fejlesztési tapasztalatok</w:t>
       </w:r>
-      <w:bookmarkEnd w:id="54"/>
+      <w:bookmarkEnd w:id="56"/>
     </w:p>
     <w:p>
       <w:pPr>
@@ -21349,8 +21214,6 @@
                 <w:lang w:eastAsia="hu-HU"/>
               </w:rPr>
             </w:pPr>
-            <w:bookmarkStart w:id="55" w:name="_GoBack"/>
-            <w:bookmarkEnd w:id="55"/>
             <w:r>
               <w:rPr>
                 <w:rFonts w:eastAsia="Times New Roman" w:cs="Times New Roman"/>
@@ -21879,7 +21742,7 @@
         </w:tc>
       </w:tr>
     </w:tbl>
-    <w:bookmarkStart w:id="56" w:name="_Ref469252719"/>
+    <w:bookmarkStart w:id="57" w:name="_Ref469252719"/>
     <w:p>
       <w:pPr>
         <w:pStyle w:val="Kpalrs"/>
@@ -21976,7 +21839,7 @@
         </w:rPr>
         <w:t>. táblázat</w:t>
       </w:r>
-      <w:bookmarkEnd w:id="56"/>
+      <w:bookmarkEnd w:id="57"/>
       <w:r>
         <w:rPr>
           <w:sz w:val="24"/>
@@ -22009,12 +21872,12 @@
         </w:numPr>
         <w:spacing w:before="240" w:after="240"/>
       </w:pPr>
-      <w:bookmarkStart w:id="57" w:name="_Toc476558668"/>
+      <w:bookmarkStart w:id="58" w:name="_Toc476558668"/>
       <w:r>
         <w:lastRenderedPageBreak/>
         <w:t>Szintaktikus elemző</w:t>
       </w:r>
-      <w:bookmarkEnd w:id="57"/>
+      <w:bookmarkEnd w:id="58"/>
     </w:p>
     <w:p>
       <w:pPr>
@@ -22025,11 +21888,11 @@
         </w:numPr>
         <w:spacing w:before="240" w:after="240"/>
       </w:pPr>
-      <w:bookmarkStart w:id="58" w:name="_Toc476558669"/>
+      <w:bookmarkStart w:id="59" w:name="_Toc476558669"/>
       <w:r>
         <w:t>Tervezés</w:t>
       </w:r>
-      <w:bookmarkEnd w:id="58"/>
+      <w:bookmarkEnd w:id="59"/>
     </w:p>
     <w:p>
       <w:r>
@@ -22045,14 +21908,14 @@
         </w:numPr>
         <w:spacing w:before="240" w:after="240"/>
       </w:pPr>
-      <w:bookmarkStart w:id="59" w:name="_Toc476558670"/>
+      <w:bookmarkStart w:id="60" w:name="_Toc476558670"/>
       <w:r>
         <w:t>I</w:t>
       </w:r>
       <w:r>
         <w:t>mplementálás</w:t>
       </w:r>
-      <w:bookmarkEnd w:id="59"/>
+      <w:bookmarkEnd w:id="60"/>
     </w:p>
     <w:p>
       <w:r>
@@ -22068,11 +21931,11 @@
         </w:numPr>
         <w:spacing w:before="240" w:after="240"/>
       </w:pPr>
-      <w:bookmarkStart w:id="60" w:name="_Toc476558671"/>
+      <w:bookmarkStart w:id="61" w:name="_Toc476558671"/>
       <w:r>
         <w:t>Tesztelés</w:t>
       </w:r>
-      <w:bookmarkEnd w:id="60"/>
+      <w:bookmarkEnd w:id="61"/>
     </w:p>
     <w:p>
       <w:r>
@@ -22088,11 +21951,11 @@
         </w:numPr>
         <w:spacing w:before="240" w:after="240"/>
       </w:pPr>
-      <w:bookmarkStart w:id="61" w:name="_Toc476558672"/>
+      <w:bookmarkStart w:id="62" w:name="_Toc476558672"/>
       <w:r>
         <w:t>Fejlesztési tapasztalatok</w:t>
       </w:r>
-      <w:bookmarkEnd w:id="61"/>
+      <w:bookmarkEnd w:id="62"/>
     </w:p>
     <w:p>
       <w:r>
@@ -22123,12 +21986,12 @@
         </w:numPr>
         <w:spacing w:before="240" w:after="240"/>
       </w:pPr>
-      <w:bookmarkStart w:id="62" w:name="_Toc476558673"/>
+      <w:bookmarkStart w:id="63" w:name="_Toc476558673"/>
       <w:r>
         <w:lastRenderedPageBreak/>
         <w:t>Szemantikus elemző</w:t>
       </w:r>
-      <w:bookmarkEnd w:id="62"/>
+      <w:bookmarkEnd w:id="63"/>
     </w:p>
     <w:p>
       <w:pPr>
@@ -22139,11 +22002,11 @@
         </w:numPr>
         <w:spacing w:before="240" w:after="240"/>
       </w:pPr>
-      <w:bookmarkStart w:id="63" w:name="_Toc476558674"/>
+      <w:bookmarkStart w:id="64" w:name="_Toc476558674"/>
       <w:r>
         <w:t>Tervezés</w:t>
       </w:r>
-      <w:bookmarkEnd w:id="63"/>
+      <w:bookmarkEnd w:id="64"/>
     </w:p>
     <w:p>
       <w:r>
@@ -22159,11 +22022,11 @@
         </w:numPr>
         <w:spacing w:before="240" w:after="240"/>
       </w:pPr>
-      <w:bookmarkStart w:id="64" w:name="_Toc476558675"/>
+      <w:bookmarkStart w:id="65" w:name="_Toc476558675"/>
       <w:r>
         <w:t>Implementálás</w:t>
       </w:r>
-      <w:bookmarkEnd w:id="64"/>
+      <w:bookmarkEnd w:id="65"/>
     </w:p>
     <w:p>
       <w:r>
@@ -22179,11 +22042,11 @@
         </w:numPr>
         <w:spacing w:before="240" w:after="240"/>
       </w:pPr>
-      <w:bookmarkStart w:id="65" w:name="_Toc476558676"/>
+      <w:bookmarkStart w:id="66" w:name="_Toc476558676"/>
       <w:r>
         <w:t>Tesztelés</w:t>
       </w:r>
-      <w:bookmarkEnd w:id="65"/>
+      <w:bookmarkEnd w:id="66"/>
     </w:p>
     <w:p>
       <w:r>
@@ -22199,11 +22062,11 @@
         </w:numPr>
         <w:spacing w:before="240" w:after="240"/>
       </w:pPr>
-      <w:bookmarkStart w:id="66" w:name="_Toc476558677"/>
+      <w:bookmarkStart w:id="67" w:name="_Toc476558677"/>
       <w:r>
         <w:t>Fejlesztési tapasztalatok</w:t>
       </w:r>
-      <w:bookmarkEnd w:id="66"/>
+      <w:bookmarkEnd w:id="67"/>
     </w:p>
     <w:p>
       <w:r>
@@ -22224,14 +22087,14 @@
         </w:numPr>
         <w:spacing w:before="240" w:after="240"/>
       </w:pPr>
-      <w:bookmarkStart w:id="67" w:name="_Irodalomjegyzék"/>
-      <w:bookmarkStart w:id="68" w:name="_Toc476558678"/>
-      <w:bookmarkEnd w:id="67"/>
+      <w:bookmarkStart w:id="68" w:name="_Irodalomjegyzék"/>
+      <w:bookmarkStart w:id="69" w:name="_Toc476558678"/>
+      <w:bookmarkEnd w:id="68"/>
       <w:r>
         <w:lastRenderedPageBreak/>
         <w:t>Irodalomjegyzék</w:t>
       </w:r>
-      <w:bookmarkEnd w:id="68"/>
+      <w:bookmarkEnd w:id="69"/>
     </w:p>
     <w:p>
       <w:pPr>
@@ -22273,7 +22136,7 @@
         <w:br/>
         <w:t>(</w:t>
       </w:r>
-      <w:hyperlink r:id="rId17" w:history="1">
+      <w:hyperlink r:id="rId16" w:history="1">
         <w:r>
           <w:rPr>
             <w:rStyle w:val="Hiperhivatkozs"/>
@@ -22333,7 +22196,7 @@
         <w:br/>
         <w:t>(</w:t>
       </w:r>
-      <w:hyperlink r:id="rId18" w:history="1">
+      <w:hyperlink r:id="rId17" w:history="1">
         <w:r>
           <w:rPr>
             <w:rStyle w:val="Hiperhivatkozs"/>
@@ -22362,7 +22225,7 @@
         <w:br/>
         <w:t>(</w:t>
       </w:r>
-      <w:hyperlink r:id="rId19" w:history="1">
+      <w:hyperlink r:id="rId18" w:history="1">
         <w:r>
           <w:rPr>
             <w:rStyle w:val="Hiperhivatkozs"/>
@@ -22388,7 +22251,7 @@
         <w:br/>
         <w:t>(</w:t>
       </w:r>
-      <w:hyperlink r:id="rId20" w:history="1">
+      <w:hyperlink r:id="rId19" w:history="1">
         <w:r>
           <w:rPr>
             <w:rStyle w:val="Hiperhivatkozs"/>
@@ -22416,11 +22279,11 @@
         <w:lastRenderedPageBreak/>
         <w:t xml:space="preserve"> </w:t>
       </w:r>
-      <w:bookmarkStart w:id="69" w:name="_Toc476558679"/>
+      <w:bookmarkStart w:id="70" w:name="_Toc476558679"/>
       <w:r>
         <w:t>Mellékletek</w:t>
       </w:r>
-      <w:bookmarkEnd w:id="69"/>
+      <w:bookmarkEnd w:id="70"/>
     </w:p>
     <w:p>
       <w:pPr>
@@ -22432,12 +22295,12 @@
         <w:spacing w:before="240" w:after="240"/>
         <w:jc w:val="left"/>
       </w:pPr>
-      <w:bookmarkStart w:id="70" w:name="_I._melléklet_-"/>
-      <w:bookmarkEnd w:id="70"/>
+      <w:bookmarkStart w:id="71" w:name="_I._melléklet_-"/>
+      <w:bookmarkEnd w:id="71"/>
       <w:r>
         <w:t xml:space="preserve"> </w:t>
       </w:r>
-      <w:bookmarkStart w:id="71" w:name="_Toc476558680"/>
+      <w:bookmarkStart w:id="72" w:name="_Toc476558680"/>
       <w:r>
         <w:t xml:space="preserve">I. melléklet - </w:t>
       </w:r>
@@ -22447,12 +22310,12 @@
       <w:r>
         <w:t>definíciója</w:t>
       </w:r>
-      <w:bookmarkEnd w:id="71"/>
+      <w:bookmarkEnd w:id="72"/>
     </w:p>
     <w:p/>
     <w:sectPr>
-      <w:headerReference w:type="default" r:id="rId21"/>
-      <w:footerReference w:type="default" r:id="rId22"/>
+      <w:headerReference w:type="default" r:id="rId20"/>
+      <w:footerReference w:type="default" r:id="rId21"/>
       <w:pgSz w:w="11906" w:h="16838" w:code="9"/>
       <w:pgMar w:top="1418" w:right="1418" w:bottom="2268" w:left="1418" w:header="709" w:footer="709" w:gutter="0"/>
       <w:cols w:space="708"/>
@@ -22497,7 +22360,6 @@
         <w:docPartUnique/>
       </w:docPartObj>
     </w:sdtPr>
-    <w:sdtEndPr/>
     <w:sdtContent>
       <w:p>
         <w:pPr>
@@ -22517,7 +22379,7 @@
           <w:rPr>
             <w:noProof/>
           </w:rPr>
-          <w:t>32</w:t>
+          <w:t>26</w:t>
         </w:r>
         <w:r>
           <w:fldChar w:fldCharType="end"/>
@@ -22584,45 +22446,19 @@
         <w:footnoteRef/>
       </w:r>
       <w:r>
-        <w:t xml:space="preserve"> </w:t>
-      </w:r>
-      <w:r>
-        <w:t>A teszteléshez használt számítógép:</w:t>
+        <w:t xml:space="preserve"> A teszteléshez használt számítógép:</w:t>
       </w:r>
       <w:r>
         <w:br/>
-      </w:r>
-      <w:r>
-        <w:t>Alaplap: GIGABYTE</w:t>
-      </w:r>
-      <w:r>
-        <w:t xml:space="preserve"> EP45-UD3L.</w:t>
+        <w:t>Alaplap: GIGABYTE EP45-UD3L.</w:t>
       </w:r>
       <w:r>
         <w:br/>
-        <w:t>M</w:t>
-      </w:r>
-      <w:r>
-        <w:t>emória: BUFFALO 2x2GB DDR2 800MHz</w:t>
-      </w:r>
-      <w:r>
-        <w:t>.</w:t>
+        <w:t>Memória: BUFFALO 2x2GB DDR2 800MHz.</w:t>
       </w:r>
       <w:r>
         <w:br/>
-        <w:t>P</w:t>
-      </w:r>
-      <w:r>
-        <w:t>rocesszor: Intel Dual</w:t>
-      </w:r>
-      <w:r>
-        <w:t xml:space="preserve"> </w:t>
-      </w:r>
-      <w:r>
-        <w:t>Core E5200</w:t>
-      </w:r>
-      <w:r>
-        <w:t>.</w:t>
+        <w:t>Processzor: Intel Dual Core E5200.</w:t>
       </w:r>
     </w:p>
   </w:footnote>
@@ -24254,11 +24090,11 @@
     </w:lvl>
   </w:abstractNum>
   <w:abstractNum w:abstractNumId="13" w15:restartNumberingAfterBreak="0">
-    <w:nsid w:val="35A941B7"/>
+    <w:nsid w:val="33B741F2"/>
     <w:multiLevelType w:val="hybridMultilevel"/>
-    <w:tmpl w:val="903CEE96"/>
+    <w:tmpl w:val="9AFC647C"/>
     <w:lvl w:ilvl="0" w:tplc="040E000F">
-      <w:start w:val="5"/>
+      <w:start w:val="1"/>
       <w:numFmt w:val="decimal"/>
       <w:lvlText w:val="%1."/>
       <w:lvlJc w:val="left"/>
@@ -24343,6 +24179,95 @@
     </w:lvl>
   </w:abstractNum>
   <w:abstractNum w:abstractNumId="14" w15:restartNumberingAfterBreak="0">
+    <w:nsid w:val="35A941B7"/>
+    <w:multiLevelType w:val="hybridMultilevel"/>
+    <w:tmpl w:val="903CEE96"/>
+    <w:lvl w:ilvl="0" w:tplc="040E000F">
+      <w:start w:val="5"/>
+      <w:numFmt w:val="decimal"/>
+      <w:lvlText w:val="%1."/>
+      <w:lvlJc w:val="left"/>
+      <w:pPr>
+        <w:ind w:left="720" w:hanging="360"/>
+      </w:pPr>
+      <w:rPr>
+        <w:rFonts w:hint="default"/>
+      </w:rPr>
+    </w:lvl>
+    <w:lvl w:ilvl="1" w:tplc="040E0019" w:tentative="1">
+      <w:start w:val="1"/>
+      <w:numFmt w:val="lowerLetter"/>
+      <w:lvlText w:val="%2."/>
+      <w:lvlJc w:val="left"/>
+      <w:pPr>
+        <w:ind w:left="1440" w:hanging="360"/>
+      </w:pPr>
+    </w:lvl>
+    <w:lvl w:ilvl="2" w:tplc="040E001B" w:tentative="1">
+      <w:start w:val="1"/>
+      <w:numFmt w:val="lowerRoman"/>
+      <w:lvlText w:val="%3."/>
+      <w:lvlJc w:val="right"/>
+      <w:pPr>
+        <w:ind w:left="2160" w:hanging="180"/>
+      </w:pPr>
+    </w:lvl>
+    <w:lvl w:ilvl="3" w:tplc="040E000F" w:tentative="1">
+      <w:start w:val="1"/>
+      <w:numFmt w:val="decimal"/>
+      <w:lvlText w:val="%4."/>
+      <w:lvlJc w:val="left"/>
+      <w:pPr>
+        <w:ind w:left="2880" w:hanging="360"/>
+      </w:pPr>
+    </w:lvl>
+    <w:lvl w:ilvl="4" w:tplc="040E0019" w:tentative="1">
+      <w:start w:val="1"/>
+      <w:numFmt w:val="lowerLetter"/>
+      <w:lvlText w:val="%5."/>
+      <w:lvlJc w:val="left"/>
+      <w:pPr>
+        <w:ind w:left="3600" w:hanging="360"/>
+      </w:pPr>
+    </w:lvl>
+    <w:lvl w:ilvl="5" w:tplc="040E001B" w:tentative="1">
+      <w:start w:val="1"/>
+      <w:numFmt w:val="lowerRoman"/>
+      <w:lvlText w:val="%6."/>
+      <w:lvlJc w:val="right"/>
+      <w:pPr>
+        <w:ind w:left="4320" w:hanging="180"/>
+      </w:pPr>
+    </w:lvl>
+    <w:lvl w:ilvl="6" w:tplc="040E000F" w:tentative="1">
+      <w:start w:val="1"/>
+      <w:numFmt w:val="decimal"/>
+      <w:lvlText w:val="%7."/>
+      <w:lvlJc w:val="left"/>
+      <w:pPr>
+        <w:ind w:left="5040" w:hanging="360"/>
+      </w:pPr>
+    </w:lvl>
+    <w:lvl w:ilvl="7" w:tplc="040E0019" w:tentative="1">
+      <w:start w:val="1"/>
+      <w:numFmt w:val="lowerLetter"/>
+      <w:lvlText w:val="%8."/>
+      <w:lvlJc w:val="left"/>
+      <w:pPr>
+        <w:ind w:left="5760" w:hanging="360"/>
+      </w:pPr>
+    </w:lvl>
+    <w:lvl w:ilvl="8" w:tplc="040E001B" w:tentative="1">
+      <w:start w:val="1"/>
+      <w:numFmt w:val="lowerRoman"/>
+      <w:lvlText w:val="%9."/>
+      <w:lvlJc w:val="right"/>
+      <w:pPr>
+        <w:ind w:left="6480" w:hanging="180"/>
+      </w:pPr>
+    </w:lvl>
+  </w:abstractNum>
+  <w:abstractNum w:abstractNumId="15" w15:restartNumberingAfterBreak="0">
     <w:nsid w:val="3B235E45"/>
     <w:multiLevelType w:val="hybridMultilevel"/>
     <w:tmpl w:val="9BE0903C"/>
@@ -24455,7 +24380,7 @@
       </w:rPr>
     </w:lvl>
   </w:abstractNum>
-  <w:abstractNum w:abstractNumId="15" w15:restartNumberingAfterBreak="0">
+  <w:abstractNum w:abstractNumId="16" w15:restartNumberingAfterBreak="0">
     <w:nsid w:val="3CB65E04"/>
     <w:multiLevelType w:val="hybridMultilevel"/>
     <w:tmpl w:val="EC7841B2"/>
@@ -24547,7 +24472,7 @@
       </w:pPr>
     </w:lvl>
   </w:abstractNum>
-  <w:abstractNum w:abstractNumId="16" w15:restartNumberingAfterBreak="0">
+  <w:abstractNum w:abstractNumId="17" w15:restartNumberingAfterBreak="0">
     <w:nsid w:val="4B85740D"/>
     <w:multiLevelType w:val="hybridMultilevel"/>
     <w:tmpl w:val="B4ACD24A"/>
@@ -24633,7 +24558,7 @@
       </w:pPr>
     </w:lvl>
   </w:abstractNum>
-  <w:abstractNum w:abstractNumId="17" w15:restartNumberingAfterBreak="0">
+  <w:abstractNum w:abstractNumId="18" w15:restartNumberingAfterBreak="0">
     <w:nsid w:val="4F9268F3"/>
     <w:multiLevelType w:val="hybridMultilevel"/>
     <w:tmpl w:val="993C1888"/>
@@ -24722,7 +24647,7 @@
       </w:pPr>
     </w:lvl>
   </w:abstractNum>
-  <w:abstractNum w:abstractNumId="18" w15:restartNumberingAfterBreak="0">
+  <w:abstractNum w:abstractNumId="19" w15:restartNumberingAfterBreak="0">
     <w:nsid w:val="52E312DE"/>
     <w:multiLevelType w:val="hybridMultilevel"/>
     <w:tmpl w:val="C354264A"/>
@@ -24811,7 +24736,7 @@
       </w:pPr>
     </w:lvl>
   </w:abstractNum>
-  <w:abstractNum w:abstractNumId="19" w15:restartNumberingAfterBreak="0">
+  <w:abstractNum w:abstractNumId="20" w15:restartNumberingAfterBreak="0">
     <w:nsid w:val="55F724D6"/>
     <w:multiLevelType w:val="hybridMultilevel"/>
     <w:tmpl w:val="A09040AC"/>
@@ -24897,7 +24822,7 @@
       </w:pPr>
     </w:lvl>
   </w:abstractNum>
-  <w:abstractNum w:abstractNumId="20" w15:restartNumberingAfterBreak="0">
+  <w:abstractNum w:abstractNumId="21" w15:restartNumberingAfterBreak="0">
     <w:nsid w:val="5B644B98"/>
     <w:multiLevelType w:val="multilevel"/>
     <w:tmpl w:val="A1084A1A"/>
@@ -25010,7 +24935,7 @@
       </w:rPr>
     </w:lvl>
   </w:abstractNum>
-  <w:abstractNum w:abstractNumId="21" w15:restartNumberingAfterBreak="0">
+  <w:abstractNum w:abstractNumId="22" w15:restartNumberingAfterBreak="0">
     <w:nsid w:val="5D997E4C"/>
     <w:multiLevelType w:val="multilevel"/>
     <w:tmpl w:val="0D9A245A"/>
@@ -25128,7 +25053,7 @@
       </w:rPr>
     </w:lvl>
   </w:abstractNum>
-  <w:abstractNum w:abstractNumId="22" w15:restartNumberingAfterBreak="0">
+  <w:abstractNum w:abstractNumId="23" w15:restartNumberingAfterBreak="0">
     <w:nsid w:val="621752FF"/>
     <w:multiLevelType w:val="multilevel"/>
     <w:tmpl w:val="0D9A245A"/>
@@ -25246,7 +25171,7 @@
       </w:rPr>
     </w:lvl>
   </w:abstractNum>
-  <w:abstractNum w:abstractNumId="23" w15:restartNumberingAfterBreak="0">
+  <w:abstractNum w:abstractNumId="24" w15:restartNumberingAfterBreak="0">
     <w:nsid w:val="63BE4430"/>
     <w:multiLevelType w:val="multilevel"/>
     <w:tmpl w:val="040E001F"/>
@@ -25332,7 +25257,7 @@
       </w:pPr>
     </w:lvl>
   </w:abstractNum>
-  <w:abstractNum w:abstractNumId="24" w15:restartNumberingAfterBreak="0">
+  <w:abstractNum w:abstractNumId="25" w15:restartNumberingAfterBreak="0">
     <w:nsid w:val="6B7C4E3C"/>
     <w:multiLevelType w:val="multilevel"/>
     <w:tmpl w:val="040E001F"/>
@@ -25418,7 +25343,7 @@
       </w:pPr>
     </w:lvl>
   </w:abstractNum>
-  <w:abstractNum w:abstractNumId="25" w15:restartNumberingAfterBreak="0">
+  <w:abstractNum w:abstractNumId="26" w15:restartNumberingAfterBreak="0">
     <w:nsid w:val="78BA5405"/>
     <w:multiLevelType w:val="multilevel"/>
     <w:tmpl w:val="0D9A245A"/>
@@ -25536,7 +25461,7 @@
       </w:rPr>
     </w:lvl>
   </w:abstractNum>
-  <w:abstractNum w:abstractNumId="26" w15:restartNumberingAfterBreak="0">
+  <w:abstractNum w:abstractNumId="27" w15:restartNumberingAfterBreak="0">
     <w:nsid w:val="7BDE4AA3"/>
     <w:multiLevelType w:val="hybridMultilevel"/>
     <w:tmpl w:val="18BA0012"/>
@@ -25622,7 +25547,7 @@
       </w:pPr>
     </w:lvl>
   </w:abstractNum>
-  <w:abstractNum w:abstractNumId="27" w15:restartNumberingAfterBreak="0">
+  <w:abstractNum w:abstractNumId="28" w15:restartNumberingAfterBreak="0">
     <w:nsid w:val="7FFC35B9"/>
     <w:multiLevelType w:val="hybridMultilevel"/>
     <w:tmpl w:val="ABB4A9CA"/>
@@ -25718,10 +25643,10 @@
     <w:abstractNumId w:val="7"/>
   </w:num>
   <w:num w:numId="3">
-    <w:abstractNumId w:val="21"/>
+    <w:abstractNumId w:val="22"/>
   </w:num>
   <w:num w:numId="4">
-    <w:abstractNumId w:val="25"/>
+    <w:abstractNumId w:val="26"/>
   </w:num>
   <w:num w:numId="5">
     <w:abstractNumId w:val="10"/>
@@ -25730,16 +25655,16 @@
     <w:abstractNumId w:val="5"/>
   </w:num>
   <w:num w:numId="7">
-    <w:abstractNumId w:val="22"/>
+    <w:abstractNumId w:val="23"/>
   </w:num>
   <w:num w:numId="8">
-    <w:abstractNumId w:val="13"/>
+    <w:abstractNumId w:val="14"/>
   </w:num>
   <w:num w:numId="9">
     <w:abstractNumId w:val="6"/>
   </w:num>
   <w:num w:numId="10">
-    <w:abstractNumId w:val="18"/>
+    <w:abstractNumId w:val="19"/>
   </w:num>
   <w:num w:numId="11">
     <w:abstractNumId w:val="2"/>
@@ -25760,40 +25685,43 @@
     <w:abstractNumId w:val="4"/>
   </w:num>
   <w:num w:numId="17">
-    <w:abstractNumId w:val="20"/>
+    <w:abstractNumId w:val="21"/>
   </w:num>
   <w:num w:numId="18">
     <w:abstractNumId w:val="1"/>
   </w:num>
   <w:num w:numId="19">
-    <w:abstractNumId w:val="19"/>
+    <w:abstractNumId w:val="20"/>
   </w:num>
   <w:num w:numId="20">
-    <w:abstractNumId w:val="16"/>
+    <w:abstractNumId w:val="17"/>
   </w:num>
   <w:num w:numId="21">
-    <w:abstractNumId w:val="26"/>
+    <w:abstractNumId w:val="27"/>
   </w:num>
   <w:num w:numId="22">
-    <w:abstractNumId w:val="17"/>
+    <w:abstractNumId w:val="18"/>
   </w:num>
   <w:num w:numId="23">
     <w:abstractNumId w:val="8"/>
   </w:num>
   <w:num w:numId="24">
-    <w:abstractNumId w:val="14"/>
+    <w:abstractNumId w:val="15"/>
   </w:num>
   <w:num w:numId="25">
-    <w:abstractNumId w:val="23"/>
+    <w:abstractNumId w:val="24"/>
   </w:num>
   <w:num w:numId="26">
-    <w:abstractNumId w:val="27"/>
+    <w:abstractNumId w:val="28"/>
   </w:num>
   <w:num w:numId="27">
-    <w:abstractNumId w:val="15"/>
+    <w:abstractNumId w:val="16"/>
   </w:num>
   <w:num w:numId="28">
-    <w:abstractNumId w:val="24"/>
+    <w:abstractNumId w:val="25"/>
+  </w:num>
+  <w:num w:numId="29">
+    <w:abstractNumId w:val="13"/>
   </w:num>
 </w:numbering>
 </file>
@@ -25921,6 +25849,7 @@
     <w:lsdException w:name="HTML Sample" w:semiHidden="1" w:unhideWhenUsed="1"/>
     <w:lsdException w:name="HTML Typewriter" w:semiHidden="1" w:unhideWhenUsed="1"/>
     <w:lsdException w:name="HTML Variable" w:semiHidden="1" w:unhideWhenUsed="1"/>
+    <w:lsdException w:name="Normal Table" w:semiHidden="1" w:unhideWhenUsed="1"/>
     <w:lsdException w:name="annotation subject" w:semiHidden="1" w:unhideWhenUsed="1"/>
     <w:lsdException w:name="No List" w:semiHidden="1" w:unhideWhenUsed="1"/>
     <w:lsdException w:name="Outline List 1" w:semiHidden="1" w:unhideWhenUsed="1"/>
@@ -25964,8 +25893,10 @@
     <w:lsdException w:name="Table Elegant" w:semiHidden="1" w:unhideWhenUsed="1"/>
     <w:lsdException w:name="Table Professional" w:semiHidden="1" w:unhideWhenUsed="1"/>
     <w:lsdException w:name="Table Subtle 1" w:semiHidden="1" w:unhideWhenUsed="1"/>
+    <w:lsdException w:name="Table Subtle 2" w:semiHidden="1" w:unhideWhenUsed="1"/>
     <w:lsdException w:name="Table Web 1" w:semiHidden="1" w:unhideWhenUsed="1"/>
     <w:lsdException w:name="Table Web 2" w:semiHidden="1" w:unhideWhenUsed="1"/>
+    <w:lsdException w:name="Table Web 3" w:semiHidden="1" w:unhideWhenUsed="1"/>
     <w:lsdException w:name="Balloon Text" w:semiHidden="1" w:unhideWhenUsed="1"/>
     <w:lsdException w:name="Table Grid" w:uiPriority="39"/>
     <w:lsdException w:name="Table Theme" w:semiHidden="1" w:unhideWhenUsed="1"/>
@@ -26936,7 +26867,7 @@
 </file>
 
 <file path=customXml/itemProps1.xml><?xml version="1.0" encoding="utf-8"?>
-<ds:datastoreItem xmlns:ds="http://schemas.openxmlformats.org/officeDocument/2006/customXml" ds:itemID="{6FA8E31E-74DF-43F3-902E-4216CB1846AF}">
+<ds:datastoreItem xmlns:ds="http://schemas.openxmlformats.org/officeDocument/2006/customXml" ds:itemID="{65A39EC8-C7F3-473B-BAD1-F8BEAF3E496A}">
   <ds:schemaRefs>
     <ds:schemaRef ds:uri="http://schemas.openxmlformats.org/officeDocument/2006/bibliography"/>
   </ds:schemaRefs>

</xml_diff>

<commit_message>
Paper: 1 cm kötésmargó
</commit_message>
<xml_diff>
--- a/_documents/szakdolgozat/O.K. szakdolgozat.docx
+++ b/_documents/szakdolgozat/O.K. szakdolgozat.docx
@@ -1939,7 +1939,7 @@
           <w:r>
             <w:fldChar w:fldCharType="separate"/>
           </w:r>
-          <w:hyperlink w:anchor="_Toc476558626" w:history="1">
+          <w:hyperlink w:anchor="_Toc496455421" w:history="1">
             <w:r>
               <w:rPr>
                 <w:rStyle w:val="Hiperhivatkozs"/>
@@ -1966,7 +1966,7 @@
                 <w:noProof/>
                 <w:webHidden/>
               </w:rPr>
-              <w:instrText xml:space="preserve"> PAGEREF _Toc476558626 \h </w:instrText>
+              <w:instrText xml:space="preserve"> PAGEREF _Toc496455421 \h </w:instrText>
             </w:r>
             <w:r>
               <w:rPr>
@@ -2010,7 +2010,7 @@
               <w:lang w:eastAsia="hu-HU"/>
             </w:rPr>
           </w:pPr>
-          <w:hyperlink w:anchor="_Toc476558627" w:history="1">
+          <w:hyperlink w:anchor="_Toc496455422" w:history="1">
             <w:r>
               <w:rPr>
                 <w:rStyle w:val="Hiperhivatkozs"/>
@@ -2037,7 +2037,7 @@
                 <w:noProof/>
                 <w:webHidden/>
               </w:rPr>
-              <w:instrText xml:space="preserve"> PAGEREF _Toc476558627 \h </w:instrText>
+              <w:instrText xml:space="preserve"> PAGEREF _Toc496455422 \h </w:instrText>
             </w:r>
             <w:r>
               <w:rPr>
@@ -2081,7 +2081,7 @@
               <w:lang w:eastAsia="hu-HU"/>
             </w:rPr>
           </w:pPr>
-          <w:hyperlink w:anchor="_Toc476558628" w:history="1">
+          <w:hyperlink w:anchor="_Toc496455423" w:history="1">
             <w:r>
               <w:rPr>
                 <w:rStyle w:val="Hiperhivatkozs"/>
@@ -2108,7 +2108,7 @@
                 <w:noProof/>
                 <w:webHidden/>
               </w:rPr>
-              <w:instrText xml:space="preserve"> PAGEREF _Toc476558628 \h </w:instrText>
+              <w:instrText xml:space="preserve"> PAGEREF _Toc496455423 \h </w:instrText>
             </w:r>
             <w:r>
               <w:rPr>
@@ -2153,7 +2153,7 @@
               <w:lang w:eastAsia="hu-HU"/>
             </w:rPr>
           </w:pPr>
-          <w:hyperlink w:anchor="_Toc476558629" w:history="1">
+          <w:hyperlink w:anchor="_Toc496455424" w:history="1">
             <w:r>
               <w:rPr>
                 <w:rStyle w:val="Hiperhivatkozs"/>
@@ -2196,7 +2196,7 @@
                 <w:noProof/>
                 <w:webHidden/>
               </w:rPr>
-              <w:instrText xml:space="preserve"> PAGEREF _Toc476558629 \h </w:instrText>
+              <w:instrText xml:space="preserve"> PAGEREF _Toc496455424 \h </w:instrText>
             </w:r>
             <w:r>
               <w:rPr>
@@ -2241,7 +2241,7 @@
               <w:lang w:eastAsia="hu-HU"/>
             </w:rPr>
           </w:pPr>
-          <w:hyperlink w:anchor="_Toc476558630" w:history="1">
+          <w:hyperlink w:anchor="_Toc496455425" w:history="1">
             <w:r>
               <w:rPr>
                 <w:rStyle w:val="Hiperhivatkozs"/>
@@ -2284,7 +2284,7 @@
                 <w:noProof/>
                 <w:webHidden/>
               </w:rPr>
-              <w:instrText xml:space="preserve"> PAGEREF _Toc476558630 \h </w:instrText>
+              <w:instrText xml:space="preserve"> PAGEREF _Toc496455425 \h </w:instrText>
             </w:r>
             <w:r>
               <w:rPr>
@@ -2329,7 +2329,7 @@
               <w:lang w:eastAsia="hu-HU"/>
             </w:rPr>
           </w:pPr>
-          <w:hyperlink w:anchor="_Toc476558631" w:history="1">
+          <w:hyperlink w:anchor="_Toc496455426" w:history="1">
             <w:r>
               <w:rPr>
                 <w:rStyle w:val="Hiperhivatkozs"/>
@@ -2372,7 +2372,7 @@
                 <w:noProof/>
                 <w:webHidden/>
               </w:rPr>
-              <w:instrText xml:space="preserve"> PAGEREF _Toc476558631 \h </w:instrText>
+              <w:instrText xml:space="preserve"> PAGEREF _Toc496455426 \h </w:instrText>
             </w:r>
             <w:r>
               <w:rPr>
@@ -2417,7 +2417,7 @@
               <w:lang w:eastAsia="hu-HU"/>
             </w:rPr>
           </w:pPr>
-          <w:hyperlink w:anchor="_Toc476558632" w:history="1">
+          <w:hyperlink w:anchor="_Toc496455427" w:history="1">
             <w:r>
               <w:rPr>
                 <w:rStyle w:val="Hiperhivatkozs"/>
@@ -2439,7 +2439,7 @@
                 <w:rStyle w:val="Hiperhivatkozs"/>
                 <w:noProof/>
               </w:rPr>
-              <w:t>Előreolvasás</w:t>
+              <w:t>Előre olvasás</w:t>
             </w:r>
             <w:r>
               <w:rPr>
@@ -2460,7 +2460,7 @@
                 <w:noProof/>
                 <w:webHidden/>
               </w:rPr>
-              <w:instrText xml:space="preserve"> PAGEREF _Toc476558632 \h </w:instrText>
+              <w:instrText xml:space="preserve"> PAGEREF _Toc496455427 \h </w:instrText>
             </w:r>
             <w:r>
               <w:rPr>
@@ -2505,7 +2505,7 @@
               <w:lang w:eastAsia="hu-HU"/>
             </w:rPr>
           </w:pPr>
-          <w:hyperlink w:anchor="_Toc476558633" w:history="1">
+          <w:hyperlink w:anchor="_Toc496455428" w:history="1">
             <w:r>
               <w:rPr>
                 <w:rStyle w:val="Hiperhivatkozs"/>
@@ -2548,7 +2548,7 @@
                 <w:noProof/>
                 <w:webHidden/>
               </w:rPr>
-              <w:instrText xml:space="preserve"> PAGEREF _Toc476558633 \h </w:instrText>
+              <w:instrText xml:space="preserve"> PAGEREF _Toc496455428 \h </w:instrText>
             </w:r>
             <w:r>
               <w:rPr>
@@ -2593,7 +2593,7 @@
               <w:lang w:eastAsia="hu-HU"/>
             </w:rPr>
           </w:pPr>
-          <w:hyperlink w:anchor="_Toc476558634" w:history="1">
+          <w:hyperlink w:anchor="_Toc496455429" w:history="1">
             <w:r>
               <w:rPr>
                 <w:rStyle w:val="Hiperhivatkozs"/>
@@ -2636,7 +2636,7 @@
                 <w:noProof/>
                 <w:webHidden/>
               </w:rPr>
-              <w:instrText xml:space="preserve"> PAGEREF _Toc476558634 \h </w:instrText>
+              <w:instrText xml:space="preserve"> PAGEREF _Toc496455429 \h </w:instrText>
             </w:r>
             <w:r>
               <w:rPr>
@@ -2681,7 +2681,7 @@
               <w:lang w:eastAsia="hu-HU"/>
             </w:rPr>
           </w:pPr>
-          <w:hyperlink w:anchor="_Toc476558635" w:history="1">
+          <w:hyperlink w:anchor="_Toc496455430" w:history="1">
             <w:r>
               <w:rPr>
                 <w:rStyle w:val="Hiperhivatkozs"/>
@@ -2724,7 +2724,7 @@
                 <w:noProof/>
                 <w:webHidden/>
               </w:rPr>
-              <w:instrText xml:space="preserve"> PAGEREF _Toc476558635 \h </w:instrText>
+              <w:instrText xml:space="preserve"> PAGEREF _Toc496455430 \h </w:instrText>
             </w:r>
             <w:r>
               <w:rPr>
@@ -2769,7 +2769,7 @@
               <w:lang w:eastAsia="hu-HU"/>
             </w:rPr>
           </w:pPr>
-          <w:hyperlink w:anchor="_Toc476558636" w:history="1">
+          <w:hyperlink w:anchor="_Toc496455431" w:history="1">
             <w:r>
               <w:rPr>
                 <w:rStyle w:val="Hiperhivatkozs"/>
@@ -2812,7 +2812,7 @@
                 <w:noProof/>
                 <w:webHidden/>
               </w:rPr>
-              <w:instrText xml:space="preserve"> PAGEREF _Toc476558636 \h </w:instrText>
+              <w:instrText xml:space="preserve"> PAGEREF _Toc496455431 \h </w:instrText>
             </w:r>
             <w:r>
               <w:rPr>
@@ -2857,7 +2857,7 @@
               <w:lang w:eastAsia="hu-HU"/>
             </w:rPr>
           </w:pPr>
-          <w:hyperlink w:anchor="_Toc476558637" w:history="1">
+          <w:hyperlink w:anchor="_Toc496455432" w:history="1">
             <w:r>
               <w:rPr>
                 <w:rStyle w:val="Hiperhivatkozs"/>
@@ -2900,7 +2900,7 @@
                 <w:noProof/>
                 <w:webHidden/>
               </w:rPr>
-              <w:instrText xml:space="preserve"> PAGEREF _Toc476558637 \h </w:instrText>
+              <w:instrText xml:space="preserve"> PAGEREF _Toc496455432 \h </w:instrText>
             </w:r>
             <w:r>
               <w:rPr>
@@ -2945,7 +2945,7 @@
               <w:lang w:eastAsia="hu-HU"/>
             </w:rPr>
           </w:pPr>
-          <w:hyperlink w:anchor="_Toc476558638" w:history="1">
+          <w:hyperlink w:anchor="_Toc496455433" w:history="1">
             <w:r>
               <w:rPr>
                 <w:rStyle w:val="Hiperhivatkozs"/>
@@ -2988,7 +2988,7 @@
                 <w:noProof/>
                 <w:webHidden/>
               </w:rPr>
-              <w:instrText xml:space="preserve"> PAGEREF _Toc476558638 \h </w:instrText>
+              <w:instrText xml:space="preserve"> PAGEREF _Toc496455433 \h </w:instrText>
             </w:r>
             <w:r>
               <w:rPr>
@@ -3033,7 +3033,7 @@
               <w:lang w:eastAsia="hu-HU"/>
             </w:rPr>
           </w:pPr>
-          <w:hyperlink w:anchor="_Toc476558639" w:history="1">
+          <w:hyperlink w:anchor="_Toc496455434" w:history="1">
             <w:r>
               <w:rPr>
                 <w:rStyle w:val="Hiperhivatkozs"/>
@@ -3076,7 +3076,7 @@
                 <w:noProof/>
                 <w:webHidden/>
               </w:rPr>
-              <w:instrText xml:space="preserve"> PAGEREF _Toc476558639 \h </w:instrText>
+              <w:instrText xml:space="preserve"> PAGEREF _Toc496455434 \h </w:instrText>
             </w:r>
             <w:r>
               <w:rPr>
@@ -3121,7 +3121,7 @@
               <w:lang w:eastAsia="hu-HU"/>
             </w:rPr>
           </w:pPr>
-          <w:hyperlink w:anchor="_Toc476558640" w:history="1">
+          <w:hyperlink w:anchor="_Toc496455435" w:history="1">
             <w:r>
               <w:rPr>
                 <w:rStyle w:val="Hiperhivatkozs"/>
@@ -3164,7 +3164,7 @@
                 <w:noProof/>
                 <w:webHidden/>
               </w:rPr>
-              <w:instrText xml:space="preserve"> PAGEREF _Toc476558640 \h </w:instrText>
+              <w:instrText xml:space="preserve"> PAGEREF _Toc496455435 \h </w:instrText>
             </w:r>
             <w:r>
               <w:rPr>
@@ -3209,7 +3209,7 @@
               <w:lang w:eastAsia="hu-HU"/>
             </w:rPr>
           </w:pPr>
-          <w:hyperlink w:anchor="_Toc476558641" w:history="1">
+          <w:hyperlink w:anchor="_Toc496455436" w:history="1">
             <w:r>
               <w:rPr>
                 <w:rStyle w:val="Hiperhivatkozs"/>
@@ -3252,7 +3252,7 @@
                 <w:noProof/>
                 <w:webHidden/>
               </w:rPr>
-              <w:instrText xml:space="preserve"> PAGEREF _Toc476558641 \h </w:instrText>
+              <w:instrText xml:space="preserve"> PAGEREF _Toc496455436 \h </w:instrText>
             </w:r>
             <w:r>
               <w:rPr>
@@ -3297,7 +3297,7 @@
               <w:lang w:eastAsia="hu-HU"/>
             </w:rPr>
           </w:pPr>
-          <w:hyperlink w:anchor="_Toc476558642" w:history="1">
+          <w:hyperlink w:anchor="_Toc496455437" w:history="1">
             <w:r>
               <w:rPr>
                 <w:rStyle w:val="Hiperhivatkozs"/>
@@ -3340,7 +3340,7 @@
                 <w:noProof/>
                 <w:webHidden/>
               </w:rPr>
-              <w:instrText xml:space="preserve"> PAGEREF _Toc476558642 \h </w:instrText>
+              <w:instrText xml:space="preserve"> PAGEREF _Toc496455437 \h </w:instrText>
             </w:r>
             <w:r>
               <w:rPr>
@@ -3385,7 +3385,7 @@
               <w:lang w:eastAsia="hu-HU"/>
             </w:rPr>
           </w:pPr>
-          <w:hyperlink w:anchor="_Toc476558643" w:history="1">
+          <w:hyperlink w:anchor="_Toc496455438" w:history="1">
             <w:r>
               <w:rPr>
                 <w:rStyle w:val="Hiperhivatkozs"/>
@@ -3428,7 +3428,7 @@
                 <w:noProof/>
                 <w:webHidden/>
               </w:rPr>
-              <w:instrText xml:space="preserve"> PAGEREF _Toc476558643 \h </w:instrText>
+              <w:instrText xml:space="preserve"> PAGEREF _Toc496455438 \h </w:instrText>
             </w:r>
             <w:r>
               <w:rPr>
@@ -3473,7 +3473,7 @@
               <w:lang w:eastAsia="hu-HU"/>
             </w:rPr>
           </w:pPr>
-          <w:hyperlink w:anchor="_Toc476558644" w:history="1">
+          <w:hyperlink w:anchor="_Toc496455439" w:history="1">
             <w:r>
               <w:rPr>
                 <w:rStyle w:val="Hiperhivatkozs"/>
@@ -3516,7 +3516,7 @@
                 <w:noProof/>
                 <w:webHidden/>
               </w:rPr>
-              <w:instrText xml:space="preserve"> PAGEREF _Toc476558644 \h </w:instrText>
+              <w:instrText xml:space="preserve"> PAGEREF _Toc496455439 \h </w:instrText>
             </w:r>
             <w:r>
               <w:rPr>
@@ -3561,7 +3561,7 @@
               <w:lang w:eastAsia="hu-HU"/>
             </w:rPr>
           </w:pPr>
-          <w:hyperlink w:anchor="_Toc476558645" w:history="1">
+          <w:hyperlink w:anchor="_Toc496455440" w:history="1">
             <w:r>
               <w:rPr>
                 <w:rStyle w:val="Hiperhivatkozs"/>
@@ -3604,7 +3604,7 @@
                 <w:noProof/>
                 <w:webHidden/>
               </w:rPr>
-              <w:instrText xml:space="preserve"> PAGEREF _Toc476558645 \h </w:instrText>
+              <w:instrText xml:space="preserve"> PAGEREF _Toc496455440 \h </w:instrText>
             </w:r>
             <w:r>
               <w:rPr>
@@ -3649,7 +3649,7 @@
               <w:lang w:eastAsia="hu-HU"/>
             </w:rPr>
           </w:pPr>
-          <w:hyperlink w:anchor="_Toc476558646" w:history="1">
+          <w:hyperlink w:anchor="_Toc496455441" w:history="1">
             <w:r>
               <w:rPr>
                 <w:rStyle w:val="Hiperhivatkozs"/>
@@ -3692,7 +3692,7 @@
                 <w:noProof/>
                 <w:webHidden/>
               </w:rPr>
-              <w:instrText xml:space="preserve"> PAGEREF _Toc476558646 \h </w:instrText>
+              <w:instrText xml:space="preserve"> PAGEREF _Toc496455441 \h </w:instrText>
             </w:r>
             <w:r>
               <w:rPr>
@@ -3737,7 +3737,7 @@
               <w:lang w:eastAsia="hu-HU"/>
             </w:rPr>
           </w:pPr>
-          <w:hyperlink w:anchor="_Toc476558647" w:history="1">
+          <w:hyperlink w:anchor="_Toc496455442" w:history="1">
             <w:r>
               <w:rPr>
                 <w:rStyle w:val="Hiperhivatkozs"/>
@@ -3780,7 +3780,7 @@
                 <w:noProof/>
                 <w:webHidden/>
               </w:rPr>
-              <w:instrText xml:space="preserve"> PAGEREF _Toc476558647 \h </w:instrText>
+              <w:instrText xml:space="preserve"> PAGEREF _Toc496455442 \h </w:instrText>
             </w:r>
             <w:r>
               <w:rPr>
@@ -3825,7 +3825,7 @@
               <w:lang w:eastAsia="hu-HU"/>
             </w:rPr>
           </w:pPr>
-          <w:hyperlink w:anchor="_Toc476558648" w:history="1">
+          <w:hyperlink w:anchor="_Toc496455443" w:history="1">
             <w:r>
               <w:rPr>
                 <w:rStyle w:val="Hiperhivatkozs"/>
@@ -3868,7 +3868,7 @@
                 <w:noProof/>
                 <w:webHidden/>
               </w:rPr>
-              <w:instrText xml:space="preserve"> PAGEREF _Toc476558648 \h </w:instrText>
+              <w:instrText xml:space="preserve"> PAGEREF _Toc496455443 \h </w:instrText>
             </w:r>
             <w:r>
               <w:rPr>
@@ -3913,7 +3913,7 @@
               <w:lang w:eastAsia="hu-HU"/>
             </w:rPr>
           </w:pPr>
-          <w:hyperlink w:anchor="_Toc476558649" w:history="1">
+          <w:hyperlink w:anchor="_Toc496455444" w:history="1">
             <w:r>
               <w:rPr>
                 <w:rStyle w:val="Hiperhivatkozs"/>
@@ -3956,7 +3956,7 @@
                 <w:noProof/>
                 <w:webHidden/>
               </w:rPr>
-              <w:instrText xml:space="preserve"> PAGEREF _Toc476558649 \h </w:instrText>
+              <w:instrText xml:space="preserve"> PAGEREF _Toc496455444 \h </w:instrText>
             </w:r>
             <w:r>
               <w:rPr>
@@ -4001,7 +4001,7 @@
               <w:lang w:eastAsia="hu-HU"/>
             </w:rPr>
           </w:pPr>
-          <w:hyperlink w:anchor="_Toc476558650" w:history="1">
+          <w:hyperlink w:anchor="_Toc496455445" w:history="1">
             <w:r>
               <w:rPr>
                 <w:rStyle w:val="Hiperhivatkozs"/>
@@ -4044,7 +4044,7 @@
                 <w:noProof/>
                 <w:webHidden/>
               </w:rPr>
-              <w:instrText xml:space="preserve"> PAGEREF _Toc476558650 \h </w:instrText>
+              <w:instrText xml:space="preserve"> PAGEREF _Toc496455445 \h </w:instrText>
             </w:r>
             <w:r>
               <w:rPr>
@@ -4089,7 +4089,7 @@
               <w:lang w:eastAsia="hu-HU"/>
             </w:rPr>
           </w:pPr>
-          <w:hyperlink w:anchor="_Toc476558651" w:history="1">
+          <w:hyperlink w:anchor="_Toc496455446" w:history="1">
             <w:r>
               <w:rPr>
                 <w:rStyle w:val="Hiperhivatkozs"/>
@@ -4132,7 +4132,7 @@
                 <w:noProof/>
                 <w:webHidden/>
               </w:rPr>
-              <w:instrText xml:space="preserve"> PAGEREF _Toc476558651 \h </w:instrText>
+              <w:instrText xml:space="preserve"> PAGEREF _Toc496455446 \h </w:instrText>
             </w:r>
             <w:r>
               <w:rPr>
@@ -4177,7 +4177,7 @@
               <w:lang w:eastAsia="hu-HU"/>
             </w:rPr>
           </w:pPr>
-          <w:hyperlink w:anchor="_Toc476558652" w:history="1">
+          <w:hyperlink w:anchor="_Toc496455447" w:history="1">
             <w:r>
               <w:rPr>
                 <w:rStyle w:val="Hiperhivatkozs"/>
@@ -4220,7 +4220,7 @@
                 <w:noProof/>
                 <w:webHidden/>
               </w:rPr>
-              <w:instrText xml:space="preserve"> PAGEREF _Toc476558652 \h </w:instrText>
+              <w:instrText xml:space="preserve"> PAGEREF _Toc496455447 \h </w:instrText>
             </w:r>
             <w:r>
               <w:rPr>
@@ -4265,7 +4265,7 @@
               <w:lang w:eastAsia="hu-HU"/>
             </w:rPr>
           </w:pPr>
-          <w:hyperlink w:anchor="_Toc476558653" w:history="1">
+          <w:hyperlink w:anchor="_Toc496455448" w:history="1">
             <w:r>
               <w:rPr>
                 <w:rStyle w:val="Hiperhivatkozs"/>
@@ -4308,7 +4308,7 @@
                 <w:noProof/>
                 <w:webHidden/>
               </w:rPr>
-              <w:instrText xml:space="preserve"> PAGEREF _Toc476558653 \h </w:instrText>
+              <w:instrText xml:space="preserve"> PAGEREF _Toc496455448 \h </w:instrText>
             </w:r>
             <w:r>
               <w:rPr>
@@ -4353,7 +4353,7 @@
               <w:lang w:eastAsia="hu-HU"/>
             </w:rPr>
           </w:pPr>
-          <w:hyperlink w:anchor="_Toc476558654" w:history="1">
+          <w:hyperlink w:anchor="_Toc496455449" w:history="1">
             <w:r>
               <w:rPr>
                 <w:rStyle w:val="Hiperhivatkozs"/>
@@ -4396,7 +4396,7 @@
                 <w:noProof/>
                 <w:webHidden/>
               </w:rPr>
-              <w:instrText xml:space="preserve"> PAGEREF _Toc476558654 \h </w:instrText>
+              <w:instrText xml:space="preserve"> PAGEREF _Toc496455449 \h </w:instrText>
             </w:r>
             <w:r>
               <w:rPr>
@@ -4441,7 +4441,7 @@
               <w:lang w:eastAsia="hu-HU"/>
             </w:rPr>
           </w:pPr>
-          <w:hyperlink w:anchor="_Toc476558655" w:history="1">
+          <w:hyperlink w:anchor="_Toc496455450" w:history="1">
             <w:r>
               <w:rPr>
                 <w:rStyle w:val="Hiperhivatkozs"/>
@@ -4484,7 +4484,7 @@
                 <w:noProof/>
                 <w:webHidden/>
               </w:rPr>
-              <w:instrText xml:space="preserve"> PAGEREF _Toc476558655 \h </w:instrText>
+              <w:instrText xml:space="preserve"> PAGEREF _Toc496455450 \h </w:instrText>
             </w:r>
             <w:r>
               <w:rPr>
@@ -4529,7 +4529,7 @@
               <w:lang w:eastAsia="hu-HU"/>
             </w:rPr>
           </w:pPr>
-          <w:hyperlink w:anchor="_Toc476558656" w:history="1">
+          <w:hyperlink w:anchor="_Toc496455451" w:history="1">
             <w:r>
               <w:rPr>
                 <w:rStyle w:val="Hiperhivatkozs"/>
@@ -4572,7 +4572,7 @@
                 <w:noProof/>
                 <w:webHidden/>
               </w:rPr>
-              <w:instrText xml:space="preserve"> PAGEREF _Toc476558656 \h </w:instrText>
+              <w:instrText xml:space="preserve"> PAGEREF _Toc496455451 \h </w:instrText>
             </w:r>
             <w:r>
               <w:rPr>
@@ -4617,7 +4617,7 @@
               <w:lang w:eastAsia="hu-HU"/>
             </w:rPr>
           </w:pPr>
-          <w:hyperlink w:anchor="_Toc476558657" w:history="1">
+          <w:hyperlink w:anchor="_Toc496455452" w:history="1">
             <w:r>
               <w:rPr>
                 <w:rStyle w:val="Hiperhivatkozs"/>
@@ -4660,7 +4660,7 @@
                 <w:noProof/>
                 <w:webHidden/>
               </w:rPr>
-              <w:instrText xml:space="preserve"> PAGEREF _Toc476558657 \h </w:instrText>
+              <w:instrText xml:space="preserve"> PAGEREF _Toc496455452 \h </w:instrText>
             </w:r>
             <w:r>
               <w:rPr>
@@ -4705,7 +4705,7 @@
               <w:lang w:eastAsia="hu-HU"/>
             </w:rPr>
           </w:pPr>
-          <w:hyperlink w:anchor="_Toc476558658" w:history="1">
+          <w:hyperlink w:anchor="_Toc496455453" w:history="1">
             <w:r>
               <w:rPr>
                 <w:rStyle w:val="Hiperhivatkozs"/>
@@ -4748,7 +4748,7 @@
                 <w:noProof/>
                 <w:webHidden/>
               </w:rPr>
-              <w:instrText xml:space="preserve"> PAGEREF _Toc476558658 \h </w:instrText>
+              <w:instrText xml:space="preserve"> PAGEREF _Toc496455453 \h </w:instrText>
             </w:r>
             <w:r>
               <w:rPr>
@@ -4793,7 +4793,7 @@
               <w:lang w:eastAsia="hu-HU"/>
             </w:rPr>
           </w:pPr>
-          <w:hyperlink w:anchor="_Toc476558659" w:history="1">
+          <w:hyperlink w:anchor="_Toc496455454" w:history="1">
             <w:r>
               <w:rPr>
                 <w:rStyle w:val="Hiperhivatkozs"/>
@@ -4836,7 +4836,7 @@
                 <w:noProof/>
                 <w:webHidden/>
               </w:rPr>
-              <w:instrText xml:space="preserve"> PAGEREF _Toc476558659 \h </w:instrText>
+              <w:instrText xml:space="preserve"> PAGEREF _Toc496455454 \h </w:instrText>
             </w:r>
             <w:r>
               <w:rPr>
@@ -4881,7 +4881,7 @@
               <w:lang w:eastAsia="hu-HU"/>
             </w:rPr>
           </w:pPr>
-          <w:hyperlink w:anchor="_Toc476558660" w:history="1">
+          <w:hyperlink w:anchor="_Toc496455455" w:history="1">
             <w:r>
               <w:rPr>
                 <w:rStyle w:val="Hiperhivatkozs"/>
@@ -4924,7 +4924,7 @@
                 <w:noProof/>
                 <w:webHidden/>
               </w:rPr>
-              <w:instrText xml:space="preserve"> PAGEREF _Toc476558660 \h </w:instrText>
+              <w:instrText xml:space="preserve"> PAGEREF _Toc496455455 \h </w:instrText>
             </w:r>
             <w:r>
               <w:rPr>
@@ -4969,7 +4969,7 @@
               <w:lang w:eastAsia="hu-HU"/>
             </w:rPr>
           </w:pPr>
-          <w:hyperlink w:anchor="_Toc476558661" w:history="1">
+          <w:hyperlink w:anchor="_Toc496455456" w:history="1">
             <w:r>
               <w:rPr>
                 <w:rStyle w:val="Hiperhivatkozs"/>
@@ -5012,7 +5012,7 @@
                 <w:noProof/>
                 <w:webHidden/>
               </w:rPr>
-              <w:instrText xml:space="preserve"> PAGEREF _Toc476558661 \h </w:instrText>
+              <w:instrText xml:space="preserve"> PAGEREF _Toc496455456 \h </w:instrText>
             </w:r>
             <w:r>
               <w:rPr>
@@ -5057,7 +5057,7 @@
               <w:lang w:eastAsia="hu-HU"/>
             </w:rPr>
           </w:pPr>
-          <w:hyperlink w:anchor="_Toc476558662" w:history="1">
+          <w:hyperlink w:anchor="_Toc496455457" w:history="1">
             <w:r>
               <w:rPr>
                 <w:rStyle w:val="Hiperhivatkozs"/>
@@ -5100,7 +5100,7 @@
                 <w:noProof/>
                 <w:webHidden/>
               </w:rPr>
-              <w:instrText xml:space="preserve"> PAGEREF _Toc476558662 \h </w:instrText>
+              <w:instrText xml:space="preserve"> PAGEREF _Toc496455457 \h </w:instrText>
             </w:r>
             <w:r>
               <w:rPr>
@@ -5145,7 +5145,7 @@
               <w:lang w:eastAsia="hu-HU"/>
             </w:rPr>
           </w:pPr>
-          <w:hyperlink w:anchor="_Toc476558663" w:history="1">
+          <w:hyperlink w:anchor="_Toc496455458" w:history="1">
             <w:r>
               <w:rPr>
                 <w:rStyle w:val="Hiperhivatkozs"/>
@@ -5188,7 +5188,7 @@
                 <w:noProof/>
                 <w:webHidden/>
               </w:rPr>
-              <w:instrText xml:space="preserve"> PAGEREF _Toc476558663 \h </w:instrText>
+              <w:instrText xml:space="preserve"> PAGEREF _Toc496455458 \h </w:instrText>
             </w:r>
             <w:r>
               <w:rPr>
@@ -5233,7 +5233,7 @@
               <w:lang w:eastAsia="hu-HU"/>
             </w:rPr>
           </w:pPr>
-          <w:hyperlink w:anchor="_Toc476558664" w:history="1">
+          <w:hyperlink w:anchor="_Toc496455459" w:history="1">
             <w:r>
               <w:rPr>
                 <w:rStyle w:val="Hiperhivatkozs"/>
@@ -5276,7 +5276,7 @@
                 <w:noProof/>
                 <w:webHidden/>
               </w:rPr>
-              <w:instrText xml:space="preserve"> PAGEREF _Toc476558664 \h </w:instrText>
+              <w:instrText xml:space="preserve"> PAGEREF _Toc496455459 \h </w:instrText>
             </w:r>
             <w:r>
               <w:rPr>
@@ -5321,7 +5321,7 @@
               <w:lang w:eastAsia="hu-HU"/>
             </w:rPr>
           </w:pPr>
-          <w:hyperlink w:anchor="_Toc476558665" w:history="1">
+          <w:hyperlink w:anchor="_Toc496455460" w:history="1">
             <w:r>
               <w:rPr>
                 <w:rStyle w:val="Hiperhivatkozs"/>
@@ -5364,7 +5364,7 @@
                 <w:noProof/>
                 <w:webHidden/>
               </w:rPr>
-              <w:instrText xml:space="preserve"> PAGEREF _Toc476558665 \h </w:instrText>
+              <w:instrText xml:space="preserve"> PAGEREF _Toc496455460 \h </w:instrText>
             </w:r>
             <w:r>
               <w:rPr>
@@ -5384,7 +5384,7 @@
                 <w:noProof/>
                 <w:webHidden/>
               </w:rPr>
-              <w:t>27</w:t>
+              <w:t>26</w:t>
             </w:r>
             <w:r>
               <w:rPr>
@@ -5409,7 +5409,7 @@
               <w:lang w:eastAsia="hu-HU"/>
             </w:rPr>
           </w:pPr>
-          <w:hyperlink w:anchor="_Toc476558666" w:history="1">
+          <w:hyperlink w:anchor="_Toc496455461" w:history="1">
             <w:r>
               <w:rPr>
                 <w:rStyle w:val="Hiperhivatkozs"/>
@@ -5452,7 +5452,7 @@
                 <w:noProof/>
                 <w:webHidden/>
               </w:rPr>
-              <w:instrText xml:space="preserve"> PAGEREF _Toc476558666 \h </w:instrText>
+              <w:instrText xml:space="preserve"> PAGEREF _Toc496455461 \h </w:instrText>
             </w:r>
             <w:r>
               <w:rPr>
@@ -5472,7 +5472,7 @@
                 <w:noProof/>
                 <w:webHidden/>
               </w:rPr>
-              <w:t>29</w:t>
+              <w:t>28</w:t>
             </w:r>
             <w:r>
               <w:rPr>
@@ -5497,7 +5497,7 @@
               <w:lang w:eastAsia="hu-HU"/>
             </w:rPr>
           </w:pPr>
-          <w:hyperlink w:anchor="_Toc476558667" w:history="1">
+          <w:hyperlink w:anchor="_Toc496455462" w:history="1">
             <w:r>
               <w:rPr>
                 <w:rStyle w:val="Hiperhivatkozs"/>
@@ -5540,7 +5540,7 @@
                 <w:noProof/>
                 <w:webHidden/>
               </w:rPr>
-              <w:instrText xml:space="preserve"> PAGEREF _Toc476558667 \h </w:instrText>
+              <w:instrText xml:space="preserve"> PAGEREF _Toc496455462 \h </w:instrText>
             </w:r>
             <w:r>
               <w:rPr>
@@ -5560,7 +5560,7 @@
                 <w:noProof/>
                 <w:webHidden/>
               </w:rPr>
-              <w:t>30</w:t>
+              <w:t>28</w:t>
             </w:r>
             <w:r>
               <w:rPr>
@@ -5585,7 +5585,7 @@
               <w:lang w:eastAsia="hu-HU"/>
             </w:rPr>
           </w:pPr>
-          <w:hyperlink w:anchor="_Toc476558668" w:history="1">
+          <w:hyperlink w:anchor="_Toc496455463" w:history="1">
             <w:r>
               <w:rPr>
                 <w:rStyle w:val="Hiperhivatkozs"/>
@@ -5628,7 +5628,7 @@
                 <w:noProof/>
                 <w:webHidden/>
               </w:rPr>
-              <w:instrText xml:space="preserve"> PAGEREF _Toc476558668 \h </w:instrText>
+              <w:instrText xml:space="preserve"> PAGEREF _Toc496455463 \h </w:instrText>
             </w:r>
             <w:r>
               <w:rPr>
@@ -5648,7 +5648,7 @@
                 <w:noProof/>
                 <w:webHidden/>
               </w:rPr>
-              <w:t>32</w:t>
+              <w:t>29</w:t>
             </w:r>
             <w:r>
               <w:rPr>
@@ -5673,7 +5673,7 @@
               <w:lang w:eastAsia="hu-HU"/>
             </w:rPr>
           </w:pPr>
-          <w:hyperlink w:anchor="_Toc476558669" w:history="1">
+          <w:hyperlink w:anchor="_Toc496455464" w:history="1">
             <w:r>
               <w:rPr>
                 <w:rStyle w:val="Hiperhivatkozs"/>
@@ -5716,7 +5716,7 @@
                 <w:noProof/>
                 <w:webHidden/>
               </w:rPr>
-              <w:instrText xml:space="preserve"> PAGEREF _Toc476558669 \h </w:instrText>
+              <w:instrText xml:space="preserve"> PAGEREF _Toc496455464 \h </w:instrText>
             </w:r>
             <w:r>
               <w:rPr>
@@ -5736,7 +5736,7 @@
                 <w:noProof/>
                 <w:webHidden/>
               </w:rPr>
-              <w:t>32</w:t>
+              <w:t>29</w:t>
             </w:r>
             <w:r>
               <w:rPr>
@@ -5761,7 +5761,7 @@
               <w:lang w:eastAsia="hu-HU"/>
             </w:rPr>
           </w:pPr>
-          <w:hyperlink w:anchor="_Toc476558670" w:history="1">
+          <w:hyperlink w:anchor="_Toc496455465" w:history="1">
             <w:r>
               <w:rPr>
                 <w:rStyle w:val="Hiperhivatkozs"/>
@@ -5804,7 +5804,7 @@
                 <w:noProof/>
                 <w:webHidden/>
               </w:rPr>
-              <w:instrText xml:space="preserve"> PAGEREF _Toc476558670 \h </w:instrText>
+              <w:instrText xml:space="preserve"> PAGEREF _Toc496455465 \h </w:instrText>
             </w:r>
             <w:r>
               <w:rPr>
@@ -5824,7 +5824,7 @@
                 <w:noProof/>
                 <w:webHidden/>
               </w:rPr>
-              <w:t>32</w:t>
+              <w:t>29</w:t>
             </w:r>
             <w:r>
               <w:rPr>
@@ -5849,7 +5849,7 @@
               <w:lang w:eastAsia="hu-HU"/>
             </w:rPr>
           </w:pPr>
-          <w:hyperlink w:anchor="_Toc476558671" w:history="1">
+          <w:hyperlink w:anchor="_Toc496455466" w:history="1">
             <w:r>
               <w:rPr>
                 <w:rStyle w:val="Hiperhivatkozs"/>
@@ -5892,7 +5892,7 @@
                 <w:noProof/>
                 <w:webHidden/>
               </w:rPr>
-              <w:instrText xml:space="preserve"> PAGEREF _Toc476558671 \h </w:instrText>
+              <w:instrText xml:space="preserve"> PAGEREF _Toc496455466 \h </w:instrText>
             </w:r>
             <w:r>
               <w:rPr>
@@ -5912,7 +5912,7 @@
                 <w:noProof/>
                 <w:webHidden/>
               </w:rPr>
-              <w:t>32</w:t>
+              <w:t>29</w:t>
             </w:r>
             <w:r>
               <w:rPr>
@@ -5937,7 +5937,7 @@
               <w:lang w:eastAsia="hu-HU"/>
             </w:rPr>
           </w:pPr>
-          <w:hyperlink w:anchor="_Toc476558672" w:history="1">
+          <w:hyperlink w:anchor="_Toc496455467" w:history="1">
             <w:r>
               <w:rPr>
                 <w:rStyle w:val="Hiperhivatkozs"/>
@@ -5980,7 +5980,7 @@
                 <w:noProof/>
                 <w:webHidden/>
               </w:rPr>
-              <w:instrText xml:space="preserve"> PAGEREF _Toc476558672 \h </w:instrText>
+              <w:instrText xml:space="preserve"> PAGEREF _Toc496455467 \h </w:instrText>
             </w:r>
             <w:r>
               <w:rPr>
@@ -6000,7 +6000,7 @@
                 <w:noProof/>
                 <w:webHidden/>
               </w:rPr>
-              <w:t>32</w:t>
+              <w:t>29</w:t>
             </w:r>
             <w:r>
               <w:rPr>
@@ -6025,7 +6025,7 @@
               <w:lang w:eastAsia="hu-HU"/>
             </w:rPr>
           </w:pPr>
-          <w:hyperlink w:anchor="_Toc476558673" w:history="1">
+          <w:hyperlink w:anchor="_Toc496455468" w:history="1">
             <w:r>
               <w:rPr>
                 <w:rStyle w:val="Hiperhivatkozs"/>
@@ -6068,7 +6068,7 @@
                 <w:noProof/>
                 <w:webHidden/>
               </w:rPr>
-              <w:instrText xml:space="preserve"> PAGEREF _Toc476558673 \h </w:instrText>
+              <w:instrText xml:space="preserve"> PAGEREF _Toc496455468 \h </w:instrText>
             </w:r>
             <w:r>
               <w:rPr>
@@ -6088,7 +6088,7 @@
                 <w:noProof/>
                 <w:webHidden/>
               </w:rPr>
-              <w:t>33</w:t>
+              <w:t>30</w:t>
             </w:r>
             <w:r>
               <w:rPr>
@@ -6113,7 +6113,7 @@
               <w:lang w:eastAsia="hu-HU"/>
             </w:rPr>
           </w:pPr>
-          <w:hyperlink w:anchor="_Toc476558674" w:history="1">
+          <w:hyperlink w:anchor="_Toc496455469" w:history="1">
             <w:r>
               <w:rPr>
                 <w:rStyle w:val="Hiperhivatkozs"/>
@@ -6156,7 +6156,7 @@
                 <w:noProof/>
                 <w:webHidden/>
               </w:rPr>
-              <w:instrText xml:space="preserve"> PAGEREF _Toc476558674 \h </w:instrText>
+              <w:instrText xml:space="preserve"> PAGEREF _Toc496455469 \h </w:instrText>
             </w:r>
             <w:r>
               <w:rPr>
@@ -6176,7 +6176,7 @@
                 <w:noProof/>
                 <w:webHidden/>
               </w:rPr>
-              <w:t>33</w:t>
+              <w:t>30</w:t>
             </w:r>
             <w:r>
               <w:rPr>
@@ -6201,7 +6201,7 @@
               <w:lang w:eastAsia="hu-HU"/>
             </w:rPr>
           </w:pPr>
-          <w:hyperlink w:anchor="_Toc476558675" w:history="1">
+          <w:hyperlink w:anchor="_Toc496455470" w:history="1">
             <w:r>
               <w:rPr>
                 <w:rStyle w:val="Hiperhivatkozs"/>
@@ -6244,7 +6244,7 @@
                 <w:noProof/>
                 <w:webHidden/>
               </w:rPr>
-              <w:instrText xml:space="preserve"> PAGEREF _Toc476558675 \h </w:instrText>
+              <w:instrText xml:space="preserve"> PAGEREF _Toc496455470 \h </w:instrText>
             </w:r>
             <w:r>
               <w:rPr>
@@ -6264,7 +6264,7 @@
                 <w:noProof/>
                 <w:webHidden/>
               </w:rPr>
-              <w:t>33</w:t>
+              <w:t>30</w:t>
             </w:r>
             <w:r>
               <w:rPr>
@@ -6289,7 +6289,7 @@
               <w:lang w:eastAsia="hu-HU"/>
             </w:rPr>
           </w:pPr>
-          <w:hyperlink w:anchor="_Toc476558676" w:history="1">
+          <w:hyperlink w:anchor="_Toc496455471" w:history="1">
             <w:r>
               <w:rPr>
                 <w:rStyle w:val="Hiperhivatkozs"/>
@@ -6332,7 +6332,7 @@
                 <w:noProof/>
                 <w:webHidden/>
               </w:rPr>
-              <w:instrText xml:space="preserve"> PAGEREF _Toc476558676 \h </w:instrText>
+              <w:instrText xml:space="preserve"> PAGEREF _Toc496455471 \h </w:instrText>
             </w:r>
             <w:r>
               <w:rPr>
@@ -6352,7 +6352,7 @@
                 <w:noProof/>
                 <w:webHidden/>
               </w:rPr>
-              <w:t>33</w:t>
+              <w:t>30</w:t>
             </w:r>
             <w:r>
               <w:rPr>
@@ -6377,7 +6377,7 @@
               <w:lang w:eastAsia="hu-HU"/>
             </w:rPr>
           </w:pPr>
-          <w:hyperlink w:anchor="_Toc476558677" w:history="1">
+          <w:hyperlink w:anchor="_Toc496455472" w:history="1">
             <w:r>
               <w:rPr>
                 <w:rStyle w:val="Hiperhivatkozs"/>
@@ -6420,7 +6420,7 @@
                 <w:noProof/>
                 <w:webHidden/>
               </w:rPr>
-              <w:instrText xml:space="preserve"> PAGEREF _Toc476558677 \h </w:instrText>
+              <w:instrText xml:space="preserve"> PAGEREF _Toc496455472 \h </w:instrText>
             </w:r>
             <w:r>
               <w:rPr>
@@ -6440,7 +6440,7 @@
                 <w:noProof/>
                 <w:webHidden/>
               </w:rPr>
-              <w:t>33</w:t>
+              <w:t>30</w:t>
             </w:r>
             <w:r>
               <w:rPr>
@@ -6465,7 +6465,7 @@
               <w:lang w:eastAsia="hu-HU"/>
             </w:rPr>
           </w:pPr>
-          <w:hyperlink w:anchor="_Toc476558678" w:history="1">
+          <w:hyperlink w:anchor="_Toc496455473" w:history="1">
             <w:r>
               <w:rPr>
                 <w:rStyle w:val="Hiperhivatkozs"/>
@@ -6508,7 +6508,7 @@
                 <w:noProof/>
                 <w:webHidden/>
               </w:rPr>
-              <w:instrText xml:space="preserve"> PAGEREF _Toc476558678 \h </w:instrText>
+              <w:instrText xml:space="preserve"> PAGEREF _Toc496455473 \h </w:instrText>
             </w:r>
             <w:r>
               <w:rPr>
@@ -6528,7 +6528,7 @@
                 <w:noProof/>
                 <w:webHidden/>
               </w:rPr>
-              <w:t>34</w:t>
+              <w:t>31</w:t>
             </w:r>
             <w:r>
               <w:rPr>
@@ -6553,7 +6553,7 @@
               <w:lang w:eastAsia="hu-HU"/>
             </w:rPr>
           </w:pPr>
-          <w:hyperlink w:anchor="_Toc476558679" w:history="1">
+          <w:hyperlink w:anchor="_Toc496455474" w:history="1">
             <w:r>
               <w:rPr>
                 <w:rStyle w:val="Hiperhivatkozs"/>
@@ -6596,7 +6596,7 @@
                 <w:noProof/>
                 <w:webHidden/>
               </w:rPr>
-              <w:instrText xml:space="preserve"> PAGEREF _Toc476558679 \h </w:instrText>
+              <w:instrText xml:space="preserve"> PAGEREF _Toc496455474 \h </w:instrText>
             </w:r>
             <w:r>
               <w:rPr>
@@ -6616,7 +6616,7 @@
                 <w:noProof/>
                 <w:webHidden/>
               </w:rPr>
-              <w:t>35</w:t>
+              <w:t>32</w:t>
             </w:r>
             <w:r>
               <w:rPr>
@@ -6641,7 +6641,7 @@
               <w:lang w:eastAsia="hu-HU"/>
             </w:rPr>
           </w:pPr>
-          <w:hyperlink w:anchor="_Toc476558680" w:history="1">
+          <w:hyperlink w:anchor="_Toc496455475" w:history="1">
             <w:r>
               <w:rPr>
                 <w:rStyle w:val="Hiperhivatkozs"/>
@@ -6684,7 +6684,7 @@
                 <w:noProof/>
                 <w:webHidden/>
               </w:rPr>
-              <w:instrText xml:space="preserve"> PAGEREF _Toc476558680 \h </w:instrText>
+              <w:instrText xml:space="preserve"> PAGEREF _Toc496455475 \h </w:instrText>
             </w:r>
             <w:r>
               <w:rPr>
@@ -6704,7 +6704,7 @@
                 <w:noProof/>
                 <w:webHidden/>
               </w:rPr>
-              <w:t>35</w:t>
+              <w:t>32</w:t>
             </w:r>
             <w:r>
               <w:rPr>
@@ -6752,7 +6752,7 @@
         <w:pStyle w:val="Cmsor1"/>
         <w:spacing w:before="240" w:after="240"/>
       </w:pPr>
-      <w:bookmarkStart w:id="2" w:name="_Toc476558626"/>
+      <w:bookmarkStart w:id="2" w:name="_Toc496455421"/>
       <w:r>
         <w:lastRenderedPageBreak/>
         <w:t>Köszönetnyilvánítás</w:t>
@@ -6761,10 +6761,25 @@
     </w:p>
     <w:p>
       <w:r>
-        <w:t>Szeretném megköszönni Dr. Sergyán Szabolcs, az Óbudai Egyetem Neumann János Informatikai Karának, azon belül az Alkalmazott Informatikai Intézet igazgatójának segítségét, aki a nyelvdefiníciómra adott véleményeként hasznos tanácsokkal látott el; néhány helyen rávilágított pontatlanságokra és hiányosságokra.</w:t>
-      </w:r>
-      <w:r>
-        <w:t xml:space="preserve"> Valamint köszönöm ugyanezen karról Légrádi Gábornak, is hogy konzulensemként segítette a munkámat.</w:t>
+        <w:t xml:space="preserve">Szeretném megköszönni Dr. </w:t>
+      </w:r>
+      <w:r>
+        <w:rPr>
+          <w:noProof/>
+        </w:rPr>
+        <w:t>Sergyán</w:t>
+      </w:r>
+      <w:r>
+        <w:t xml:space="preserve"> Szabolcs, az Óbudai Egyetem Neumann János Informatikai Karának, azon belül az Alkalmazott Informatikai Intézet igazgatójának segítségét, aki a nyelvdefiníciómra adott véleményeként hasznos tanácsokkal látott el; néhány helyen rávilágított pontatlanságokra és hiányosságokra.</w:t>
+      </w:r>
+      <w:r>
+        <w:t xml:space="preserve"> Valamint köszönöm </w:t>
+      </w:r>
+      <w:r>
+        <w:t>Légrádi Gábornak</w:t>
+      </w:r>
+      <w:r>
+        <w:t xml:space="preserve"> is hogy konzulensemként segítette a munkámat.</w:t>
       </w:r>
       <w:r>
         <w:rPr>
@@ -6781,7 +6796,7 @@
           <w:szCs w:val="26"/>
         </w:rPr>
       </w:pPr>
-      <w:bookmarkStart w:id="3" w:name="_Toc476558627"/>
+      <w:bookmarkStart w:id="3" w:name="_Toc496455422"/>
       <w:r>
         <w:lastRenderedPageBreak/>
         <w:t>Rövid tartalmi összefoglaló a téma területéről, a feladatról</w:t>
@@ -6952,7 +6967,7 @@
           <w:szCs w:val="26"/>
         </w:rPr>
       </w:pPr>
-      <w:bookmarkStart w:id="4" w:name="_Toc476558628"/>
+      <w:bookmarkStart w:id="4" w:name="_Toc496455423"/>
       <w:r>
         <w:lastRenderedPageBreak/>
         <w:t>A megoldandó probléma és motivációi</w:t>
@@ -6970,7 +6985,12 @@
         <w:t xml:space="preserve">előző nagyjából hét-nyolc </w:t>
       </w:r>
       <w:r>
-        <w:t>évben</w:t>
+        <w:t>évbe</w:t>
+      </w:r>
+      <w:bookmarkStart w:id="5" w:name="_GoBack"/>
+      <w:bookmarkEnd w:id="5"/>
+      <w:r>
+        <w:t>n</w:t>
       </w:r>
       <w:r>
         <w:t xml:space="preserve"> részt </w:t>
@@ -7184,7 +7204,7 @@
         <w:spacing w:before="240" w:after="240"/>
         <w:ind w:left="357" w:hanging="357"/>
       </w:pPr>
-      <w:bookmarkStart w:id="5" w:name="_Toc476558629"/>
+      <w:bookmarkStart w:id="6" w:name="_Toc496455424"/>
       <w:r>
         <w:lastRenderedPageBreak/>
         <w:t xml:space="preserve">A fordítóprogramok </w:t>
@@ -7192,7 +7212,7 @@
       <w:r>
         <w:t>vázlatos működése</w:t>
       </w:r>
-      <w:bookmarkEnd w:id="5"/>
+      <w:bookmarkEnd w:id="6"/>
     </w:p>
     <w:p>
       <w:pPr>
@@ -7204,11 +7224,11 @@
         <w:spacing w:before="240" w:after="240"/>
         <w:ind w:left="568" w:hanging="284"/>
       </w:pPr>
-      <w:bookmarkStart w:id="6" w:name="_Toc476558630"/>
+      <w:bookmarkStart w:id="7" w:name="_Toc496455425"/>
       <w:r>
         <w:t>Áttekintés</w:t>
       </w:r>
-      <w:bookmarkEnd w:id="6"/>
+      <w:bookmarkEnd w:id="7"/>
     </w:p>
     <w:p>
       <w:pPr>
@@ -7285,7 +7305,7 @@
                       </wps:spPr>
                       <wps:txbx>
                         <w:txbxContent>
-                          <w:bookmarkStart w:id="7" w:name="_Ref469231337"/>
+                          <w:bookmarkStart w:id="8" w:name="_Ref469231337"/>
                           <w:p>
                             <w:pPr>
                               <w:pStyle w:val="Kpalrs"/>
@@ -7378,7 +7398,7 @@
                               </w:rPr>
                               <w:t>. ábra</w:t>
                             </w:r>
-                            <w:bookmarkEnd w:id="7"/>
+                            <w:bookmarkEnd w:id="8"/>
                             <w:r>
                               <w:rPr>
                                 <w:sz w:val="24"/>
@@ -7412,7 +7432,7 @@
               <v:shape w14:anchorId="5EBE5E0E" id="Szövegdoboz 11" o:spid="_x0000_s1027" type="#_x0000_t202" style="position:absolute;margin-left:88.8pt;margin-top:108.65pt;width:282.85pt;height:.05pt;z-index:251665408;visibility:visible;mso-wrap-style:square;mso-wrap-distance-left:9pt;mso-wrap-distance-top:0;mso-wrap-distance-right:9pt;mso-wrap-distance-bottom:0;mso-position-horizontal:absolute;mso-position-horizontal-relative:text;mso-position-vertical:absolute;mso-position-vertical-relative:text;v-text-anchor:top" o:gfxdata="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" stroked="f">
                 <v:textbox style="mso-fit-shape-to-text:t" inset="0,0,0,0">
                   <w:txbxContent>
-                    <w:bookmarkStart w:id="8" w:name="_Ref469231337"/>
+                    <w:bookmarkStart w:id="9" w:name="_Ref469231337"/>
                     <w:p>
                       <w:pPr>
                         <w:pStyle w:val="Kpalrs"/>
@@ -7505,7 +7525,7 @@
                         </w:rPr>
                         <w:t>. ábra</w:t>
                       </w:r>
-                      <w:bookmarkEnd w:id="8"/>
+                      <w:bookmarkEnd w:id="9"/>
                       <w:r>
                         <w:rPr>
                           <w:sz w:val="24"/>
@@ -7794,7 +7814,7 @@
                       </wps:spPr>
                       <wps:txbx>
                         <w:txbxContent>
-                          <w:bookmarkStart w:id="8" w:name="_Ref469231397"/>
+                          <w:bookmarkStart w:id="10" w:name="_Ref469231397"/>
                           <w:p>
                             <w:pPr>
                               <w:pStyle w:val="Kpalrs"/>
@@ -7887,7 +7907,7 @@
                               </w:rPr>
                               <w:t>. ábra</w:t>
                             </w:r>
-                            <w:bookmarkEnd w:id="8"/>
+                            <w:bookmarkEnd w:id="10"/>
                             <w:r>
                               <w:rPr>
                                 <w:sz w:val="24"/>
@@ -7914,7 +7934,7 @@
               <v:shape w14:anchorId="3B678B3D" id="Szövegdoboz 12" o:spid="_x0000_s1028" type="#_x0000_t202" style="position:absolute;margin-left:49.6pt;margin-top:263.7pt;width:354.3pt;height:.05pt;z-index:251667456;visibility:visible;mso-wrap-style:square;mso-wrap-distance-left:9pt;mso-wrap-distance-top:0;mso-wrap-distance-right:9pt;mso-wrap-distance-bottom:0;mso-position-horizontal:absolute;mso-position-horizontal-relative:text;mso-position-vertical:absolute;mso-position-vertical-relative:text;v-text-anchor:top" o:gfxdata="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" stroked="f">
                 <v:textbox style="mso-fit-shape-to-text:t" inset="0,0,0,0">
                   <w:txbxContent>
-                    <w:bookmarkStart w:id="10" w:name="_Ref469231397"/>
+                    <w:bookmarkStart w:id="11" w:name="_Ref469231397"/>
                     <w:p>
                       <w:pPr>
                         <w:pStyle w:val="Kpalrs"/>
@@ -8007,7 +8027,7 @@
                         </w:rPr>
                         <w:t>. ábra</w:t>
                       </w:r>
-                      <w:bookmarkEnd w:id="10"/>
+                      <w:bookmarkEnd w:id="11"/>
                       <w:r>
                         <w:rPr>
                           <w:sz w:val="24"/>
@@ -8098,14 +8118,14 @@
           <w:szCs w:val="24"/>
         </w:rPr>
       </w:pPr>
-      <w:bookmarkStart w:id="9" w:name="_Toc476558631"/>
+      <w:bookmarkStart w:id="12" w:name="_Toc496455426"/>
       <w:r>
         <w:rPr>
           <w:szCs w:val="24"/>
         </w:rPr>
         <w:t>Lexikális elemző</w:t>
       </w:r>
-      <w:bookmarkEnd w:id="9"/>
+      <w:bookmarkEnd w:id="12"/>
     </w:p>
     <w:p>
       <w:pPr>
@@ -8415,7 +8435,14 @@
         <w:rPr>
           <w:szCs w:val="24"/>
         </w:rPr>
-        <w:t xml:space="preserve"> lexikális elemhez vezet. Amint a bővítéssel helytelen lexikális elemet találunk, szakítsuk meg az aktuális részsorozat elemzését, és lépjünk vissza a legutóbb helyesen felismert részletre. Ezt tároljuk el, majd a részlet után következő karaktertől folytassuk tovább a fentieket.</w:t>
+        <w:t xml:space="preserve"> lexikális elemhez vezet. Amint a bővítéssel helytelen lexikális elemet találunk, szakítsuk meg az aktuális részsorozat elemzését, és lépjünk vissza a legutóbb helyesen felismert részletre. Ezt tároljuk el, </w:t>
+      </w:r>
+      <w:r>
+        <w:rPr>
+          <w:szCs w:val="24"/>
+        </w:rPr>
+        <w:lastRenderedPageBreak/>
+        <w:t>majd a részlet után következő karaktertől folytassuk tovább a fentieket.</w:t>
       </w:r>
       <w:r>
         <w:rPr>
@@ -8435,7 +8462,6 @@
         <w:rPr>
           <w:szCs w:val="24"/>
         </w:rPr>
-        <w:lastRenderedPageBreak/>
         <w:t>Elemzendő karaktersorozat: „ifa = 10;”</w:t>
       </w:r>
       <w:r>
@@ -9526,7 +9552,7 @@
           <w:szCs w:val="24"/>
         </w:rPr>
       </w:pPr>
-      <w:bookmarkStart w:id="10" w:name="_Toc476558632"/>
+      <w:bookmarkStart w:id="13" w:name="_Toc496455427"/>
       <w:r>
         <w:rPr>
           <w:szCs w:val="24"/>
@@ -9545,7 +9571,7 @@
         </w:rPr>
         <w:t>olvasás</w:t>
       </w:r>
-      <w:bookmarkEnd w:id="10"/>
+      <w:bookmarkEnd w:id="13"/>
     </w:p>
     <w:p>
       <w:pPr>
@@ -10542,6 +10568,7 @@
         <w:rPr>
           <w:szCs w:val="24"/>
         </w:rPr>
+        <w:lastRenderedPageBreak/>
         <w:t xml:space="preserve">A hiba nem </w:t>
       </w:r>
       <w:r>
@@ -10586,7 +10613,6 @@
         <w:rPr>
           <w:szCs w:val="24"/>
         </w:rPr>
-        <w:lastRenderedPageBreak/>
         <w:t xml:space="preserve">Röviden összefoglalva: </w:t>
       </w:r>
       <w:r>
@@ -10632,7 +10658,7 @@
           <w:szCs w:val="24"/>
         </w:rPr>
       </w:pPr>
-      <w:bookmarkStart w:id="11" w:name="_Toc476558633"/>
+      <w:bookmarkStart w:id="14" w:name="_Toc496455428"/>
       <w:r>
         <w:rPr>
           <w:szCs w:val="24"/>
@@ -10651,7 +10677,7 @@
         </w:rPr>
         <w:t>a kimenet</w:t>
       </w:r>
-      <w:bookmarkEnd w:id="11"/>
+      <w:bookmarkEnd w:id="14"/>
     </w:p>
     <w:p>
       <w:pPr>
@@ -10995,13 +11021,14 @@
         </w:numPr>
         <w:spacing w:before="240" w:after="240"/>
       </w:pPr>
-      <w:bookmarkStart w:id="12" w:name="_Ref469232301"/>
-      <w:bookmarkStart w:id="13" w:name="_Toc476558634"/>
-      <w:r>
+      <w:bookmarkStart w:id="15" w:name="_Ref469232301"/>
+      <w:bookmarkStart w:id="16" w:name="_Toc496455429"/>
+      <w:r>
+        <w:lastRenderedPageBreak/>
         <w:t>Szimbólumtábla</w:t>
       </w:r>
-      <w:bookmarkEnd w:id="12"/>
-      <w:bookmarkEnd w:id="13"/>
+      <w:bookmarkEnd w:id="15"/>
+      <w:bookmarkEnd w:id="16"/>
     </w:p>
     <w:p>
       <w:r>
@@ -11083,7 +11110,6 @@
         </w:numPr>
       </w:pPr>
       <w:r>
-        <w:lastRenderedPageBreak/>
         <w:t>a szimbólum definíciójának adatai,</w:t>
       </w:r>
     </w:p>
@@ -11338,6 +11364,7 @@
     </w:p>
     <w:p>
       <w:r>
+        <w:lastRenderedPageBreak/>
         <w:t>A bemenet feldolgozásának során a szimbólumtábla kezelése a következőképpen kezdődik. A lexikális elemző a program kezdetekor létrehozza a szimbólumtáblát. Ezek után minden szimbólum felfedezésekor a következőt végzi el:</w:t>
       </w:r>
     </w:p>
@@ -11445,7 +11472,6 @@
     </w:p>
     <w:p>
       <w:r>
-        <w:lastRenderedPageBreak/>
         <w:t xml:space="preserve">A szimbólumtábla kezelését tovább </w:t>
       </w:r>
       <w:r>
@@ -11471,11 +11497,11 @@
         <w:spacing w:before="240" w:after="240"/>
         <w:ind w:left="568" w:hanging="284"/>
       </w:pPr>
-      <w:bookmarkStart w:id="14" w:name="_Toc476558635"/>
+      <w:bookmarkStart w:id="17" w:name="_Toc496455430"/>
       <w:r>
         <w:t>Szintaktikus elemző</w:t>
       </w:r>
-      <w:bookmarkEnd w:id="14"/>
+      <w:bookmarkEnd w:id="17"/>
     </w:p>
     <w:p>
       <w:r>
@@ -11495,11 +11521,11 @@
         <w:spacing w:before="240" w:after="240"/>
         <w:ind w:left="568" w:hanging="284"/>
       </w:pPr>
-      <w:bookmarkStart w:id="15" w:name="_Toc476558636"/>
+      <w:bookmarkStart w:id="18" w:name="_Toc496455431"/>
       <w:r>
         <w:t>Szemantikus elemző</w:t>
       </w:r>
-      <w:bookmarkEnd w:id="15"/>
+      <w:bookmarkEnd w:id="18"/>
     </w:p>
     <w:p>
       <w:r>
@@ -11639,13 +11665,14 @@
         <w:ind w:left="568" w:hanging="284"/>
       </w:pPr>
       <w:r>
+        <w:lastRenderedPageBreak/>
         <w:t xml:space="preserve"> </w:t>
       </w:r>
-      <w:bookmarkStart w:id="16" w:name="_Toc476558637"/>
+      <w:bookmarkStart w:id="19" w:name="_Toc496455432"/>
       <w:r>
         <w:t>Kódgeneráló</w:t>
       </w:r>
-      <w:bookmarkEnd w:id="16"/>
+      <w:bookmarkEnd w:id="19"/>
     </w:p>
     <w:p>
       <w:r>
@@ -11671,22 +11698,18 @@
       <w:r>
         <w:t xml:space="preserve"> </w:t>
       </w:r>
-      <w:bookmarkStart w:id="17" w:name="_Toc476558638"/>
+      <w:bookmarkStart w:id="20" w:name="_Toc496455433"/>
       <w:r>
         <w:t>Kódoptimalizáló</w:t>
       </w:r>
-      <w:bookmarkEnd w:id="17"/>
+      <w:bookmarkEnd w:id="20"/>
     </w:p>
     <w:p>
       <w:r>
         <w:t xml:space="preserve"> </w:t>
       </w:r>
       <w:r>
-        <w:t xml:space="preserve">„A kódoptimalizálás a legegyszerűbb esetben a tárgykódban lévő azonos programrészek felfedezését és egy alprogramba való helyezését, vagy a hurkok ciklusváltozótól független részeinek megkeresését és a hurkon kívül való elhelyezését jelenti. Bonyolultabbak a gépfüggő kódoptimalizáló programok, amelyek például optimális regiszter-használatot biztosítanak. A fordítóprogramok íróinak a célja, hogy a kódoptimalizáló jobb és hatékonyabb tárgyprogramot állítson </w:t>
-      </w:r>
-      <w:r>
-        <w:lastRenderedPageBreak/>
-        <w:t xml:space="preserve">elő, mint amit egy (az assembly nyelvű programozásban) gyakorlott programozó készíteni tud.” </w:t>
+        <w:t xml:space="preserve">„A kódoptimalizálás a legegyszerűbb esetben a tárgykódban lévő azonos programrészek felfedezését és egy alprogramba való helyezését, vagy a hurkok ciklusváltozótól független részeinek megkeresését és a hurkon kívül való elhelyezését jelenti. Bonyolultabbak a gépfüggő kódoptimalizáló programok, amelyek például optimális regiszter-használatot biztosítanak. A fordítóprogramok íróinak a célja, hogy a kódoptimalizáló jobb és hatékonyabb tárgyprogramot állítson elő, mint amit egy (az assembly nyelvű programozásban) gyakorlott programozó készíteni tud.” </w:t>
       </w:r>
       <w:r>
         <w:t>[1]</w:t>
@@ -11731,7 +11754,7 @@
       <w:r>
         <w:t xml:space="preserve"> </w:t>
       </w:r>
-      <w:bookmarkStart w:id="18" w:name="_Toc476558639"/>
+      <w:bookmarkStart w:id="21" w:name="_Toc496455434"/>
       <w:r>
         <w:t xml:space="preserve">A fordítási </w:t>
       </w:r>
@@ -11750,7 +11773,7 @@
       <w:r>
         <w:t>[2]</w:t>
       </w:r>
-      <w:bookmarkEnd w:id="18"/>
+      <w:bookmarkEnd w:id="21"/>
     </w:p>
     <w:p>
       <w:r>
@@ -11860,7 +11883,7 @@
         </w:drawing>
       </w:r>
     </w:p>
-    <w:bookmarkStart w:id="19" w:name="_Ref469231452"/>
+    <w:bookmarkStart w:id="22" w:name="_Ref469231452"/>
     <w:p>
       <w:pPr>
         <w:pStyle w:val="Kpalrs"/>
@@ -11943,7 +11966,7 @@
         </w:rPr>
         <w:t>. ábra</w:t>
       </w:r>
-      <w:bookmarkEnd w:id="19"/>
+      <w:bookmarkEnd w:id="22"/>
       <w:r>
         <w:rPr>
           <w:sz w:val="24"/>
@@ -12072,7 +12095,7 @@
         </w:drawing>
       </w:r>
     </w:p>
-    <w:bookmarkStart w:id="20" w:name="_Ref469231517"/>
+    <w:bookmarkStart w:id="23" w:name="_Ref469231517"/>
     <w:p>
       <w:pPr>
         <w:pStyle w:val="Kpalrs"/>
@@ -12168,7 +12191,7 @@
         </w:rPr>
         <w:t>. ábra</w:t>
       </w:r>
-      <w:bookmarkEnd w:id="20"/>
+      <w:bookmarkEnd w:id="23"/>
       <w:r>
         <w:rPr>
           <w:sz w:val="24"/>
@@ -12231,12 +12254,12 @@
         </w:numPr>
         <w:spacing w:before="240" w:after="240"/>
       </w:pPr>
-      <w:bookmarkStart w:id="21" w:name="_Toc476558640"/>
+      <w:bookmarkStart w:id="24" w:name="_Toc496455435"/>
       <w:r>
         <w:lastRenderedPageBreak/>
         <w:t>A feladat elemzése</w:t>
       </w:r>
-      <w:bookmarkEnd w:id="21"/>
+      <w:bookmarkEnd w:id="24"/>
     </w:p>
     <w:p>
       <w:r>
@@ -12252,11 +12275,11 @@
         </w:numPr>
         <w:spacing w:before="240" w:after="240"/>
       </w:pPr>
-      <w:bookmarkStart w:id="22" w:name="_Toc476558641"/>
+      <w:bookmarkStart w:id="25" w:name="_Toc496455436"/>
       <w:r>
         <w:t>Lexikális elemző</w:t>
       </w:r>
-      <w:bookmarkEnd w:id="22"/>
+      <w:bookmarkEnd w:id="25"/>
     </w:p>
     <w:p>
       <w:r>
@@ -12281,11 +12304,11 @@
         </w:numPr>
         <w:spacing w:before="240" w:after="240"/>
       </w:pPr>
-      <w:bookmarkStart w:id="23" w:name="_Toc476558642"/>
+      <w:bookmarkStart w:id="26" w:name="_Toc496455437"/>
       <w:r>
         <w:t>Szintaktikus elemző</w:t>
       </w:r>
-      <w:bookmarkEnd w:id="23"/>
+      <w:bookmarkEnd w:id="26"/>
     </w:p>
     <w:p>
       <w:r>
@@ -12352,11 +12375,11 @@
         </w:numPr>
         <w:spacing w:before="240" w:after="240"/>
       </w:pPr>
-      <w:bookmarkStart w:id="24" w:name="_Toc476558643"/>
+      <w:bookmarkStart w:id="27" w:name="_Toc496455438"/>
       <w:r>
         <w:t>Szemantikus elemző</w:t>
       </w:r>
-      <w:bookmarkEnd w:id="24"/>
+      <w:bookmarkEnd w:id="27"/>
     </w:p>
     <w:p>
       <w:r>
@@ -12405,11 +12428,11 @@
         </w:numPr>
         <w:spacing w:before="240" w:after="240"/>
       </w:pPr>
-      <w:bookmarkStart w:id="25" w:name="_Toc476558644"/>
+      <w:bookmarkStart w:id="28" w:name="_Toc496455439"/>
       <w:r>
         <w:t>Kódgeneráló</w:t>
       </w:r>
-      <w:bookmarkEnd w:id="25"/>
+      <w:bookmarkEnd w:id="28"/>
     </w:p>
     <w:p>
       <w:r>
@@ -12452,11 +12475,11 @@
         </w:numPr>
         <w:spacing w:before="240" w:after="240"/>
       </w:pPr>
-      <w:bookmarkStart w:id="26" w:name="_Toc476558645"/>
+      <w:bookmarkStart w:id="29" w:name="_Toc496455440"/>
       <w:r>
         <w:t>Kódoptimalizáló</w:t>
       </w:r>
-      <w:bookmarkEnd w:id="26"/>
+      <w:bookmarkEnd w:id="29"/>
     </w:p>
     <w:p>
       <w:r>
@@ -12517,12 +12540,12 @@
         </w:numPr>
         <w:spacing w:before="240" w:after="240"/>
       </w:pPr>
-      <w:bookmarkStart w:id="27" w:name="_Toc476558646"/>
+      <w:bookmarkStart w:id="30" w:name="_Toc496455441"/>
       <w:r>
         <w:lastRenderedPageBreak/>
         <w:t>Fejlesztőeszközök kiválasztása</w:t>
       </w:r>
-      <w:bookmarkEnd w:id="27"/>
+      <w:bookmarkEnd w:id="30"/>
     </w:p>
     <w:p>
       <w:pPr>
@@ -12533,11 +12556,11 @@
         </w:numPr>
         <w:spacing w:before="240" w:after="240"/>
       </w:pPr>
-      <w:bookmarkStart w:id="28" w:name="_Toc476558647"/>
+      <w:bookmarkStart w:id="31" w:name="_Toc496455442"/>
       <w:r>
         <w:t>Programozási nyelv választás</w:t>
       </w:r>
-      <w:bookmarkEnd w:id="28"/>
+      <w:bookmarkEnd w:id="31"/>
     </w:p>
     <w:p>
       <w:r>
@@ -12834,11 +12857,11 @@
         </w:numPr>
         <w:spacing w:before="240" w:after="240"/>
       </w:pPr>
-      <w:bookmarkStart w:id="29" w:name="_Toc476558648"/>
+      <w:bookmarkStart w:id="32" w:name="_Toc496455443"/>
       <w:r>
         <w:t>Operációs rendszer és fejlesztői környezet választás</w:t>
       </w:r>
-      <w:bookmarkEnd w:id="29"/>
+      <w:bookmarkEnd w:id="32"/>
     </w:p>
     <w:p>
       <w:pPr>
@@ -12902,7 +12925,7 @@
         </w:rPr>
         <w:t>SharpDevelop</w:t>
       </w:r>
-      <w:bookmarkStart w:id="30" w:name="OLE_LINK1"/>
+      <w:bookmarkStart w:id="33" w:name="OLE_LINK1"/>
       <w:r>
         <w:rPr>
           <w:rFonts w:cs="Times New Roman"/>
@@ -12917,7 +12940,7 @@
         </w:rPr>
         <w:t>)</w:t>
       </w:r>
-      <w:bookmarkEnd w:id="30"/>
+      <w:bookmarkEnd w:id="33"/>
     </w:p>
     <w:p>
       <w:pPr>
@@ -13212,15 +13235,8 @@
           <w:rFonts w:cs="Times New Roman"/>
           <w:szCs w:val="24"/>
         </w:rPr>
-        <w:t xml:space="preserve">Mivel a Microsoft Visual Studio natívan csak a Windows operációs rendszer családot támogatja, azt kell használnom. Ez nem okoz problémát, ugyanis eddigi pályafutásom során is </w:t>
-      </w:r>
-      <w:r>
-        <w:rPr>
-          <w:rFonts w:cs="Times New Roman"/>
-          <w:szCs w:val="24"/>
-        </w:rPr>
         <w:lastRenderedPageBreak/>
-        <w:t>mindig Windows rendszereken dolgoztam. Végül a Windows 10 Pro operációs rendszer mellett döntöttem.</w:t>
+        <w:t>Mivel a Microsoft Visual Studio natívan csak a Windows operációs rendszer családot támogatja, azt kell használnom. Ez nem okoz problémát, ugyanis eddigi pályafutásom során is mindig Windows rendszereken dolgoztam. Végül a Windows 10 Pro operációs rendszer mellett döntöttem.</w:t>
       </w:r>
       <w:r>
         <w:rPr>
@@ -13239,7 +13255,7 @@
         </w:numPr>
         <w:spacing w:before="240" w:after="240"/>
       </w:pPr>
-      <w:bookmarkStart w:id="31" w:name="_Toc476558649"/>
+      <w:bookmarkStart w:id="34" w:name="_Toc496455444"/>
       <w:r>
         <w:lastRenderedPageBreak/>
         <w:t>A fel</w:t>
@@ -13250,7 +13266,7 @@
       <w:r>
         <w:t>pszeudonyelv definiálása</w:t>
       </w:r>
-      <w:bookmarkEnd w:id="31"/>
+      <w:bookmarkEnd w:id="34"/>
     </w:p>
     <w:p>
       <w:pPr>
@@ -13279,11 +13295,11 @@
       <w:r>
         <w:t xml:space="preserve"> </w:t>
       </w:r>
-      <w:bookmarkStart w:id="32" w:name="_Toc476558650"/>
+      <w:bookmarkStart w:id="35" w:name="_Toc496455445"/>
       <w:r>
         <w:t>Áttekintés</w:t>
       </w:r>
-      <w:bookmarkEnd w:id="32"/>
+      <w:bookmarkEnd w:id="35"/>
     </w:p>
     <w:p>
       <w:r>
@@ -13559,8 +13575,6 @@
       <w:r>
         <w:t xml:space="preserve">gtekinthető a nyelv szintaxisa </w:t>
       </w:r>
-      <w:bookmarkStart w:id="33" w:name="_GoBack"/>
-      <w:bookmarkEnd w:id="33"/>
       <w:r>
         <w:t>BNF formában)</w:t>
       </w:r>
@@ -13705,11 +13719,11 @@
         </w:numPr>
         <w:spacing w:before="240" w:after="240"/>
       </w:pPr>
-      <w:bookmarkStart w:id="34" w:name="_Toc476558651"/>
+      <w:bookmarkStart w:id="36" w:name="_Toc496455446"/>
       <w:r>
         <w:t>Bevezetés</w:t>
       </w:r>
-      <w:bookmarkEnd w:id="34"/>
+      <w:bookmarkEnd w:id="36"/>
     </w:p>
     <w:p>
       <w:r>
@@ -13777,13 +13791,13 @@
       <w:r>
         <w:t xml:space="preserve"> </w:t>
       </w:r>
-      <w:bookmarkStart w:id="35" w:name="_Ref468877029"/>
-      <w:bookmarkStart w:id="36" w:name="_Toc476558652"/>
+      <w:bookmarkStart w:id="37" w:name="_Ref468877029"/>
+      <w:bookmarkStart w:id="38" w:name="_Toc496455447"/>
       <w:r>
         <w:t>Lefoglalt szavak</w:t>
       </w:r>
-      <w:bookmarkEnd w:id="35"/>
-      <w:bookmarkEnd w:id="36"/>
+      <w:bookmarkEnd w:id="37"/>
+      <w:bookmarkEnd w:id="38"/>
     </w:p>
     <w:p>
       <w:r>
@@ -13873,14 +13887,14 @@
         <w:t xml:space="preserve">. Ezeket hasznosnak tartom, így beépítem őket. Előfordul, hogy </w:t>
       </w:r>
       <w:r>
-        <w:t>a nyelvben két utasítás is ugyanazt a célt szolgálja</w:t>
-      </w:r>
-      <w:r>
-        <w:t xml:space="preserve">; ezt azért terveztem így, hogy a nyelvben való programozás gördülékenyebben történhessen (bosszúságot okozhat, hogy a program azért nem fordul le, mert a „kilép” helyett „kilépés”-t kell írni vagy </w:t>
+        <w:t>a nyelvben két utasítás is ugyanazt a célt szol</w:t>
       </w:r>
       <w:r>
         <w:lastRenderedPageBreak/>
-        <w:t>fordítva). Tekintettel arra, hogy ezeket az „átirányításokat” könnyű beleprogramozni a lexikális elemzőbe (</w:t>
+        <w:t>gálja</w:t>
+      </w:r>
+      <w:r>
+        <w:t>; ezt azért terveztem így, hogy a nyelvben való programozás gördülékenyebben történhessen (bosszúságot okozhat, hogy a program azért nem fordul le, mert a „kilép” helyett „kilépés”-t kell írni vagy fordítva). Tekintettel arra, hogy ezeket az „átirányításokat” könnyű beleprogramozni a lexikális elemzőbe (</w:t>
       </w:r>
       <w:r>
         <w:t xml:space="preserve">egyszerűen </w:t>
@@ -14324,11 +14338,11 @@
       <w:r>
         <w:t xml:space="preserve"> </w:t>
       </w:r>
-      <w:bookmarkStart w:id="37" w:name="_Toc476558653"/>
+      <w:bookmarkStart w:id="39" w:name="_Toc496455448"/>
       <w:r>
         <w:t>Változóhasználat, típusok</w:t>
       </w:r>
-      <w:bookmarkEnd w:id="37"/>
+      <w:bookmarkEnd w:id="39"/>
     </w:p>
     <w:p>
       <w:r>
@@ -14363,12 +14377,15 @@
         <w:t xml:space="preserve"> nagyobb</w:t>
       </w:r>
       <w:r>
-        <w:t xml:space="preserve"> jelentősége. A nyelvdefiníció korábbi változataiban szerepelt karakter típus is, azonban később rájöttem, hogy egy karakter kiváltható egy 1 hosszúságú szöveg értékkel, így feleslegesen bonyolítanám az implementációt és növelném a típusok számát.</w:t>
-      </w:r>
-    </w:p>
-    <w:p>
+        <w:t xml:space="preserve"> jelentősége. A nyelvdefiníció korábbi változataiban </w:t>
+      </w:r>
       <w:r>
         <w:lastRenderedPageBreak/>
+        <w:t>szerepelt karakter típus is, azonban később rájöttem, hogy egy karakter kiváltható egy 1 hosszúságú szöveg értékkel, így feleslegesen bonyolítanám az implementációt és növelném a típusok számát.</w:t>
+      </w:r>
+    </w:p>
+    <w:p>
+      <w:r>
         <w:t>Hasznosnak találom a logikai típust is, így az is szerepel a nyelvben; illetve implementálását egyszerűnek tartom, ugyanis a C-nyelvhez hasonlóan ábrázolható egy egyszerű egész számként, ahol egy speciális érték (C-ben a 0) jelenti a hamist, minden más az igazat.</w:t>
       </w:r>
     </w:p>
@@ -14394,11 +14411,11 @@
       <w:r>
         <w:t xml:space="preserve"> </w:t>
       </w:r>
-      <w:bookmarkStart w:id="38" w:name="_Toc476558654"/>
+      <w:bookmarkStart w:id="40" w:name="_Toc496455449"/>
       <w:r>
         <w:t>Típuskonverziók</w:t>
       </w:r>
-      <w:bookmarkEnd w:id="38"/>
+      <w:bookmarkEnd w:id="40"/>
     </w:p>
     <w:p>
       <w:r>
@@ -14432,11 +14449,11 @@
       <w:r>
         <w:t xml:space="preserve"> </w:t>
       </w:r>
-      <w:bookmarkStart w:id="39" w:name="_Toc476558655"/>
+      <w:bookmarkStart w:id="41" w:name="_Toc496455450"/>
       <w:r>
         <w:t>Operátorok</w:t>
       </w:r>
-      <w:bookmarkEnd w:id="39"/>
+      <w:bookmarkEnd w:id="41"/>
     </w:p>
     <w:p>
       <w:pPr>
@@ -15296,7 +15313,7 @@
         </w:tc>
       </w:tr>
     </w:tbl>
-    <w:bookmarkStart w:id="40" w:name="_Ref469231629"/>
+    <w:bookmarkStart w:id="42" w:name="_Ref469231629"/>
     <w:p>
       <w:pPr>
         <w:pStyle w:val="Kpalrs"/>
@@ -15392,7 +15409,7 @@
         </w:rPr>
         <w:t>. táblázat</w:t>
       </w:r>
-      <w:bookmarkEnd w:id="40"/>
+      <w:bookmarkEnd w:id="42"/>
       <w:r>
         <w:rPr>
           <w:sz w:val="24"/>
@@ -15411,13 +15428,14 @@
         <w:spacing w:before="240" w:after="240"/>
       </w:pPr>
       <w:r>
+        <w:lastRenderedPageBreak/>
         <w:t xml:space="preserve"> </w:t>
       </w:r>
-      <w:bookmarkStart w:id="41" w:name="_Toc476558656"/>
+      <w:bookmarkStart w:id="43" w:name="_Toc496455451"/>
       <w:r>
         <w:t>Kommentezés</w:t>
       </w:r>
-      <w:bookmarkEnd w:id="41"/>
+      <w:bookmarkEnd w:id="43"/>
     </w:p>
     <w:p>
       <w:r>
@@ -15482,14 +15500,13 @@
         <w:spacing w:before="240" w:after="240"/>
       </w:pPr>
       <w:r>
-        <w:lastRenderedPageBreak/>
         <w:t xml:space="preserve"> </w:t>
       </w:r>
-      <w:bookmarkStart w:id="42" w:name="_Toc476558657"/>
+      <w:bookmarkStart w:id="44" w:name="_Toc496455452"/>
       <w:r>
         <w:t>Vezérlési szerkezetek</w:t>
       </w:r>
-      <w:bookmarkEnd w:id="42"/>
+      <w:bookmarkEnd w:id="44"/>
     </w:p>
     <w:p>
       <w:r>
@@ -15589,11 +15606,11 @@
       <w:r>
         <w:t xml:space="preserve"> </w:t>
       </w:r>
-      <w:bookmarkStart w:id="43" w:name="_Toc476558658"/>
+      <w:bookmarkStart w:id="45" w:name="_Toc496455453"/>
       <w:r>
         <w:t>I/O kezelés</w:t>
       </w:r>
-      <w:bookmarkEnd w:id="43"/>
+      <w:bookmarkEnd w:id="45"/>
     </w:p>
     <w:p>
       <w:r>
@@ -15686,11 +15703,11 @@
         </w:numPr>
         <w:spacing w:before="240" w:after="240"/>
       </w:pPr>
-      <w:bookmarkStart w:id="44" w:name="_Toc476558659"/>
+      <w:bookmarkStart w:id="46" w:name="_Toc496455454"/>
       <w:r>
         <w:t>Tömbkezelés</w:t>
       </w:r>
-      <w:bookmarkEnd w:id="44"/>
+      <w:bookmarkEnd w:id="46"/>
     </w:p>
     <w:p>
       <w:r>
@@ -15802,7 +15819,7 @@
         </w:numPr>
         <w:spacing w:before="240" w:after="240"/>
       </w:pPr>
-      <w:bookmarkStart w:id="45" w:name="_Toc476558660"/>
+      <w:bookmarkStart w:id="47" w:name="_Toc496455455"/>
       <w:r>
         <w:lastRenderedPageBreak/>
         <w:t>L</w:t>
@@ -15810,7 +15827,7 @@
       <w:r>
         <w:t>exikális elemző</w:t>
       </w:r>
-      <w:bookmarkEnd w:id="45"/>
+      <w:bookmarkEnd w:id="47"/>
     </w:p>
     <w:p>
       <w:r>
@@ -15835,11 +15852,11 @@
         </w:numPr>
         <w:spacing w:before="240" w:after="240"/>
       </w:pPr>
-      <w:bookmarkStart w:id="46" w:name="_Toc476558661"/>
+      <w:bookmarkStart w:id="48" w:name="_Toc496455456"/>
       <w:r>
         <w:t>Tervezés és implementálás</w:t>
       </w:r>
-      <w:bookmarkEnd w:id="46"/>
+      <w:bookmarkEnd w:id="48"/>
     </w:p>
     <w:p>
       <w:pPr>
@@ -15850,14 +15867,14 @@
         </w:numPr>
         <w:spacing w:before="240" w:after="240"/>
       </w:pPr>
-      <w:bookmarkStart w:id="47" w:name="_Toc476558662"/>
+      <w:bookmarkStart w:id="49" w:name="_Toc496455457"/>
       <w:r>
         <w:t xml:space="preserve">Lexikális elem </w:t>
       </w:r>
       <w:r>
         <w:t>kódok</w:t>
       </w:r>
-      <w:bookmarkEnd w:id="47"/>
+      <w:bookmarkEnd w:id="49"/>
     </w:p>
     <w:p>
       <w:r>
@@ -16169,11 +16186,12 @@
         </w:numPr>
         <w:spacing w:before="240" w:after="240"/>
       </w:pPr>
-      <w:bookmarkStart w:id="48" w:name="_Toc476558663"/>
-      <w:r>
+      <w:bookmarkStart w:id="50" w:name="_Toc496455458"/>
+      <w:r>
+        <w:lastRenderedPageBreak/>
         <w:t>Kimeneti szimbólumsorozat</w:t>
       </w:r>
-      <w:bookmarkEnd w:id="48"/>
+      <w:bookmarkEnd w:id="50"/>
     </w:p>
     <w:p>
       <w:r>
@@ -16186,11 +16204,7 @@
         <w:t>token</w:t>
       </w:r>
       <w:r>
-        <w:t xml:space="preserve">nek. Minden tokennek </w:t>
-      </w:r>
-      <w:r>
-        <w:lastRenderedPageBreak/>
-        <w:t xml:space="preserve">tartalmaznia kell a hozzá tartozó szimbólum kódját, valamint a token típusától függően </w:t>
+        <w:t xml:space="preserve">nek. Minden tokennek tartalmaznia kell a hozzá tartozó szimbólum kódját, valamint a token típusától függően </w:t>
       </w:r>
       <w:r>
         <w:t>további információkat, pl. literál értéke, változó szimbólum</w:t>
@@ -16409,11 +16423,11 @@
         </w:numPr>
         <w:spacing w:before="240" w:after="240"/>
       </w:pPr>
-      <w:bookmarkStart w:id="49" w:name="_Toc476558664"/>
+      <w:bookmarkStart w:id="51" w:name="_Toc496455459"/>
       <w:r>
         <w:t>Szimbólumtábla</w:t>
       </w:r>
-      <w:bookmarkEnd w:id="49"/>
+      <w:bookmarkEnd w:id="51"/>
     </w:p>
     <w:p>
       <w:r>
@@ -16584,14 +16598,15 @@
           <w:szCs w:val="24"/>
         </w:rPr>
       </w:pPr>
-      <w:bookmarkStart w:id="50" w:name="_Toc476558665"/>
-      <w:r>
-        <w:rPr>
-          <w:szCs w:val="24"/>
-        </w:rPr>
+      <w:bookmarkStart w:id="52" w:name="_Toc496455460"/>
+      <w:r>
+        <w:rPr>
+          <w:szCs w:val="24"/>
+        </w:rPr>
+        <w:lastRenderedPageBreak/>
         <w:t>Elemző</w:t>
       </w:r>
-      <w:bookmarkEnd w:id="50"/>
+      <w:bookmarkEnd w:id="52"/>
     </w:p>
     <w:p>
       <w:pPr>
@@ -16733,7 +16748,6 @@
           <w:color w:val="2B91AF"/>
           <w:szCs w:val="24"/>
         </w:rPr>
-        <w:lastRenderedPageBreak/>
         <w:t>LexicalAnalyzerResult:</w:t>
       </w:r>
       <w:r>
@@ -17352,6 +17366,7 @@
         <w:rPr>
           <w:szCs w:val="24"/>
         </w:rPr>
+        <w:lastRenderedPageBreak/>
         <w:t xml:space="preserve">A </w:t>
       </w:r>
       <w:r>
@@ -17568,7 +17583,6 @@
           <w:color w:val="000000"/>
           <w:szCs w:val="24"/>
         </w:rPr>
-        <w:lastRenderedPageBreak/>
         <w:t>Comment1Row()</w:t>
       </w:r>
       <w:r>
@@ -17854,14 +17868,14 @@
         </w:numPr>
         <w:spacing w:before="240" w:after="240"/>
       </w:pPr>
-      <w:bookmarkStart w:id="51" w:name="_Toc476558666"/>
+      <w:bookmarkStart w:id="53" w:name="_Toc496455461"/>
       <w:r>
         <w:t>Tesz</w:t>
       </w:r>
       <w:r>
         <w:t>telés</w:t>
       </w:r>
-      <w:bookmarkEnd w:id="51"/>
+      <w:bookmarkEnd w:id="53"/>
     </w:p>
     <w:p>
       <w:r>
@@ -17883,11 +17897,11 @@
         </w:numPr>
         <w:spacing w:before="240" w:after="240"/>
       </w:pPr>
-      <w:bookmarkStart w:id="52" w:name="_Toc476558667"/>
+      <w:bookmarkStart w:id="54" w:name="_Toc496455462"/>
       <w:r>
         <w:t>Fejlesztési tapasztalatok</w:t>
       </w:r>
-      <w:bookmarkEnd w:id="52"/>
+      <w:bookmarkEnd w:id="54"/>
     </w:p>
     <w:p>
       <w:pPr>
@@ -17939,6 +17953,7 @@
         <w:spacing w:line="259" w:lineRule="auto"/>
       </w:pPr>
       <w:r>
+        <w:lastRenderedPageBreak/>
         <w:t>ciklusok és</w:t>
       </w:r>
       <w:r>
@@ -18002,12 +18017,12 @@
         </w:numPr>
         <w:spacing w:before="240" w:after="240"/>
       </w:pPr>
-      <w:bookmarkStart w:id="53" w:name="_Toc476558668"/>
+      <w:bookmarkStart w:id="55" w:name="_Toc496455463"/>
       <w:r>
         <w:lastRenderedPageBreak/>
         <w:t>Szintaktikus elemző</w:t>
       </w:r>
-      <w:bookmarkEnd w:id="53"/>
+      <w:bookmarkEnd w:id="55"/>
     </w:p>
     <w:p>
       <w:pPr>
@@ -18018,11 +18033,11 @@
         </w:numPr>
         <w:spacing w:before="240" w:after="240"/>
       </w:pPr>
-      <w:bookmarkStart w:id="54" w:name="_Toc476558669"/>
+      <w:bookmarkStart w:id="56" w:name="_Toc496455464"/>
       <w:r>
         <w:t>Tervezés</w:t>
       </w:r>
-      <w:bookmarkEnd w:id="54"/>
+      <w:bookmarkEnd w:id="56"/>
     </w:p>
     <w:p>
       <w:r>
@@ -18038,14 +18053,14 @@
         </w:numPr>
         <w:spacing w:before="240" w:after="240"/>
       </w:pPr>
-      <w:bookmarkStart w:id="55" w:name="_Toc476558670"/>
+      <w:bookmarkStart w:id="57" w:name="_Toc496455465"/>
       <w:r>
         <w:t>I</w:t>
       </w:r>
       <w:r>
         <w:t>mplementálás</w:t>
       </w:r>
-      <w:bookmarkEnd w:id="55"/>
+      <w:bookmarkEnd w:id="57"/>
     </w:p>
     <w:p>
       <w:r>
@@ -18061,11 +18076,11 @@
         </w:numPr>
         <w:spacing w:before="240" w:after="240"/>
       </w:pPr>
-      <w:bookmarkStart w:id="56" w:name="_Toc476558671"/>
+      <w:bookmarkStart w:id="58" w:name="_Toc496455466"/>
       <w:r>
         <w:t>Tesztelés</w:t>
       </w:r>
-      <w:bookmarkEnd w:id="56"/>
+      <w:bookmarkEnd w:id="58"/>
     </w:p>
     <w:p>
       <w:r>
@@ -18081,11 +18096,11 @@
         </w:numPr>
         <w:spacing w:before="240" w:after="240"/>
       </w:pPr>
-      <w:bookmarkStart w:id="57" w:name="_Toc476558672"/>
+      <w:bookmarkStart w:id="59" w:name="_Toc496455467"/>
       <w:r>
         <w:t>Fejlesztési tapasztalatok</w:t>
       </w:r>
-      <w:bookmarkEnd w:id="57"/>
+      <w:bookmarkEnd w:id="59"/>
     </w:p>
     <w:p>
       <w:r>
@@ -18116,12 +18131,12 @@
         </w:numPr>
         <w:spacing w:before="240" w:after="240"/>
       </w:pPr>
-      <w:bookmarkStart w:id="58" w:name="_Toc476558673"/>
+      <w:bookmarkStart w:id="60" w:name="_Toc496455468"/>
       <w:r>
         <w:lastRenderedPageBreak/>
         <w:t>Szemantikus elemző</w:t>
       </w:r>
-      <w:bookmarkEnd w:id="58"/>
+      <w:bookmarkEnd w:id="60"/>
     </w:p>
     <w:p>
       <w:pPr>
@@ -18132,11 +18147,11 @@
         </w:numPr>
         <w:spacing w:before="240" w:after="240"/>
       </w:pPr>
-      <w:bookmarkStart w:id="59" w:name="_Toc476558674"/>
+      <w:bookmarkStart w:id="61" w:name="_Toc496455469"/>
       <w:r>
         <w:t>Tervezés</w:t>
       </w:r>
-      <w:bookmarkEnd w:id="59"/>
+      <w:bookmarkEnd w:id="61"/>
     </w:p>
     <w:p>
       <w:r>
@@ -18152,11 +18167,11 @@
         </w:numPr>
         <w:spacing w:before="240" w:after="240"/>
       </w:pPr>
-      <w:bookmarkStart w:id="60" w:name="_Toc476558675"/>
+      <w:bookmarkStart w:id="62" w:name="_Toc496455470"/>
       <w:r>
         <w:t>Implementálás</w:t>
       </w:r>
-      <w:bookmarkEnd w:id="60"/>
+      <w:bookmarkEnd w:id="62"/>
     </w:p>
     <w:p>
       <w:r>
@@ -18172,11 +18187,11 @@
         </w:numPr>
         <w:spacing w:before="240" w:after="240"/>
       </w:pPr>
-      <w:bookmarkStart w:id="61" w:name="_Toc476558676"/>
+      <w:bookmarkStart w:id="63" w:name="_Toc496455471"/>
       <w:r>
         <w:t>Tesztelés</w:t>
       </w:r>
-      <w:bookmarkEnd w:id="61"/>
+      <w:bookmarkEnd w:id="63"/>
     </w:p>
     <w:p>
       <w:r>
@@ -18192,11 +18207,11 @@
         </w:numPr>
         <w:spacing w:before="240" w:after="240"/>
       </w:pPr>
-      <w:bookmarkStart w:id="62" w:name="_Toc476558677"/>
+      <w:bookmarkStart w:id="64" w:name="_Toc496455472"/>
       <w:r>
         <w:t>Fejlesztési tapasztalatok</w:t>
       </w:r>
-      <w:bookmarkEnd w:id="62"/>
+      <w:bookmarkEnd w:id="64"/>
     </w:p>
     <w:p>
       <w:r>
@@ -18217,14 +18232,14 @@
         </w:numPr>
         <w:spacing w:before="240" w:after="240"/>
       </w:pPr>
-      <w:bookmarkStart w:id="63" w:name="_Irodalomjegyzék"/>
-      <w:bookmarkStart w:id="64" w:name="_Toc476558678"/>
-      <w:bookmarkEnd w:id="63"/>
+      <w:bookmarkStart w:id="65" w:name="_Irodalomjegyzék"/>
+      <w:bookmarkStart w:id="66" w:name="_Toc496455473"/>
+      <w:bookmarkEnd w:id="65"/>
       <w:r>
         <w:lastRenderedPageBreak/>
         <w:t>Irodalomjegyzék</w:t>
       </w:r>
-      <w:bookmarkEnd w:id="64"/>
+      <w:bookmarkEnd w:id="66"/>
     </w:p>
     <w:p>
       <w:pPr>
@@ -18409,11 +18424,11 @@
         <w:lastRenderedPageBreak/>
         <w:t xml:space="preserve"> </w:t>
       </w:r>
-      <w:bookmarkStart w:id="65" w:name="_Toc476558679"/>
+      <w:bookmarkStart w:id="67" w:name="_Toc496455474"/>
       <w:r>
         <w:t>Mellékletek</w:t>
       </w:r>
-      <w:bookmarkEnd w:id="65"/>
+      <w:bookmarkEnd w:id="67"/>
     </w:p>
     <w:p>
       <w:pPr>
@@ -18425,12 +18440,12 @@
         <w:spacing w:before="240" w:after="240"/>
         <w:jc w:val="left"/>
       </w:pPr>
-      <w:bookmarkStart w:id="66" w:name="_I._melléklet_-"/>
-      <w:bookmarkEnd w:id="66"/>
+      <w:bookmarkStart w:id="68" w:name="_I._melléklet_-"/>
+      <w:bookmarkEnd w:id="68"/>
       <w:r>
         <w:t xml:space="preserve"> </w:t>
       </w:r>
-      <w:bookmarkStart w:id="67" w:name="_Toc476558680"/>
+      <w:bookmarkStart w:id="69" w:name="_Toc496455475"/>
       <w:r>
         <w:t xml:space="preserve">I. melléklet - </w:t>
       </w:r>
@@ -18440,14 +18455,14 @@
       <w:r>
         <w:t>definíciója</w:t>
       </w:r>
-      <w:bookmarkEnd w:id="67"/>
+      <w:bookmarkEnd w:id="69"/>
     </w:p>
     <w:p/>
     <w:sectPr>
       <w:headerReference w:type="default" r:id="rId19"/>
       <w:footerReference w:type="default" r:id="rId20"/>
       <w:pgSz w:w="11906" w:h="16838" w:code="9"/>
-      <w:pgMar w:top="1418" w:right="1418" w:bottom="2268" w:left="1418" w:header="709" w:footer="709" w:gutter="0"/>
+      <w:pgMar w:top="1418" w:right="1418" w:bottom="2268" w:left="1418" w:header="709" w:footer="709" w:gutter="567"/>
       <w:cols w:space="708"/>
       <w:docGrid w:linePitch="360"/>
     </w:sectPr>
@@ -22953,7 +22968,7 @@
 </file>
 
 <file path=customXml/itemProps1.xml><?xml version="1.0" encoding="utf-8"?>
-<ds:datastoreItem xmlns:ds="http://schemas.openxmlformats.org/officeDocument/2006/customXml" ds:itemID="{5C6F7120-0EA4-42E9-A03E-683211752488}">
+<ds:datastoreItem xmlns:ds="http://schemas.openxmlformats.org/officeDocument/2006/customXml" ds:itemID="{AC74854C-0989-4BA2-B037-37F56156D904}">
   <ds:schemaRefs>
     <ds:schemaRef ds:uri="http://schemas.openxmlformats.org/officeDocument/2006/bibliography"/>
   </ds:schemaRefs>

</xml_diff>